<commit_message>
Project Version 0.1.0 ( Design )
</commit_message>
<xml_diff>
--- a/ProjectDossier_3NMCT.docx
+++ b/ProjectDossier_3NMCT.docx
@@ -39,7 +39,7 @@
           <w:rFonts w:ascii="Ebrima" w:hAnsi="Ebrima"/>
           <w:lang w:val="nl-BE"/>
         </w:rPr>
-        <w:t>Versie: 0.0.</w:t>
+        <w:t>Versie: 0.</w:t>
       </w:r>
       <w:r>
         <w:rPr>
@@ -48,6 +48,22 @@
           <w:lang w:val="nl-BE"/>
         </w:rPr>
         <w:t>1</w:t>
+      </w:r>
+      <w:r>
+        <w:rPr>
+          <w:rStyle w:val="Subtielebenadrukking"/>
+          <w:rFonts w:ascii="Ebrima" w:hAnsi="Ebrima"/>
+          <w:lang w:val="nl-BE"/>
+        </w:rPr>
+        <w:t>.</w:t>
+      </w:r>
+      <w:r>
+        <w:rPr>
+          <w:rStyle w:val="Subtielebenadrukking"/>
+          <w:rFonts w:ascii="Ebrima" w:hAnsi="Ebrima"/>
+          <w:lang w:val="nl-BE"/>
+        </w:rPr>
+        <w:t>0</w:t>
       </w:r>
     </w:p>
     <w:p>
@@ -114,11 +130,19 @@
           <w:rFonts w:ascii="Ebrima" w:hAnsi="Ebrima"/>
         </w:rPr>
       </w:pPr>
-      <w:r>
-        <w:rPr>
-          <w:rFonts w:ascii="Ebrima" w:hAnsi="Ebrima"/>
-        </w:rPr>
-        <w:t xml:space="preserve">Projectteam </w:t>
+      <w:proofErr w:type="spellStart"/>
+      <w:r>
+        <w:rPr>
+          <w:rFonts w:ascii="Ebrima" w:hAnsi="Ebrima"/>
+        </w:rPr>
+        <w:t>Projectteam</w:t>
+      </w:r>
+      <w:proofErr w:type="spellEnd"/>
+      <w:r>
+        <w:rPr>
+          <w:rFonts w:ascii="Ebrima" w:hAnsi="Ebrima"/>
+        </w:rPr>
+        <w:t xml:space="preserve"> </w:t>
       </w:r>
       <w:r>
         <w:rPr>
@@ -142,7 +166,25 @@
           <w:sz w:val="24"/>
           <w:szCs w:val="24"/>
         </w:rPr>
-        <w:t xml:space="preserve"> okt 2015)</w:t>
+        <w:t xml:space="preserve"> </w:t>
+      </w:r>
+      <w:proofErr w:type="spellStart"/>
+      <w:r>
+        <w:rPr>
+          <w:rFonts w:ascii="Ebrima" w:hAnsi="Ebrima"/>
+          <w:sz w:val="24"/>
+          <w:szCs w:val="24"/>
+        </w:rPr>
+        <w:t>okt</w:t>
+      </w:r>
+      <w:proofErr w:type="spellEnd"/>
+      <w:r>
+        <w:rPr>
+          <w:rFonts w:ascii="Ebrima" w:hAnsi="Ebrima"/>
+          <w:sz w:val="24"/>
+          <w:szCs w:val="24"/>
+        </w:rPr>
+        <w:t xml:space="preserve"> 2015)</w:t>
       </w:r>
       <w:r>
         <w:rPr>
@@ -176,13 +218,47 @@
                 <w:b/>
               </w:rPr>
             </w:pPr>
+            <w:proofErr w:type="spellStart"/>
             <w:r>
               <w:rPr>
                 <w:rFonts w:ascii="Ebrima" w:hAnsi="Ebrima"/>
                 <w:b/>
               </w:rPr>
-              <w:t>Naam en voornaam</w:t>
-            </w:r>
+              <w:t>Naam</w:t>
+            </w:r>
+            <w:proofErr w:type="spellEnd"/>
+            <w:r>
+              <w:rPr>
+                <w:rFonts w:ascii="Ebrima" w:hAnsi="Ebrima"/>
+                <w:b/>
+              </w:rPr>
+              <w:t xml:space="preserve"> </w:t>
+            </w:r>
+            <w:proofErr w:type="spellStart"/>
+            <w:r>
+              <w:rPr>
+                <w:rFonts w:ascii="Ebrima" w:hAnsi="Ebrima"/>
+                <w:b/>
+              </w:rPr>
+              <w:t>en</w:t>
+            </w:r>
+            <w:proofErr w:type="spellEnd"/>
+            <w:r>
+              <w:rPr>
+                <w:rFonts w:ascii="Ebrima" w:hAnsi="Ebrima"/>
+                <w:b/>
+              </w:rPr>
+              <w:t xml:space="preserve"> </w:t>
+            </w:r>
+            <w:proofErr w:type="spellStart"/>
+            <w:r>
+              <w:rPr>
+                <w:rFonts w:ascii="Ebrima" w:hAnsi="Ebrima"/>
+                <w:b/>
+              </w:rPr>
+              <w:t>voornaam</w:t>
+            </w:r>
+            <w:proofErr w:type="spellEnd"/>
           </w:p>
         </w:tc>
         <w:tc>
@@ -352,8 +428,16 @@
               <w:rPr>
                 <w:rFonts w:ascii="Ebrima" w:hAnsi="Ebrima"/>
               </w:rPr>
-              <w:t>ness &amp; Performantie</w:t>
-            </w:r>
+              <w:t xml:space="preserve">ness &amp; </w:t>
+            </w:r>
+            <w:proofErr w:type="spellStart"/>
+            <w:r>
+              <w:rPr>
+                <w:rFonts w:ascii="Ebrima" w:hAnsi="Ebrima"/>
+              </w:rPr>
+              <w:t>Performantie</w:t>
+            </w:r>
+            <w:proofErr w:type="spellEnd"/>
           </w:p>
         </w:tc>
       </w:tr>
@@ -369,12 +453,21 @@
                 <w:lang w:val="nl-BE"/>
               </w:rPr>
             </w:pPr>
-            <w:r>
-              <w:rPr>
-                <w:rFonts w:ascii="Ebrima" w:hAnsi="Ebrima"/>
-                <w:lang w:val="nl-BE"/>
-              </w:rPr>
-              <w:t>Lecat Cedric</w:t>
+            <w:proofErr w:type="spellStart"/>
+            <w:r>
+              <w:rPr>
+                <w:rFonts w:ascii="Ebrima" w:hAnsi="Ebrima"/>
+                <w:lang w:val="nl-BE"/>
+              </w:rPr>
+              <w:t>Lecat</w:t>
+            </w:r>
+            <w:proofErr w:type="spellEnd"/>
+            <w:r>
+              <w:rPr>
+                <w:rFonts w:ascii="Ebrima" w:hAnsi="Ebrima"/>
+                <w:lang w:val="nl-BE"/>
+              </w:rPr>
+              <w:t xml:space="preserve"> Cedric</w:t>
             </w:r>
           </w:p>
         </w:tc>
@@ -434,8 +527,17 @@
                 <w:rFonts w:ascii="Ebrima" w:hAnsi="Ebrima"/>
                 <w:lang w:val="nl-BE"/>
               </w:rPr>
-              <w:t>Interactiviteit, Unit Testing</w:t>
-            </w:r>
+              <w:t xml:space="preserve">Interactiviteit, Unit </w:t>
+            </w:r>
+            <w:proofErr w:type="spellStart"/>
+            <w:r>
+              <w:rPr>
+                <w:rFonts w:ascii="Ebrima" w:hAnsi="Ebrima"/>
+                <w:lang w:val="nl-BE"/>
+              </w:rPr>
+              <w:t>Testing</w:t>
+            </w:r>
+            <w:proofErr w:type="spellEnd"/>
             <w:r>
               <w:rPr>
                 <w:rFonts w:ascii="Ebrima" w:hAnsi="Ebrima"/>
@@ -455,7 +557,15 @@
                 <w:rFonts w:ascii="Ebrima" w:hAnsi="Ebrima"/>
                 <w:lang w:val="nl-BE"/>
               </w:rPr>
-              <w:t xml:space="preserve"> Perf</w:t>
+              <w:t xml:space="preserve"> </w:t>
+            </w:r>
+            <w:proofErr w:type="spellStart"/>
+            <w:r>
+              <w:rPr>
+                <w:rFonts w:ascii="Ebrima" w:hAnsi="Ebrima"/>
+                <w:lang w:val="nl-BE"/>
+              </w:rPr>
+              <w:t>Perf</w:t>
             </w:r>
             <w:r>
               <w:rPr>
@@ -464,6 +574,7 @@
               </w:rPr>
               <w:t>ormantie</w:t>
             </w:r>
+            <w:proofErr w:type="spellEnd"/>
           </w:p>
         </w:tc>
       </w:tr>
@@ -479,12 +590,21 @@
                 <w:lang w:val="nl-BE"/>
               </w:rPr>
             </w:pPr>
-            <w:r>
-              <w:rPr>
-                <w:rFonts w:ascii="Ebrima" w:hAnsi="Ebrima"/>
-                <w:lang w:val="nl-BE"/>
-              </w:rPr>
-              <w:t>Dumon Wouter</w:t>
+            <w:proofErr w:type="spellStart"/>
+            <w:r>
+              <w:rPr>
+                <w:rFonts w:ascii="Ebrima" w:hAnsi="Ebrima"/>
+                <w:lang w:val="nl-BE"/>
+              </w:rPr>
+              <w:t>Dumon</w:t>
+            </w:r>
+            <w:proofErr w:type="spellEnd"/>
+            <w:r>
+              <w:rPr>
+                <w:rFonts w:ascii="Ebrima" w:hAnsi="Ebrima"/>
+                <w:lang w:val="nl-BE"/>
+              </w:rPr>
+              <w:t xml:space="preserve"> Wouter</w:t>
             </w:r>
           </w:p>
         </w:tc>
@@ -642,21 +762,49 @@
           <w:sz w:val="24"/>
           <w:szCs w:val="24"/>
         </w:rPr>
-        <w:t xml:space="preserve"> okt 2015)</w:t>
-      </w:r>
-      <w:r>
-        <w:rPr>
-          <w:rFonts w:ascii="Ebrima" w:hAnsi="Ebrima"/>
-        </w:rPr>
         <w:t xml:space="preserve"> </w:t>
       </w:r>
-      <w:r>
-        <w:rPr>
-          <w:rFonts w:ascii="Ebrima" w:hAnsi="Ebrima"/>
-          <w:lang w:val="nl-BE"/>
+      <w:proofErr w:type="spellStart"/>
+      <w:r>
+        <w:rPr>
+          <w:rFonts w:ascii="Ebrima" w:hAnsi="Ebrima"/>
+          <w:sz w:val="24"/>
+          <w:szCs w:val="24"/>
+        </w:rPr>
+        <w:t>okt</w:t>
+      </w:r>
+      <w:proofErr w:type="spellEnd"/>
+      <w:r>
+        <w:rPr>
+          <w:rFonts w:ascii="Ebrima" w:hAnsi="Ebrima"/>
+          <w:sz w:val="24"/>
+          <w:szCs w:val="24"/>
         </w:rPr>
         <w:t xml:space="preserve"> </w:t>
       </w:r>
+      <w:proofErr w:type="gramStart"/>
+      <w:r>
+        <w:rPr>
+          <w:rFonts w:ascii="Ebrima" w:hAnsi="Ebrima"/>
+          <w:sz w:val="24"/>
+          <w:szCs w:val="24"/>
+        </w:rPr>
+        <w:t>2015)</w:t>
+      </w:r>
+      <w:r>
+        <w:rPr>
+          <w:rFonts w:ascii="Ebrima" w:hAnsi="Ebrima"/>
+        </w:rPr>
+        <w:t xml:space="preserve"> </w:t>
+      </w:r>
+      <w:r>
+        <w:rPr>
+          <w:rFonts w:ascii="Ebrima" w:hAnsi="Ebrima"/>
+          <w:lang w:val="nl-BE"/>
+        </w:rPr>
+        <w:t xml:space="preserve"> </w:t>
+      </w:r>
+      <w:proofErr w:type="gramEnd"/>
     </w:p>
     <w:tbl>
       <w:tblPr>
@@ -711,6 +859,7 @@
                 <w:lang w:val="nl-BE"/>
               </w:rPr>
             </w:pPr>
+            <w:proofErr w:type="spellStart"/>
             <w:r>
               <w:rPr>
                 <w:rFonts w:ascii="Ebrima" w:hAnsi="Ebrima"/>
@@ -718,6 +867,7 @@
               </w:rPr>
               <w:t>Github</w:t>
             </w:r>
+            <w:proofErr w:type="spellEnd"/>
           </w:p>
         </w:tc>
       </w:tr>
@@ -820,8 +970,17 @@
                 <w:rFonts w:ascii="Ebrima" w:hAnsi="Ebrima"/>
                 <w:lang w:val="nl-BE"/>
               </w:rPr>
-              <w:t>Docenten toegevoegd als contributors</w:t>
-            </w:r>
+              <w:t xml:space="preserve">Docenten toegevoegd als </w:t>
+            </w:r>
+            <w:proofErr w:type="spellStart"/>
+            <w:r>
+              <w:rPr>
+                <w:rFonts w:ascii="Ebrima" w:hAnsi="Ebrima"/>
+                <w:lang w:val="nl-BE"/>
+              </w:rPr>
+              <w:t>contributors</w:t>
+            </w:r>
+            <w:proofErr w:type="spellEnd"/>
           </w:p>
         </w:tc>
       </w:tr>
@@ -865,7 +1024,23 @@
                 <w:rFonts w:ascii="Ebrima" w:hAnsi="Ebrima"/>
                 <w:lang w:val="nl-BE"/>
               </w:rPr>
-              <w:t>Maak minstens een admin met volgende login:</w:t>
+              <w:t xml:space="preserve">Maak minstens een </w:t>
+            </w:r>
+            <w:proofErr w:type="spellStart"/>
+            <w:r>
+              <w:rPr>
+                <w:rFonts w:ascii="Ebrima" w:hAnsi="Ebrima"/>
+                <w:lang w:val="nl-BE"/>
+              </w:rPr>
+              <w:t>admin</w:t>
+            </w:r>
+            <w:proofErr w:type="spellEnd"/>
+            <w:r>
+              <w:rPr>
+                <w:rFonts w:ascii="Ebrima" w:hAnsi="Ebrima"/>
+                <w:lang w:val="nl-BE"/>
+              </w:rPr>
+              <w:t xml:space="preserve"> met volgende login:</w:t>
             </w:r>
             <w:r>
               <w:rPr>
@@ -873,7 +1048,47 @@
                 <w:lang w:val="nl-BE"/>
               </w:rPr>
               <w:br/>
-              <w:t>docent@nmct   met pwd  docent1@nmct</w:t>
+            </w:r>
+            <w:proofErr w:type="spellStart"/>
+            <w:r>
+              <w:rPr>
+                <w:rFonts w:ascii="Ebrima" w:hAnsi="Ebrima"/>
+                <w:lang w:val="nl-BE"/>
+              </w:rPr>
+              <w:t>docent@nmct</w:t>
+            </w:r>
+            <w:proofErr w:type="spellEnd"/>
+            <w:r>
+              <w:rPr>
+                <w:rFonts w:ascii="Ebrima" w:hAnsi="Ebrima"/>
+                <w:lang w:val="nl-BE"/>
+              </w:rPr>
+              <w:t xml:space="preserve">   met </w:t>
+            </w:r>
+            <w:proofErr w:type="spellStart"/>
+            <w:proofErr w:type="gramStart"/>
+            <w:r>
+              <w:rPr>
+                <w:rFonts w:ascii="Ebrima" w:hAnsi="Ebrima"/>
+                <w:lang w:val="nl-BE"/>
+              </w:rPr>
+              <w:t>pwd</w:t>
+            </w:r>
+            <w:proofErr w:type="spellEnd"/>
+            <w:r>
+              <w:rPr>
+                <w:rFonts w:ascii="Ebrima" w:hAnsi="Ebrima"/>
+                <w:lang w:val="nl-BE"/>
+              </w:rPr>
+              <w:t xml:space="preserve">  </w:t>
+            </w:r>
+            <w:proofErr w:type="gramEnd"/>
+            <w:r>
+              <w:rPr>
+                <w:rFonts w:ascii="Ebrima" w:hAnsi="Ebrima"/>
+                <w:lang w:val="nl-BE"/>
+              </w:rPr>
+              <w:t>docent1@nmct</w:t>
             </w:r>
           </w:p>
         </w:tc>
@@ -1064,12 +1279,21 @@
           <w:lang w:val="nl-BE"/>
         </w:rPr>
       </w:pPr>
-      <w:r>
-        <w:rPr>
-          <w:rFonts w:ascii="Ebrima" w:hAnsi="Ebrima"/>
-          <w:lang w:val="nl-BE"/>
-        </w:rPr>
-        <w:t>Makkelijk in gebruik</w:t>
+      <w:proofErr w:type="gramStart"/>
+      <w:r>
+        <w:rPr>
+          <w:rFonts w:ascii="Ebrima" w:hAnsi="Ebrima"/>
+          <w:lang w:val="nl-BE"/>
+        </w:rPr>
+        <w:t>Makkelijk</w:t>
+      </w:r>
+      <w:proofErr w:type="gramEnd"/>
+      <w:r>
+        <w:rPr>
+          <w:rFonts w:ascii="Ebrima" w:hAnsi="Ebrima"/>
+          <w:lang w:val="nl-BE"/>
+        </w:rPr>
+        <w:t xml:space="preserve"> in gebruik</w:t>
       </w:r>
     </w:p>
     <w:p>
@@ -1089,7 +1313,23 @@
           <w:rFonts w:ascii="Ebrima" w:hAnsi="Ebrima"/>
           <w:lang w:val="nl-BE"/>
         </w:rPr>
-        <w:t>Enkel gericht op gelijke intresses zoeken.</w:t>
+        <w:t xml:space="preserve">Enkel gericht op gelijke </w:t>
+      </w:r>
+      <w:proofErr w:type="spellStart"/>
+      <w:r>
+        <w:rPr>
+          <w:rFonts w:ascii="Ebrima" w:hAnsi="Ebrima"/>
+          <w:lang w:val="nl-BE"/>
+        </w:rPr>
+        <w:t>intresses</w:t>
+      </w:r>
+      <w:proofErr w:type="spellEnd"/>
+      <w:r>
+        <w:rPr>
+          <w:rFonts w:ascii="Ebrima" w:hAnsi="Ebrima"/>
+          <w:lang w:val="nl-BE"/>
+        </w:rPr>
+        <w:t xml:space="preserve"> zoeken.</w:t>
       </w:r>
     </w:p>
     <w:p>
@@ -1109,8 +1349,17 @@
           <w:rFonts w:ascii="Ebrima" w:hAnsi="Ebrima"/>
           <w:lang w:val="nl-BE"/>
         </w:rPr>
-        <w:t>…..</w:t>
-      </w:r>
+        <w:t>…</w:t>
+      </w:r>
+      <w:proofErr w:type="gramStart"/>
+      <w:r>
+        <w:rPr>
+          <w:rFonts w:ascii="Ebrima" w:hAnsi="Ebrima"/>
+          <w:lang w:val="nl-BE"/>
+        </w:rPr>
+        <w:t>..</w:t>
+      </w:r>
+      <w:proofErr w:type="gramEnd"/>
       <w:r>
         <w:rPr>
           <w:rFonts w:ascii="Ebrima" w:hAnsi="Ebrima"/>
@@ -1135,12 +1384,21 @@
           <w:lang w:val="nl-BE"/>
         </w:rPr>
       </w:pPr>
-      <w:r>
-        <w:rPr>
-          <w:rFonts w:ascii="Ebrima" w:hAnsi="Ebrima"/>
-          <w:lang w:val="nl-BE"/>
-        </w:rPr>
-        <w:t>Implementatie –methodiek &amp; technologie</w:t>
+      <w:proofErr w:type="gramStart"/>
+      <w:r>
+        <w:rPr>
+          <w:rFonts w:ascii="Ebrima" w:hAnsi="Ebrima"/>
+          <w:lang w:val="nl-BE"/>
+        </w:rPr>
+        <w:t>Implementatie</w:t>
+      </w:r>
+      <w:proofErr w:type="gramEnd"/>
+      <w:r>
+        <w:rPr>
+          <w:rFonts w:ascii="Ebrima" w:hAnsi="Ebrima"/>
+          <w:lang w:val="nl-BE"/>
+        </w:rPr>
+        <w:t xml:space="preserve"> –methodiek &amp; technologie</w:t>
       </w:r>
       <w:r>
         <w:rPr>
@@ -1171,7 +1429,25 @@
           <w:sz w:val="24"/>
           <w:szCs w:val="24"/>
         </w:rPr>
-        <w:t xml:space="preserve"> okt 2015)</w:t>
+        <w:t xml:space="preserve"> </w:t>
+      </w:r>
+      <w:proofErr w:type="spellStart"/>
+      <w:r>
+        <w:rPr>
+          <w:rFonts w:ascii="Ebrima" w:hAnsi="Ebrima"/>
+          <w:sz w:val="24"/>
+          <w:szCs w:val="24"/>
+        </w:rPr>
+        <w:t>okt</w:t>
+      </w:r>
+      <w:proofErr w:type="spellEnd"/>
+      <w:r>
+        <w:rPr>
+          <w:rFonts w:ascii="Ebrima" w:hAnsi="Ebrima"/>
+          <w:sz w:val="24"/>
+          <w:szCs w:val="24"/>
+        </w:rPr>
+        <w:t xml:space="preserve"> 2015)</w:t>
       </w:r>
     </w:p>
     <w:p>
@@ -1205,7 +1481,25 @@
           <w:color w:val="538135" w:themeColor="accent6" w:themeShade="BF"/>
           <w:lang w:val="nl-BE"/>
         </w:rPr>
-        <w:t>” analyse , die wat en waarom van de gebruikte technologie opsomt.</w:t>
+        <w:t xml:space="preserve">” </w:t>
+      </w:r>
+      <w:proofErr w:type="gramStart"/>
+      <w:r>
+        <w:rPr>
+          <w:rFonts w:ascii="Ebrima" w:hAnsi="Ebrima"/>
+          <w:color w:val="538135" w:themeColor="accent6" w:themeShade="BF"/>
+          <w:lang w:val="nl-BE"/>
+        </w:rPr>
+        <w:t>analyse ,</w:t>
+      </w:r>
+      <w:proofErr w:type="gramEnd"/>
+      <w:r>
+        <w:rPr>
+          <w:rFonts w:ascii="Ebrima" w:hAnsi="Ebrima"/>
+          <w:color w:val="538135" w:themeColor="accent6" w:themeShade="BF"/>
+          <w:lang w:val="nl-BE"/>
+        </w:rPr>
+        <w:t xml:space="preserve"> die wat en waarom van de gebruikte technologie opsomt.</w:t>
       </w:r>
     </w:p>
     <w:p>
@@ -1216,6 +1510,7 @@
           <w:lang w:val="nl-BE"/>
         </w:rPr>
       </w:pPr>
+      <w:proofErr w:type="spellStart"/>
       <w:r>
         <w:rPr>
           <w:rFonts w:ascii="Ebrima" w:hAnsi="Ebrima"/>
@@ -1223,6 +1518,7 @@
         </w:rPr>
         <w:t>FrontEnd</w:t>
       </w:r>
+      <w:proofErr w:type="spellEnd"/>
     </w:p>
     <w:tbl>
       <w:tblPr>
@@ -1382,6 +1678,7 @@
                 <w:lang w:val="nl-BE"/>
               </w:rPr>
             </w:pPr>
+            <w:proofErr w:type="spellStart"/>
             <w:r>
               <w:rPr>
                 <w:rFonts w:ascii="Ebrima" w:hAnsi="Ebrima"/>
@@ -1389,6 +1686,7 @@
               </w:rPr>
               <w:t>CoffeeScript</w:t>
             </w:r>
+            <w:proofErr w:type="spellEnd"/>
             <w:r>
               <w:rPr>
                 <w:rFonts w:ascii="Ebrima" w:hAnsi="Ebrima"/>
@@ -1452,6 +1750,7 @@
                 <w:lang w:val="nl-BE"/>
               </w:rPr>
             </w:pPr>
+            <w:proofErr w:type="spellStart"/>
             <w:r>
               <w:rPr>
                 <w:rFonts w:ascii="Ebrima" w:hAnsi="Ebrima"/>
@@ -1459,6 +1758,7 @@
               </w:rPr>
               <w:t>Angular</w:t>
             </w:r>
+            <w:proofErr w:type="spellEnd"/>
           </w:p>
         </w:tc>
         <w:tc>
@@ -1554,6 +1854,7 @@
                 <w:lang w:val="nl-BE"/>
               </w:rPr>
             </w:pPr>
+            <w:proofErr w:type="spellStart"/>
             <w:r>
               <w:rPr>
                 <w:rFonts w:ascii="Ebrima" w:hAnsi="Ebrima"/>
@@ -1568,6 +1869,7 @@
               </w:rPr>
               <w:t>unner</w:t>
             </w:r>
+            <w:proofErr w:type="spellEnd"/>
           </w:p>
         </w:tc>
       </w:tr>
@@ -1588,8 +1890,17 @@
                 <w:rFonts w:ascii="Ebrima" w:hAnsi="Ebrima"/>
                 <w:lang w:val="nl-BE"/>
               </w:rPr>
-              <w:t>Google Maps</w:t>
-            </w:r>
+              <w:t xml:space="preserve">Google </w:t>
+            </w:r>
+            <w:proofErr w:type="spellStart"/>
+            <w:r>
+              <w:rPr>
+                <w:rFonts w:ascii="Ebrima" w:hAnsi="Ebrima"/>
+                <w:lang w:val="nl-BE"/>
+              </w:rPr>
+              <w:t>Maps</w:t>
+            </w:r>
+            <w:proofErr w:type="spellEnd"/>
           </w:p>
         </w:tc>
         <w:tc>
@@ -1623,6 +1934,7 @@
                 <w:lang w:val="nl-BE"/>
               </w:rPr>
             </w:pPr>
+            <w:proofErr w:type="spellStart"/>
             <w:r>
               <w:rPr>
                 <w:rFonts w:ascii="Ebrima" w:hAnsi="Ebrima"/>
@@ -1630,6 +1942,7 @@
               </w:rPr>
               <w:t>Maps</w:t>
             </w:r>
+            <w:proofErr w:type="spellEnd"/>
           </w:p>
         </w:tc>
       </w:tr>
@@ -1744,6 +2057,7 @@
           <w:lang w:val="nl-BE"/>
         </w:rPr>
       </w:pPr>
+      <w:proofErr w:type="spellStart"/>
       <w:r>
         <w:rPr>
           <w:rFonts w:ascii="Ebrima" w:hAnsi="Ebrima"/>
@@ -1751,6 +2065,7 @@
         </w:rPr>
         <w:t>BackEnd</w:t>
       </w:r>
+      <w:proofErr w:type="spellEnd"/>
     </w:p>
     <w:tbl>
       <w:tblPr>
@@ -1845,8 +2160,17 @@
                 <w:rFonts w:ascii="Ebrima" w:hAnsi="Ebrima"/>
                 <w:lang w:val="nl-BE"/>
               </w:rPr>
-              <w:t>Node Js</w:t>
-            </w:r>
+              <w:t xml:space="preserve">Node </w:t>
+            </w:r>
+            <w:proofErr w:type="spellStart"/>
+            <w:r>
+              <w:rPr>
+                <w:rFonts w:ascii="Ebrima" w:hAnsi="Ebrima"/>
+                <w:lang w:val="nl-BE"/>
+              </w:rPr>
+              <w:t>Js</w:t>
+            </w:r>
+            <w:proofErr w:type="spellEnd"/>
           </w:p>
         </w:tc>
         <w:tc>
@@ -1902,6 +2226,7 @@
                 <w:lang w:val="nl-BE"/>
               </w:rPr>
             </w:pPr>
+            <w:proofErr w:type="spellStart"/>
             <w:r>
               <w:rPr>
                 <w:rFonts w:ascii="Ebrima" w:hAnsi="Ebrima"/>
@@ -1909,6 +2234,7 @@
               </w:rPr>
               <w:t>MongoDb</w:t>
             </w:r>
+            <w:proofErr w:type="spellEnd"/>
           </w:p>
         </w:tc>
         <w:tc>
@@ -1942,12 +2268,21 @@
                 <w:lang w:val="nl-BE"/>
               </w:rPr>
             </w:pPr>
-            <w:r>
-              <w:rPr>
-                <w:rFonts w:ascii="Ebrima" w:hAnsi="Ebrima"/>
-                <w:lang w:val="nl-BE"/>
-              </w:rPr>
-              <w:t>NoSQL Database</w:t>
+            <w:proofErr w:type="spellStart"/>
+            <w:r>
+              <w:rPr>
+                <w:rFonts w:ascii="Ebrima" w:hAnsi="Ebrima"/>
+                <w:lang w:val="nl-BE"/>
+              </w:rPr>
+              <w:t>NoSQL</w:t>
+            </w:r>
+            <w:proofErr w:type="spellEnd"/>
+            <w:r>
+              <w:rPr>
+                <w:rFonts w:ascii="Ebrima" w:hAnsi="Ebrima"/>
+                <w:lang w:val="nl-BE"/>
+              </w:rPr>
+              <w:t xml:space="preserve"> Database</w:t>
             </w:r>
           </w:p>
         </w:tc>
@@ -1989,7 +2324,23 @@
                 <w:rFonts w:ascii="Ebrima" w:hAnsi="Ebrima"/>
                 <w:lang w:val="nl-BE"/>
               </w:rPr>
-              <w:t>Gebruik gemaakt van Mean stack</w:t>
+              <w:t xml:space="preserve">Gebruik gemaakt van </w:t>
+            </w:r>
+            <w:proofErr w:type="spellStart"/>
+            <w:r>
+              <w:rPr>
+                <w:rFonts w:ascii="Ebrima" w:hAnsi="Ebrima"/>
+                <w:lang w:val="nl-BE"/>
+              </w:rPr>
+              <w:t>Mean</w:t>
+            </w:r>
+            <w:proofErr w:type="spellEnd"/>
+            <w:r>
+              <w:rPr>
+                <w:rFonts w:ascii="Ebrima" w:hAnsi="Ebrima"/>
+                <w:lang w:val="nl-BE"/>
+              </w:rPr>
+              <w:t xml:space="preserve"> stack</w:t>
             </w:r>
             <w:r>
               <w:rPr>
@@ -2103,13 +2454,22 @@
                 <w:lang w:val="nl-BE"/>
               </w:rPr>
             </w:pPr>
+            <w:proofErr w:type="spellStart"/>
             <w:r>
               <w:rPr>
                 <w:rFonts w:ascii="Ebrima" w:hAnsi="Ebrima"/>
                 <w:lang w:val="nl-BE"/>
               </w:rPr>
               <w:lastRenderedPageBreak/>
-              <w:t xml:space="preserve">Mocha </w:t>
+              <w:t>Mocha</w:t>
+            </w:r>
+            <w:proofErr w:type="spellEnd"/>
+            <w:r>
+              <w:rPr>
+                <w:rFonts w:ascii="Ebrima" w:hAnsi="Ebrima"/>
+                <w:lang w:val="nl-BE"/>
+              </w:rPr>
+              <w:t xml:space="preserve"> </w:t>
             </w:r>
             <w:r>
               <w:rPr>
@@ -2157,8 +2517,17 @@
                 <w:rFonts w:ascii="Ebrima" w:hAnsi="Ebrima"/>
                 <w:lang w:val="nl-BE"/>
               </w:rPr>
-              <w:t>Unit Testing</w:t>
-            </w:r>
+              <w:t xml:space="preserve">Unit </w:t>
+            </w:r>
+            <w:proofErr w:type="spellStart"/>
+            <w:r>
+              <w:rPr>
+                <w:rFonts w:ascii="Ebrima" w:hAnsi="Ebrima"/>
+                <w:lang w:val="nl-BE"/>
+              </w:rPr>
+              <w:t>Testing</w:t>
+            </w:r>
+            <w:proofErr w:type="spellEnd"/>
           </w:p>
         </w:tc>
       </w:tr>
@@ -2237,6 +2606,7 @@
                 <w:lang w:val="nl-BE"/>
               </w:rPr>
             </w:pPr>
+            <w:proofErr w:type="spellStart"/>
             <w:r>
               <w:rPr>
                 <w:rFonts w:ascii="Ebrima" w:hAnsi="Ebrima"/>
@@ -2244,6 +2614,7 @@
               </w:rPr>
               <w:t>Heroku</w:t>
             </w:r>
+            <w:proofErr w:type="spellEnd"/>
             <w:r>
               <w:rPr>
                 <w:rFonts w:ascii="Ebrima" w:hAnsi="Ebrima"/>
@@ -2372,7 +2743,25 @@
           <w:sz w:val="24"/>
           <w:szCs w:val="24"/>
         </w:rPr>
-        <w:t>(13 okt 2015)</w:t>
+        <w:t xml:space="preserve">(13 </w:t>
+      </w:r>
+      <w:proofErr w:type="spellStart"/>
+      <w:r>
+        <w:rPr>
+          <w:rFonts w:ascii="Ebrima" w:hAnsi="Ebrima"/>
+          <w:sz w:val="24"/>
+          <w:szCs w:val="24"/>
+        </w:rPr>
+        <w:t>okt</w:t>
+      </w:r>
+      <w:proofErr w:type="spellEnd"/>
+      <w:r>
+        <w:rPr>
+          <w:rFonts w:ascii="Ebrima" w:hAnsi="Ebrima"/>
+          <w:sz w:val="24"/>
+          <w:szCs w:val="24"/>
+        </w:rPr>
+        <w:t xml:space="preserve"> 2015)</w:t>
       </w:r>
     </w:p>
     <w:p>
@@ -2414,13 +2803,31 @@
           <w:lang w:val="nl-BE"/>
         </w:rPr>
       </w:pPr>
-      <w:r>
-        <w:rPr>
-          <w:rFonts w:ascii="Ebrima" w:hAnsi="Ebrima"/>
-          <w:lang w:val="nl-BE"/>
-        </w:rPr>
-        <w:t>Wireframes + Technicaliteiten</w:t>
-      </w:r>
+      <w:proofErr w:type="spellStart"/>
+      <w:r>
+        <w:rPr>
+          <w:rFonts w:ascii="Ebrima" w:hAnsi="Ebrima"/>
+          <w:lang w:val="nl-BE"/>
+        </w:rPr>
+        <w:t>Wireframes</w:t>
+      </w:r>
+      <w:proofErr w:type="spellEnd"/>
+      <w:r>
+        <w:rPr>
+          <w:rFonts w:ascii="Ebrima" w:hAnsi="Ebrima"/>
+          <w:lang w:val="nl-BE"/>
+        </w:rPr>
+        <w:t xml:space="preserve"> + </w:t>
+      </w:r>
+      <w:proofErr w:type="spellStart"/>
+      <w:r>
+        <w:rPr>
+          <w:rFonts w:ascii="Ebrima" w:hAnsi="Ebrima"/>
+          <w:lang w:val="nl-BE"/>
+        </w:rPr>
+        <w:t>Technicaliteiten</w:t>
+      </w:r>
+      <w:proofErr w:type="spellEnd"/>
     </w:p>
     <w:p>
       <w:pPr>
@@ -2439,7 +2846,23 @@
           <w:rFonts w:ascii="Ebrima" w:hAnsi="Ebrima"/>
           <w:lang w:val="nl-BE"/>
         </w:rPr>
-        <w:t xml:space="preserve">Begin fase uitwerking Front / Back-end </w:t>
+        <w:t xml:space="preserve">Begin fase uitwerking Front / </w:t>
+      </w:r>
+      <w:proofErr w:type="spellStart"/>
+      <w:r>
+        <w:rPr>
+          <w:rFonts w:ascii="Ebrima" w:hAnsi="Ebrima"/>
+          <w:lang w:val="nl-BE"/>
+        </w:rPr>
+        <w:t>Back-end</w:t>
+      </w:r>
+      <w:proofErr w:type="spellEnd"/>
+      <w:r>
+        <w:rPr>
+          <w:rFonts w:ascii="Ebrima" w:hAnsi="Ebrima"/>
+          <w:lang w:val="nl-BE"/>
+        </w:rPr>
+        <w:t xml:space="preserve"> </w:t>
       </w:r>
     </w:p>
     <w:p>
@@ -2459,7 +2882,23 @@
           <w:rFonts w:ascii="Ebrima" w:hAnsi="Ebrima"/>
           <w:lang w:val="nl-BE"/>
         </w:rPr>
-        <w:t>Tussen fases uitwerking Front / Back-end + verbeteringen</w:t>
+        <w:t xml:space="preserve">Tussen fases uitwerking Front / </w:t>
+      </w:r>
+      <w:proofErr w:type="spellStart"/>
+      <w:r>
+        <w:rPr>
+          <w:rFonts w:ascii="Ebrima" w:hAnsi="Ebrima"/>
+          <w:lang w:val="nl-BE"/>
+        </w:rPr>
+        <w:t>Back-end</w:t>
+      </w:r>
+      <w:proofErr w:type="spellEnd"/>
+      <w:r>
+        <w:rPr>
+          <w:rFonts w:ascii="Ebrima" w:hAnsi="Ebrima"/>
+          <w:lang w:val="nl-BE"/>
+        </w:rPr>
+        <w:t xml:space="preserve"> + verbeteringen</w:t>
       </w:r>
       <w:r>
         <w:rPr>
@@ -2481,6 +2920,7 @@
           <w:lang w:val="nl-BE"/>
         </w:rPr>
       </w:pPr>
+      <w:proofErr w:type="spellStart"/>
       <w:r>
         <w:rPr>
           <w:rFonts w:ascii="Ebrima" w:hAnsi="Ebrima"/>
@@ -2488,6 +2928,7 @@
         </w:rPr>
         <w:t>Responsive</w:t>
       </w:r>
+      <w:proofErr w:type="spellEnd"/>
     </w:p>
     <w:p>
       <w:pPr>
@@ -2519,12 +2960,21 @@
           <w:lang w:val="nl-BE"/>
         </w:rPr>
       </w:pPr>
-      <w:r>
-        <w:rPr>
-          <w:rFonts w:ascii="Ebrima" w:hAnsi="Ebrima"/>
-          <w:lang w:val="nl-BE"/>
-        </w:rPr>
-        <w:t>Geolocatie + Interactiviteit</w:t>
+      <w:proofErr w:type="spellStart"/>
+      <w:r>
+        <w:rPr>
+          <w:rFonts w:ascii="Ebrima" w:hAnsi="Ebrima"/>
+          <w:lang w:val="nl-BE"/>
+        </w:rPr>
+        <w:t>Geolocatie</w:t>
+      </w:r>
+      <w:proofErr w:type="spellEnd"/>
+      <w:r>
+        <w:rPr>
+          <w:rFonts w:ascii="Ebrima" w:hAnsi="Ebrima"/>
+          <w:lang w:val="nl-BE"/>
+        </w:rPr>
+        <w:t xml:space="preserve"> + Interactiviteit</w:t>
       </w:r>
     </w:p>
     <w:p>
@@ -2539,12 +2989,69 @@
           <w:lang w:val="nl-BE"/>
         </w:rPr>
       </w:pPr>
-      <w:r>
-        <w:rPr>
-          <w:rFonts w:ascii="Ebrima" w:hAnsi="Ebrima"/>
-          <w:lang w:val="nl-BE"/>
-        </w:rPr>
-        <w:t>Performantie + Controleren “following coding rules”</w:t>
+      <w:proofErr w:type="spellStart"/>
+      <w:r>
+        <w:rPr>
+          <w:rFonts w:ascii="Ebrima" w:hAnsi="Ebrima"/>
+          <w:lang w:val="nl-BE"/>
+        </w:rPr>
+        <w:t>Performantie</w:t>
+      </w:r>
+      <w:proofErr w:type="spellEnd"/>
+      <w:r>
+        <w:rPr>
+          <w:rFonts w:ascii="Ebrima" w:hAnsi="Ebrima"/>
+          <w:lang w:val="nl-BE"/>
+        </w:rPr>
+        <w:t xml:space="preserve"> + Controleren “</w:t>
+      </w:r>
+      <w:proofErr w:type="spellStart"/>
+      <w:r>
+        <w:rPr>
+          <w:rFonts w:ascii="Ebrima" w:hAnsi="Ebrima"/>
+          <w:lang w:val="nl-BE"/>
+        </w:rPr>
+        <w:t>following</w:t>
+      </w:r>
+      <w:proofErr w:type="spellEnd"/>
+      <w:r>
+        <w:rPr>
+          <w:rFonts w:ascii="Ebrima" w:hAnsi="Ebrima"/>
+          <w:lang w:val="nl-BE"/>
+        </w:rPr>
+        <w:t xml:space="preserve"> </w:t>
+      </w:r>
+      <w:proofErr w:type="spellStart"/>
+      <w:r>
+        <w:rPr>
+          <w:rFonts w:ascii="Ebrima" w:hAnsi="Ebrima"/>
+          <w:lang w:val="nl-BE"/>
+        </w:rPr>
+        <w:t>coding</w:t>
+      </w:r>
+      <w:proofErr w:type="spellEnd"/>
+      <w:r>
+        <w:rPr>
+          <w:rFonts w:ascii="Ebrima" w:hAnsi="Ebrima"/>
+          <w:lang w:val="nl-BE"/>
+        </w:rPr>
+        <w:t xml:space="preserve"> </w:t>
+      </w:r>
+      <w:proofErr w:type="spellStart"/>
+      <w:r>
+        <w:rPr>
+          <w:rFonts w:ascii="Ebrima" w:hAnsi="Ebrima"/>
+          <w:lang w:val="nl-BE"/>
+        </w:rPr>
+        <w:t>rules</w:t>
+      </w:r>
+      <w:proofErr w:type="spellEnd"/>
+      <w:r>
+        <w:rPr>
+          <w:rFonts w:ascii="Ebrima" w:hAnsi="Ebrima"/>
+          <w:lang w:val="nl-BE"/>
+        </w:rPr>
+        <w:t>”</w:t>
       </w:r>
       <w:r>
         <w:rPr>
@@ -2609,7 +3116,39 @@
           <w:rFonts w:ascii="Ebrima" w:hAnsi="Ebrima"/>
           <w:lang w:val="nl-BE"/>
         </w:rPr>
-        <w:t>Eind fase uitwerking Front / Back-end ( Finalisatie )</w:t>
+        <w:t xml:space="preserve">Eind fase uitwerking Front / </w:t>
+      </w:r>
+      <w:proofErr w:type="spellStart"/>
+      <w:r>
+        <w:rPr>
+          <w:rFonts w:ascii="Ebrima" w:hAnsi="Ebrima"/>
+          <w:lang w:val="nl-BE"/>
+        </w:rPr>
+        <w:t>Back-end</w:t>
+      </w:r>
+      <w:proofErr w:type="spellEnd"/>
+      <w:r>
+        <w:rPr>
+          <w:rFonts w:ascii="Ebrima" w:hAnsi="Ebrima"/>
+          <w:lang w:val="nl-BE"/>
+        </w:rPr>
+        <w:t xml:space="preserve"> ( </w:t>
+      </w:r>
+      <w:proofErr w:type="spellStart"/>
+      <w:r>
+        <w:rPr>
+          <w:rFonts w:ascii="Ebrima" w:hAnsi="Ebrima"/>
+          <w:lang w:val="nl-BE"/>
+        </w:rPr>
+        <w:t>Finalisatie</w:t>
+      </w:r>
+      <w:proofErr w:type="spellEnd"/>
+      <w:r>
+        <w:rPr>
+          <w:rFonts w:ascii="Ebrima" w:hAnsi="Ebrima"/>
+          <w:lang w:val="nl-BE"/>
+        </w:rPr>
+        <w:t xml:space="preserve"> )</w:t>
       </w:r>
     </w:p>
     <w:p>
@@ -2645,7 +3184,23 @@
           <w:rFonts w:ascii="Ebrima" w:hAnsi="Ebrima"/>
           <w:lang w:val="nl-BE"/>
         </w:rPr>
-        <w:t xml:space="preserve">Voorbereiding, keuze technologieën &amp; ideën opdoen </w:t>
+        <w:t xml:space="preserve">Voorbereiding, keuze technologieën &amp; </w:t>
+      </w:r>
+      <w:proofErr w:type="spellStart"/>
+      <w:r>
+        <w:rPr>
+          <w:rFonts w:ascii="Ebrima" w:hAnsi="Ebrima"/>
+          <w:lang w:val="nl-BE"/>
+        </w:rPr>
+        <w:t>ideën</w:t>
+      </w:r>
+      <w:proofErr w:type="spellEnd"/>
+      <w:r>
+        <w:rPr>
+          <w:rFonts w:ascii="Ebrima" w:hAnsi="Ebrima"/>
+          <w:lang w:val="nl-BE"/>
+        </w:rPr>
+        <w:t xml:space="preserve"> opdoen </w:t>
       </w:r>
       <w:r>
         <w:rPr>
@@ -2654,6 +3209,14 @@
           <w:lang w:val="nl-BE"/>
         </w:rPr>
         <w:t>volbracht 20 okt</w:t>
+      </w:r>
+      <w:r>
+        <w:rPr>
+          <w:rFonts w:ascii="Ebrima" w:hAnsi="Ebrima"/>
+          <w:b/>
+          <w:lang w:val="nl-BE"/>
+        </w:rPr>
+        <w:t xml:space="preserve"> - BCW</w:t>
       </w:r>
     </w:p>
     <w:p>
@@ -2668,12 +3231,37 @@
           <w:lang w:val="nl-BE"/>
         </w:rPr>
       </w:pPr>
-      <w:r>
-        <w:rPr>
-          <w:rFonts w:ascii="Ebrima" w:hAnsi="Ebrima"/>
-          <w:lang w:val="nl-BE"/>
-        </w:rPr>
-        <w:t xml:space="preserve">Wireframes + Technicaliteiten </w:t>
+      <w:proofErr w:type="spellStart"/>
+      <w:r>
+        <w:rPr>
+          <w:rFonts w:ascii="Ebrima" w:hAnsi="Ebrima"/>
+          <w:lang w:val="nl-BE"/>
+        </w:rPr>
+        <w:t>Wireframes</w:t>
+      </w:r>
+      <w:proofErr w:type="spellEnd"/>
+      <w:r>
+        <w:rPr>
+          <w:rFonts w:ascii="Ebrima" w:hAnsi="Ebrima"/>
+          <w:lang w:val="nl-BE"/>
+        </w:rPr>
+        <w:t xml:space="preserve"> + </w:t>
+      </w:r>
+      <w:proofErr w:type="spellStart"/>
+      <w:r>
+        <w:rPr>
+          <w:rFonts w:ascii="Ebrima" w:hAnsi="Ebrima"/>
+          <w:lang w:val="nl-BE"/>
+        </w:rPr>
+        <w:t>Technicaliteiten</w:t>
+      </w:r>
+      <w:proofErr w:type="spellEnd"/>
+      <w:r>
+        <w:rPr>
+          <w:rFonts w:ascii="Ebrima" w:hAnsi="Ebrima"/>
+          <w:lang w:val="nl-BE"/>
+        </w:rPr>
+        <w:t xml:space="preserve"> </w:t>
       </w:r>
       <w:r>
         <w:rPr>
@@ -2682,6 +3270,14 @@
           <w:lang w:val="nl-BE"/>
         </w:rPr>
         <w:t>volbracht 27 okt</w:t>
+      </w:r>
+      <w:r>
+        <w:rPr>
+          <w:rFonts w:ascii="Ebrima" w:hAnsi="Ebrima"/>
+          <w:b/>
+          <w:lang w:val="nl-BE"/>
+        </w:rPr>
+        <w:t xml:space="preserve"> - Cedric</w:t>
       </w:r>
     </w:p>
     <w:p>
@@ -2711,6 +3307,24 @@
         </w:rPr>
         <w:t>volbracht 2 nov – 6 nov</w:t>
       </w:r>
+      <w:r>
+        <w:rPr>
+          <w:rFonts w:ascii="Ebrima" w:hAnsi="Ebrima"/>
+          <w:b/>
+          <w:lang w:val="nl-BE"/>
+        </w:rPr>
+        <w:t xml:space="preserve"> </w:t>
+      </w:r>
+      <w:bookmarkStart w:id="0" w:name="_GoBack"/>
+      <w:bookmarkEnd w:id="0"/>
+      <w:r>
+        <w:rPr>
+          <w:rFonts w:ascii="Ebrima" w:hAnsi="Ebrima"/>
+          <w:b/>
+          <w:lang w:val="nl-BE"/>
+        </w:rPr>
+        <w:t>- Brecht</w:t>
+      </w:r>
     </w:p>
     <w:p>
       <w:pPr>
@@ -2724,12 +3338,21 @@
           <w:lang w:val="nl-BE"/>
         </w:rPr>
       </w:pPr>
-      <w:r>
-        <w:rPr>
-          <w:rFonts w:ascii="Ebrima" w:hAnsi="Ebrima"/>
-          <w:lang w:val="nl-BE"/>
-        </w:rPr>
-        <w:t>Responsive ( Desktop, Tablet &amp; Mobile )</w:t>
+      <w:proofErr w:type="spellStart"/>
+      <w:r>
+        <w:rPr>
+          <w:rFonts w:ascii="Ebrima" w:hAnsi="Ebrima"/>
+          <w:lang w:val="nl-BE"/>
+        </w:rPr>
+        <w:t>Responsive</w:t>
+      </w:r>
+      <w:proofErr w:type="spellEnd"/>
+      <w:r>
+        <w:rPr>
+          <w:rFonts w:ascii="Ebrima" w:hAnsi="Ebrima"/>
+          <w:lang w:val="nl-BE"/>
+        </w:rPr>
+        <w:t xml:space="preserve"> ( Desktop, Tablet &amp; Mobile )</w:t>
       </w:r>
     </w:p>
     <w:p>
@@ -2749,8 +3372,6 @@
         </w:rPr>
         <w:t>&gt;= IE9, Google Chrome, Mozilla Firefox, Opera &amp; Safari</w:t>
       </w:r>
-      <w:bookmarkStart w:id="0" w:name="_GoBack"/>
-      <w:bookmarkEnd w:id="0"/>
     </w:p>
     <w:p>
       <w:pPr>
@@ -2921,27 +3542,14 @@
         </mc:Fallback>
       </mc:AlternateContent>
     </w:r>
-    <w:r>
-      <w:fldChar w:fldCharType="begin"/>
-    </w:r>
-    <w:r>
-      <w:instrText xml:space="preserve"> FILENAME   \* MERGEFORMAT </w:instrText>
-    </w:r>
-    <w:r>
-      <w:fldChar w:fldCharType="separate"/>
-    </w:r>
-    <w:r>
-      <w:rPr>
-        <w:noProof/>
-      </w:rPr>
-      <w:t>Projectdossier 3NMCT.docx</w:t>
-    </w:r>
-    <w:r>
-      <w:rPr>
-        <w:noProof/>
-      </w:rPr>
-      <w:fldChar w:fldCharType="end"/>
-    </w:r>
+    <w:fldSimple w:instr=" FILENAME   \* MERGEFORMAT ">
+      <w:r>
+        <w:rPr>
+          <w:noProof/>
+        </w:rPr>
+        <w:t>Projectdossier 3NMCT.docx</w:t>
+      </w:r>
+    </w:fldSimple>
     <w:r>
       <w:ptab w:relativeTo="margin" w:alignment="center" w:leader="none"/>
     </w:r>
@@ -2958,15 +3566,25 @@
       <w:sdtEndPr/>
       <w:sdtContent>
         <w:r>
-          <w:t>[Type here]</w:t>
+          <w:t>[Type here</w:t>
         </w:r>
+        <w:proofErr w:type="gramStart"/>
+        <w:r>
+          <w:t>]</w:t>
+        </w:r>
+        <w:proofErr w:type="gramEnd"/>
       </w:sdtContent>
     </w:sdt>
     <w:r>
       <w:ptab w:relativeTo="margin" w:alignment="right" w:leader="none"/>
     </w:r>
+    <w:proofErr w:type="spellStart"/>
     <w:r>
-      <w:t xml:space="preserve">Blz. </w:t>
+      <w:t>Blz</w:t>
+    </w:r>
+    <w:proofErr w:type="spellEnd"/>
+    <w:r>
+      <w:t xml:space="preserve">. </w:t>
     </w:r>
     <w:r>
       <w:fldChar w:fldCharType="begin"/>
@@ -2989,27 +3607,14 @@
     <w:r>
       <w:t xml:space="preserve"> / </w:t>
     </w:r>
-    <w:r>
-      <w:fldChar w:fldCharType="begin"/>
-    </w:r>
-    <w:r>
-      <w:instrText xml:space="preserve"> NUMPAGES   \* MERGEFORMAT </w:instrText>
-    </w:r>
-    <w:r>
-      <w:fldChar w:fldCharType="separate"/>
-    </w:r>
-    <w:r>
-      <w:rPr>
-        <w:noProof/>
-      </w:rPr>
-      <w:t>4</w:t>
-    </w:r>
-    <w:r>
-      <w:rPr>
-        <w:noProof/>
-      </w:rPr>
-      <w:fldChar w:fldCharType="end"/>
-    </w:r>
+    <w:fldSimple w:instr=" NUMPAGES   \* MERGEFORMAT ">
+      <w:r>
+        <w:rPr>
+          <w:noProof/>
+        </w:rPr>
+        <w:t>4</w:t>
+      </w:r>
+    </w:fldSimple>
     <w:r>
       <w:t xml:space="preserve"> </w:t>
     </w:r>
@@ -4859,6 +5464,7 @@
     <w:rsid w:val="001A57FA"/>
     <w:rsid w:val="002D7F2B"/>
     <w:rsid w:val="004912E4"/>
+    <w:rsid w:val="006F49DF"/>
     <w:rsid w:val="0076380B"/>
     <w:rsid w:val="00B31D7C"/>
     <w:rsid w:val="00C44F7A"/>

</xml_diff>

<commit_message>
Angular Validation + Messages + Fixes
</commit_message>
<xml_diff>
--- a/ProjectDossier_3NMCT.docx
+++ b/ProjectDossier_3NMCT.docx
@@ -47,15 +47,7 @@
           <w:rFonts w:ascii="Ebrima" w:hAnsi="Ebrima"/>
           <w:lang w:val="nl-BE"/>
         </w:rPr>
-        <w:t>2.</w:t>
-      </w:r>
-      <w:r>
-        <w:rPr>
-          <w:rStyle w:val="Subtielebenadrukking"/>
-          <w:rFonts w:ascii="Ebrima" w:hAnsi="Ebrima"/>
-          <w:lang w:val="nl-BE"/>
-        </w:rPr>
-        <w:t>8</w:t>
+        <w:t>3.0</w:t>
       </w:r>
     </w:p>
     <w:p>
@@ -122,19 +114,11 @@
           <w:rFonts w:ascii="Ebrima" w:hAnsi="Ebrima"/>
         </w:rPr>
       </w:pPr>
-      <w:proofErr w:type="spellStart"/>
-      <w:r>
-        <w:rPr>
-          <w:rFonts w:ascii="Ebrima" w:hAnsi="Ebrima"/>
-        </w:rPr>
-        <w:t>Projectteam</w:t>
-      </w:r>
-      <w:proofErr w:type="spellEnd"/>
-      <w:r>
-        <w:rPr>
-          <w:rFonts w:ascii="Ebrima" w:hAnsi="Ebrima"/>
-        </w:rPr>
-        <w:t xml:space="preserve"> </w:t>
+      <w:r>
+        <w:rPr>
+          <w:rFonts w:ascii="Ebrima" w:hAnsi="Ebrima"/>
+        </w:rPr>
+        <w:t xml:space="preserve">Projectteam </w:t>
       </w:r>
       <w:r>
         <w:rPr>
@@ -158,25 +142,7 @@
           <w:sz w:val="24"/>
           <w:szCs w:val="24"/>
         </w:rPr>
-        <w:t xml:space="preserve"> </w:t>
-      </w:r>
-      <w:proofErr w:type="spellStart"/>
-      <w:r>
-        <w:rPr>
-          <w:rFonts w:ascii="Ebrima" w:hAnsi="Ebrima"/>
-          <w:sz w:val="24"/>
-          <w:szCs w:val="24"/>
-        </w:rPr>
-        <w:t>okt</w:t>
-      </w:r>
-      <w:proofErr w:type="spellEnd"/>
-      <w:r>
-        <w:rPr>
-          <w:rFonts w:ascii="Ebrima" w:hAnsi="Ebrima"/>
-          <w:sz w:val="24"/>
-          <w:szCs w:val="24"/>
-        </w:rPr>
-        <w:t xml:space="preserve"> 2015)</w:t>
+        <w:t xml:space="preserve"> okt 2015)</w:t>
       </w:r>
       <w:r>
         <w:rPr>
@@ -210,47 +176,13 @@
                 <w:b/>
               </w:rPr>
             </w:pPr>
-            <w:proofErr w:type="spellStart"/>
             <w:r>
               <w:rPr>
                 <w:rFonts w:ascii="Ebrima" w:hAnsi="Ebrima"/>
                 <w:b/>
               </w:rPr>
-              <w:t>Naam</w:t>
-            </w:r>
-            <w:proofErr w:type="spellEnd"/>
-            <w:r>
-              <w:rPr>
-                <w:rFonts w:ascii="Ebrima" w:hAnsi="Ebrima"/>
-                <w:b/>
-              </w:rPr>
-              <w:t xml:space="preserve"> </w:t>
-            </w:r>
-            <w:proofErr w:type="spellStart"/>
-            <w:r>
-              <w:rPr>
-                <w:rFonts w:ascii="Ebrima" w:hAnsi="Ebrima"/>
-                <w:b/>
-              </w:rPr>
-              <w:t>en</w:t>
-            </w:r>
-            <w:proofErr w:type="spellEnd"/>
-            <w:r>
-              <w:rPr>
-                <w:rFonts w:ascii="Ebrima" w:hAnsi="Ebrima"/>
-                <w:b/>
-              </w:rPr>
-              <w:t xml:space="preserve"> </w:t>
-            </w:r>
-            <w:proofErr w:type="spellStart"/>
-            <w:r>
-              <w:rPr>
-                <w:rFonts w:ascii="Ebrima" w:hAnsi="Ebrima"/>
-                <w:b/>
-              </w:rPr>
-              <w:t>voornaam</w:t>
-            </w:r>
-            <w:proofErr w:type="spellEnd"/>
+              <w:t>Naam en voornaam</w:t>
+            </w:r>
           </w:p>
         </w:tc>
         <w:tc>
@@ -437,21 +369,12 @@
                 <w:lang w:val="nl-BE"/>
               </w:rPr>
             </w:pPr>
-            <w:proofErr w:type="spellStart"/>
-            <w:r>
-              <w:rPr>
-                <w:rFonts w:ascii="Ebrima" w:hAnsi="Ebrima"/>
-                <w:lang w:val="nl-BE"/>
-              </w:rPr>
-              <w:t>Lecat</w:t>
-            </w:r>
-            <w:proofErr w:type="spellEnd"/>
-            <w:r>
-              <w:rPr>
-                <w:rFonts w:ascii="Ebrima" w:hAnsi="Ebrima"/>
-                <w:lang w:val="nl-BE"/>
-              </w:rPr>
-              <w:t xml:space="preserve"> Cedric</w:t>
+            <w:r>
+              <w:rPr>
+                <w:rFonts w:ascii="Ebrima" w:hAnsi="Ebrima"/>
+                <w:lang w:val="nl-BE"/>
+              </w:rPr>
+              <w:t>Lecat Cedric</w:t>
             </w:r>
           </w:p>
         </w:tc>
@@ -698,25 +621,7 @@
           <w:sz w:val="24"/>
           <w:szCs w:val="24"/>
         </w:rPr>
-        <w:t xml:space="preserve"> </w:t>
-      </w:r>
-      <w:proofErr w:type="spellStart"/>
-      <w:r>
-        <w:rPr>
-          <w:rFonts w:ascii="Ebrima" w:hAnsi="Ebrima"/>
-          <w:sz w:val="24"/>
-          <w:szCs w:val="24"/>
-        </w:rPr>
-        <w:t>okt</w:t>
-      </w:r>
-      <w:proofErr w:type="spellEnd"/>
-      <w:r>
-        <w:rPr>
-          <w:rFonts w:ascii="Ebrima" w:hAnsi="Ebrima"/>
-          <w:sz w:val="24"/>
-          <w:szCs w:val="24"/>
-        </w:rPr>
-        <w:t xml:space="preserve"> 2015)</w:t>
+        <w:t xml:space="preserve"> okt 2015)</w:t>
       </w:r>
       <w:r>
         <w:rPr>
@@ -785,7 +690,6 @@
                 <w:lang w:val="nl-BE"/>
               </w:rPr>
             </w:pPr>
-            <w:proofErr w:type="spellStart"/>
             <w:r>
               <w:rPr>
                 <w:rFonts w:ascii="Ebrima" w:hAnsi="Ebrima"/>
@@ -793,7 +697,6 @@
               </w:rPr>
               <w:t>Github</w:t>
             </w:r>
-            <w:proofErr w:type="spellEnd"/>
           </w:p>
         </w:tc>
       </w:tr>
@@ -906,17 +809,8 @@
                 <w:rFonts w:ascii="Ebrima" w:hAnsi="Ebrima"/>
                 <w:lang w:val="nl-BE"/>
               </w:rPr>
-              <w:t xml:space="preserve">Docenten toegevoegd als </w:t>
-            </w:r>
-            <w:proofErr w:type="spellStart"/>
-            <w:r>
-              <w:rPr>
-                <w:rFonts w:ascii="Ebrima" w:hAnsi="Ebrima"/>
-                <w:lang w:val="nl-BE"/>
-              </w:rPr>
-              <w:t>contributors</w:t>
-            </w:r>
-            <w:proofErr w:type="spellEnd"/>
+              <w:t>Docenten toegevoegd als contributors</w:t>
+            </w:r>
           </w:p>
         </w:tc>
       </w:tr>
@@ -960,23 +854,7 @@
                 <w:rFonts w:ascii="Ebrima" w:hAnsi="Ebrima"/>
                 <w:lang w:val="nl-BE"/>
               </w:rPr>
-              <w:t xml:space="preserve">Maak minstens een </w:t>
-            </w:r>
-            <w:proofErr w:type="spellStart"/>
-            <w:r>
-              <w:rPr>
-                <w:rFonts w:ascii="Ebrima" w:hAnsi="Ebrima"/>
-                <w:lang w:val="nl-BE"/>
-              </w:rPr>
-              <w:t>admin</w:t>
-            </w:r>
-            <w:proofErr w:type="spellEnd"/>
-            <w:r>
-              <w:rPr>
-                <w:rFonts w:ascii="Ebrima" w:hAnsi="Ebrima"/>
-                <w:lang w:val="nl-BE"/>
-              </w:rPr>
-              <w:t xml:space="preserve"> met volgende login:</w:t>
+              <w:t>Maak minstens een admin met volgende login:</w:t>
             </w:r>
             <w:r>
               <w:rPr>
@@ -984,38 +862,7 @@
                 <w:lang w:val="nl-BE"/>
               </w:rPr>
               <w:br/>
-            </w:r>
-            <w:proofErr w:type="spellStart"/>
-            <w:r>
-              <w:rPr>
-                <w:rFonts w:ascii="Ebrima" w:hAnsi="Ebrima"/>
-                <w:lang w:val="nl-BE"/>
-              </w:rPr>
-              <w:t>docent@nmct</w:t>
-            </w:r>
-            <w:proofErr w:type="spellEnd"/>
-            <w:r>
-              <w:rPr>
-                <w:rFonts w:ascii="Ebrima" w:hAnsi="Ebrima"/>
-                <w:lang w:val="nl-BE"/>
-              </w:rPr>
-              <w:t xml:space="preserve">   met </w:t>
-            </w:r>
-            <w:proofErr w:type="spellStart"/>
-            <w:r>
-              <w:rPr>
-                <w:rFonts w:ascii="Ebrima" w:hAnsi="Ebrima"/>
-                <w:lang w:val="nl-BE"/>
-              </w:rPr>
-              <w:t>pwd</w:t>
-            </w:r>
-            <w:proofErr w:type="spellEnd"/>
-            <w:r>
-              <w:rPr>
-                <w:rFonts w:ascii="Ebrima" w:hAnsi="Ebrima"/>
-                <w:lang w:val="nl-BE"/>
-              </w:rPr>
-              <w:t xml:space="preserve">  docent1@nmct</w:t>
+              <w:t>docent@nmct   met pwd  docent1@nmct</w:t>
             </w:r>
           </w:p>
         </w:tc>
@@ -1168,6 +1015,7 @@
           <w:color w:val="767171" w:themeColor="background2" w:themeShade="80"/>
           <w:lang w:val="nl-BE"/>
         </w:rPr>
+        <w:lastRenderedPageBreak/>
         <w:t>Dat de gebruiker gemakkelijk andere gebruikers kan vinden die gemeenschappelijke interesses hebben.</w:t>
       </w:r>
     </w:p>
@@ -1183,7 +1031,6 @@
           <w:rFonts w:ascii="Ebrima" w:hAnsi="Ebrima"/>
           <w:lang w:val="nl-BE"/>
         </w:rPr>
-        <w:lastRenderedPageBreak/>
         <w:t>Wat zijn de drie belangrijkste elementen, die een meerwaarde bieden?</w:t>
       </w:r>
       <w:r>
@@ -1231,23 +1078,7 @@
           <w:rFonts w:ascii="Ebrima" w:hAnsi="Ebrima"/>
           <w:lang w:val="nl-BE"/>
         </w:rPr>
-        <w:t xml:space="preserve">Enkel gericht op gelijke </w:t>
-      </w:r>
-      <w:proofErr w:type="spellStart"/>
-      <w:r>
-        <w:rPr>
-          <w:rFonts w:ascii="Ebrima" w:hAnsi="Ebrima"/>
-          <w:lang w:val="nl-BE"/>
-        </w:rPr>
-        <w:t>intresses</w:t>
-      </w:r>
-      <w:proofErr w:type="spellEnd"/>
-      <w:r>
-        <w:rPr>
-          <w:rFonts w:ascii="Ebrima" w:hAnsi="Ebrima"/>
-          <w:lang w:val="nl-BE"/>
-        </w:rPr>
-        <w:t xml:space="preserve"> zoeken.</w:t>
+        <w:t>Enkel gericht op gelijke intresses zoeken.</w:t>
       </w:r>
     </w:p>
     <w:p>
@@ -1377,7 +1208,6 @@
           <w:lang w:val="nl-BE"/>
         </w:rPr>
       </w:pPr>
-      <w:proofErr w:type="spellStart"/>
       <w:r>
         <w:rPr>
           <w:rFonts w:ascii="Ebrima" w:hAnsi="Ebrima"/>
@@ -1385,7 +1215,6 @@
         </w:rPr>
         <w:t>FrontEnd</w:t>
       </w:r>
-      <w:proofErr w:type="spellEnd"/>
     </w:p>
     <w:tbl>
       <w:tblPr>
@@ -1545,7 +1374,6 @@
                 <w:lang w:val="nl-BE"/>
               </w:rPr>
             </w:pPr>
-            <w:proofErr w:type="spellStart"/>
             <w:r>
               <w:rPr>
                 <w:rFonts w:ascii="Ebrima" w:hAnsi="Ebrima"/>
@@ -1553,7 +1381,6 @@
               </w:rPr>
               <w:t>CoffeeScript</w:t>
             </w:r>
-            <w:proofErr w:type="spellEnd"/>
             <w:r>
               <w:rPr>
                 <w:rFonts w:ascii="Ebrima" w:hAnsi="Ebrima"/>
@@ -1617,7 +1444,6 @@
                 <w:lang w:val="nl-BE"/>
               </w:rPr>
             </w:pPr>
-            <w:proofErr w:type="spellStart"/>
             <w:r>
               <w:rPr>
                 <w:rFonts w:ascii="Ebrima" w:hAnsi="Ebrima"/>
@@ -1625,7 +1451,6 @@
               </w:rPr>
               <w:t>Angular</w:t>
             </w:r>
-            <w:proofErr w:type="spellEnd"/>
           </w:p>
         </w:tc>
         <w:tc>
@@ -1721,7 +1546,6 @@
                 <w:lang w:val="nl-BE"/>
               </w:rPr>
             </w:pPr>
-            <w:proofErr w:type="spellStart"/>
             <w:r>
               <w:rPr>
                 <w:rFonts w:ascii="Ebrima" w:hAnsi="Ebrima"/>
@@ -1736,7 +1560,6 @@
               </w:rPr>
               <w:t>unner</w:t>
             </w:r>
-            <w:proofErr w:type="spellEnd"/>
           </w:p>
         </w:tc>
       </w:tr>
@@ -1757,9 +1580,41 @@
                 <w:rFonts w:ascii="Ebrima" w:hAnsi="Ebrima"/>
                 <w:lang w:val="nl-BE"/>
               </w:rPr>
-              <w:t xml:space="preserve">Google </w:t>
-            </w:r>
-            <w:proofErr w:type="spellStart"/>
+              <w:t>Google Maps</w:t>
+            </w:r>
+          </w:p>
+        </w:tc>
+        <w:tc>
+          <w:tcPr>
+            <w:tcW w:w="3686" w:type="dxa"/>
+          </w:tcPr>
+          <w:p>
+            <w:pPr>
+              <w:rPr>
+                <w:rFonts w:ascii="Ebrima" w:hAnsi="Ebrima"/>
+                <w:lang w:val="nl-BE"/>
+              </w:rPr>
+            </w:pPr>
+            <w:r>
+              <w:rPr>
+                <w:rFonts w:ascii="Ebrima" w:hAnsi="Ebrima"/>
+                <w:lang w:val="nl-BE"/>
+              </w:rPr>
+              <w:t>Verplicht</w:t>
+            </w:r>
+          </w:p>
+        </w:tc>
+        <w:tc>
+          <w:tcPr>
+            <w:tcW w:w="3117" w:type="dxa"/>
+          </w:tcPr>
+          <w:p>
+            <w:pPr>
+              <w:rPr>
+                <w:rFonts w:ascii="Ebrima" w:hAnsi="Ebrima"/>
+                <w:lang w:val="nl-BE"/>
+              </w:rPr>
+            </w:pPr>
             <w:r>
               <w:rPr>
                 <w:rFonts w:ascii="Ebrima" w:hAnsi="Ebrima"/>
@@ -1767,49 +1622,6 @@
               </w:rPr>
               <w:t>Maps</w:t>
             </w:r>
-            <w:proofErr w:type="spellEnd"/>
-          </w:p>
-        </w:tc>
-        <w:tc>
-          <w:tcPr>
-            <w:tcW w:w="3686" w:type="dxa"/>
-          </w:tcPr>
-          <w:p>
-            <w:pPr>
-              <w:rPr>
-                <w:rFonts w:ascii="Ebrima" w:hAnsi="Ebrima"/>
-                <w:lang w:val="nl-BE"/>
-              </w:rPr>
-            </w:pPr>
-            <w:r>
-              <w:rPr>
-                <w:rFonts w:ascii="Ebrima" w:hAnsi="Ebrima"/>
-                <w:lang w:val="nl-BE"/>
-              </w:rPr>
-              <w:t>Verplicht</w:t>
-            </w:r>
-          </w:p>
-        </w:tc>
-        <w:tc>
-          <w:tcPr>
-            <w:tcW w:w="3117" w:type="dxa"/>
-          </w:tcPr>
-          <w:p>
-            <w:pPr>
-              <w:rPr>
-                <w:rFonts w:ascii="Ebrima" w:hAnsi="Ebrima"/>
-                <w:lang w:val="nl-BE"/>
-              </w:rPr>
-            </w:pPr>
-            <w:proofErr w:type="spellStart"/>
-            <w:r>
-              <w:rPr>
-                <w:rFonts w:ascii="Ebrima" w:hAnsi="Ebrima"/>
-                <w:lang w:val="nl-BE"/>
-              </w:rPr>
-              <w:t>Maps</w:t>
-            </w:r>
-            <w:proofErr w:type="spellEnd"/>
           </w:p>
         </w:tc>
       </w:tr>
@@ -1927,7 +1739,6 @@
                 <w:lang w:val="nl-BE"/>
               </w:rPr>
             </w:pPr>
-            <w:proofErr w:type="spellStart"/>
             <w:r>
               <w:rPr>
                 <w:rFonts w:ascii="Ebrima" w:hAnsi="Ebrima"/>
@@ -1935,7 +1746,6 @@
               </w:rPr>
               <w:t>Testing</w:t>
             </w:r>
-            <w:proofErr w:type="spellEnd"/>
           </w:p>
         </w:tc>
       </w:tr>
@@ -1988,7 +1798,6 @@
           <w:lang w:val="nl-BE"/>
         </w:rPr>
       </w:pPr>
-      <w:proofErr w:type="spellStart"/>
       <w:r>
         <w:rPr>
           <w:rFonts w:ascii="Ebrima" w:hAnsi="Ebrima"/>
@@ -1996,7 +1805,6 @@
         </w:rPr>
         <w:t>BackEnd</w:t>
       </w:r>
-      <w:proofErr w:type="spellEnd"/>
     </w:p>
     <w:tbl>
       <w:tblPr>
@@ -2091,17 +1899,8 @@
                 <w:rFonts w:ascii="Ebrima" w:hAnsi="Ebrima"/>
                 <w:lang w:val="nl-BE"/>
               </w:rPr>
-              <w:t xml:space="preserve">Node </w:t>
-            </w:r>
-            <w:proofErr w:type="spellStart"/>
-            <w:r>
-              <w:rPr>
-                <w:rFonts w:ascii="Ebrima" w:hAnsi="Ebrima"/>
-                <w:lang w:val="nl-BE"/>
-              </w:rPr>
-              <w:t>Js</w:t>
-            </w:r>
-            <w:proofErr w:type="spellEnd"/>
+              <w:t>Node Js</w:t>
+            </w:r>
           </w:p>
         </w:tc>
         <w:tc>
@@ -2157,7 +1956,6 @@
                 <w:lang w:val="nl-BE"/>
               </w:rPr>
             </w:pPr>
-            <w:proofErr w:type="spellStart"/>
             <w:r>
               <w:rPr>
                 <w:rFonts w:ascii="Ebrima" w:hAnsi="Ebrima"/>
@@ -2165,7 +1963,6 @@
               </w:rPr>
               <w:t>MongoDb</w:t>
             </w:r>
-            <w:proofErr w:type="spellEnd"/>
           </w:p>
         </w:tc>
         <w:tc>
@@ -2199,21 +1996,12 @@
                 <w:lang w:val="nl-BE"/>
               </w:rPr>
             </w:pPr>
-            <w:proofErr w:type="spellStart"/>
-            <w:r>
-              <w:rPr>
-                <w:rFonts w:ascii="Ebrima" w:hAnsi="Ebrima"/>
-                <w:lang w:val="nl-BE"/>
-              </w:rPr>
-              <w:t>NoSQL</w:t>
-            </w:r>
-            <w:proofErr w:type="spellEnd"/>
-            <w:r>
-              <w:rPr>
-                <w:rFonts w:ascii="Ebrima" w:hAnsi="Ebrima"/>
-                <w:lang w:val="nl-BE"/>
-              </w:rPr>
-              <w:t xml:space="preserve"> Database</w:t>
+            <w:r>
+              <w:rPr>
+                <w:rFonts w:ascii="Ebrima" w:hAnsi="Ebrima"/>
+                <w:lang w:val="nl-BE"/>
+              </w:rPr>
+              <w:t>NoSQL Database</w:t>
             </w:r>
           </w:p>
         </w:tc>
@@ -2255,23 +2043,7 @@
                 <w:rFonts w:ascii="Ebrima" w:hAnsi="Ebrima"/>
                 <w:lang w:val="nl-BE"/>
               </w:rPr>
-              <w:t xml:space="preserve">Gebruik gemaakt van </w:t>
-            </w:r>
-            <w:proofErr w:type="spellStart"/>
-            <w:r>
-              <w:rPr>
-                <w:rFonts w:ascii="Ebrima" w:hAnsi="Ebrima"/>
-                <w:lang w:val="nl-BE"/>
-              </w:rPr>
-              <w:t>Mean</w:t>
-            </w:r>
-            <w:proofErr w:type="spellEnd"/>
-            <w:r>
-              <w:rPr>
-                <w:rFonts w:ascii="Ebrima" w:hAnsi="Ebrima"/>
-                <w:lang w:val="nl-BE"/>
-              </w:rPr>
-              <w:t xml:space="preserve"> stack</w:t>
+              <w:t>Gebruik gemaakt van Mean stack</w:t>
             </w:r>
             <w:r>
               <w:rPr>
@@ -2327,6 +2099,7 @@
                 <w:rFonts w:ascii="Ebrima" w:hAnsi="Ebrima"/>
                 <w:lang w:val="nl-BE"/>
               </w:rPr>
+              <w:lastRenderedPageBreak/>
               <w:t>Jade</w:t>
             </w:r>
           </w:p>
@@ -2385,21 +2158,12 @@
                 <w:lang w:val="nl-BE"/>
               </w:rPr>
             </w:pPr>
-            <w:proofErr w:type="spellStart"/>
-            <w:r>
-              <w:rPr>
-                <w:rFonts w:ascii="Ebrima" w:hAnsi="Ebrima"/>
-                <w:lang w:val="nl-BE"/>
-              </w:rPr>
-              <w:t>Mocha</w:t>
-            </w:r>
-            <w:proofErr w:type="spellEnd"/>
-            <w:r>
-              <w:rPr>
-                <w:rFonts w:ascii="Ebrima" w:hAnsi="Ebrima"/>
-                <w:lang w:val="nl-BE"/>
-              </w:rPr>
-              <w:t xml:space="preserve"> </w:t>
+            <w:r>
+              <w:rPr>
+                <w:rFonts w:ascii="Ebrima" w:hAnsi="Ebrima"/>
+                <w:lang w:val="nl-BE"/>
+              </w:rPr>
+              <w:t xml:space="preserve">Mocha </w:t>
             </w:r>
             <w:r>
               <w:rPr>
@@ -2447,17 +2211,8 @@
                 <w:rFonts w:ascii="Ebrima" w:hAnsi="Ebrima"/>
                 <w:lang w:val="nl-BE"/>
               </w:rPr>
-              <w:t xml:space="preserve">Unit </w:t>
-            </w:r>
-            <w:proofErr w:type="spellStart"/>
-            <w:r>
-              <w:rPr>
-                <w:rFonts w:ascii="Ebrima" w:hAnsi="Ebrima"/>
-                <w:lang w:val="nl-BE"/>
-              </w:rPr>
-              <w:t>Testing</w:t>
-            </w:r>
-            <w:proofErr w:type="spellEnd"/>
+              <w:t>Unit Testing</w:t>
+            </w:r>
           </w:p>
         </w:tc>
       </w:tr>
@@ -2536,7 +2291,6 @@
                 <w:lang w:val="nl-BE"/>
               </w:rPr>
             </w:pPr>
-            <w:proofErr w:type="spellStart"/>
             <w:r>
               <w:rPr>
                 <w:rFonts w:ascii="Ebrima" w:hAnsi="Ebrima"/>
@@ -2544,7 +2298,6 @@
               </w:rPr>
               <w:t>Heroku</w:t>
             </w:r>
-            <w:proofErr w:type="spellEnd"/>
             <w:r>
               <w:rPr>
                 <w:rFonts w:ascii="Ebrima" w:hAnsi="Ebrima"/>
@@ -2620,7 +2373,6 @@
                 <w:rFonts w:ascii="Ebrima" w:hAnsi="Ebrima"/>
                 <w:lang w:val="nl-BE"/>
               </w:rPr>
-              <w:lastRenderedPageBreak/>
               <w:t>Passport</w:t>
             </w:r>
           </w:p>
@@ -2736,25 +2488,7 @@
           <w:sz w:val="24"/>
           <w:szCs w:val="24"/>
         </w:rPr>
-        <w:t xml:space="preserve">(13 </w:t>
-      </w:r>
-      <w:proofErr w:type="spellStart"/>
-      <w:r>
-        <w:rPr>
-          <w:rFonts w:ascii="Ebrima" w:hAnsi="Ebrima"/>
-          <w:sz w:val="24"/>
-          <w:szCs w:val="24"/>
-        </w:rPr>
-        <w:t>okt</w:t>
-      </w:r>
-      <w:proofErr w:type="spellEnd"/>
-      <w:r>
-        <w:rPr>
-          <w:rFonts w:ascii="Ebrima" w:hAnsi="Ebrima"/>
-          <w:sz w:val="24"/>
-          <w:szCs w:val="24"/>
-        </w:rPr>
-        <w:t xml:space="preserve"> 2015)</w:t>
+        <w:t>(13 okt 2015)</w:t>
       </w:r>
     </w:p>
     <w:p>
@@ -2796,31 +2530,13 @@
           <w:lang w:val="nl-BE"/>
         </w:rPr>
       </w:pPr>
-      <w:proofErr w:type="spellStart"/>
-      <w:r>
-        <w:rPr>
-          <w:rFonts w:ascii="Ebrima" w:hAnsi="Ebrima"/>
-          <w:lang w:val="nl-BE"/>
-        </w:rPr>
-        <w:t>Wireframes</w:t>
-      </w:r>
-      <w:proofErr w:type="spellEnd"/>
-      <w:r>
-        <w:rPr>
-          <w:rFonts w:ascii="Ebrima" w:hAnsi="Ebrima"/>
-          <w:lang w:val="nl-BE"/>
-        </w:rPr>
-        <w:t xml:space="preserve"> + </w:t>
-      </w:r>
-      <w:proofErr w:type="spellStart"/>
-      <w:r>
-        <w:rPr>
-          <w:rFonts w:ascii="Ebrima" w:hAnsi="Ebrima"/>
-          <w:lang w:val="nl-BE"/>
-        </w:rPr>
-        <w:t>Technicaliteiten</w:t>
-      </w:r>
-      <w:proofErr w:type="spellEnd"/>
+      <w:r>
+        <w:rPr>
+          <w:rFonts w:ascii="Ebrima" w:hAnsi="Ebrima"/>
+          <w:lang w:val="nl-BE"/>
+        </w:rPr>
+        <w:t>Wireframes + Technicaliteiten</w:t>
+      </w:r>
     </w:p>
     <w:p>
       <w:pPr>
@@ -2839,23 +2555,7 @@
           <w:rFonts w:ascii="Ebrima" w:hAnsi="Ebrima"/>
           <w:lang w:val="nl-BE"/>
         </w:rPr>
-        <w:t xml:space="preserve">Begin fase uitwerking Front / </w:t>
-      </w:r>
-      <w:proofErr w:type="spellStart"/>
-      <w:r>
-        <w:rPr>
-          <w:rFonts w:ascii="Ebrima" w:hAnsi="Ebrima"/>
-          <w:lang w:val="nl-BE"/>
-        </w:rPr>
-        <w:t>Back-end</w:t>
-      </w:r>
-      <w:proofErr w:type="spellEnd"/>
-      <w:r>
-        <w:rPr>
-          <w:rFonts w:ascii="Ebrima" w:hAnsi="Ebrima"/>
-          <w:lang w:val="nl-BE"/>
-        </w:rPr>
-        <w:t xml:space="preserve"> </w:t>
+        <w:t xml:space="preserve">Begin fase uitwerking Front / Back-end </w:t>
       </w:r>
     </w:p>
     <w:p>
@@ -2875,23 +2575,7 @@
           <w:rFonts w:ascii="Ebrima" w:hAnsi="Ebrima"/>
           <w:lang w:val="nl-BE"/>
         </w:rPr>
-        <w:t xml:space="preserve">Tussen fases uitwerking Front / </w:t>
-      </w:r>
-      <w:proofErr w:type="spellStart"/>
-      <w:r>
-        <w:rPr>
-          <w:rFonts w:ascii="Ebrima" w:hAnsi="Ebrima"/>
-          <w:lang w:val="nl-BE"/>
-        </w:rPr>
-        <w:t>Back-end</w:t>
-      </w:r>
-      <w:proofErr w:type="spellEnd"/>
-      <w:r>
-        <w:rPr>
-          <w:rFonts w:ascii="Ebrima" w:hAnsi="Ebrima"/>
-          <w:lang w:val="nl-BE"/>
-        </w:rPr>
-        <w:t xml:space="preserve"> + verbeteringen</w:t>
+        <w:t>Tussen fases uitwerking Front / Back-end + verbeteringen</w:t>
       </w:r>
       <w:r>
         <w:rPr>
@@ -2913,7 +2597,6 @@
           <w:lang w:val="nl-BE"/>
         </w:rPr>
       </w:pPr>
-      <w:proofErr w:type="spellStart"/>
       <w:r>
         <w:rPr>
           <w:rFonts w:ascii="Ebrima" w:hAnsi="Ebrima"/>
@@ -2921,7 +2604,6 @@
         </w:rPr>
         <w:t>Responsive</w:t>
       </w:r>
-      <w:proofErr w:type="spellEnd"/>
     </w:p>
     <w:p>
       <w:pPr>
@@ -2953,21 +2635,12 @@
           <w:lang w:val="nl-BE"/>
         </w:rPr>
       </w:pPr>
-      <w:proofErr w:type="spellStart"/>
-      <w:r>
-        <w:rPr>
-          <w:rFonts w:ascii="Ebrima" w:hAnsi="Ebrima"/>
-          <w:lang w:val="nl-BE"/>
-        </w:rPr>
-        <w:t>Geolocatie</w:t>
-      </w:r>
-      <w:proofErr w:type="spellEnd"/>
-      <w:r>
-        <w:rPr>
-          <w:rFonts w:ascii="Ebrima" w:hAnsi="Ebrima"/>
-          <w:lang w:val="nl-BE"/>
-        </w:rPr>
-        <w:t xml:space="preserve"> + Interactiviteit</w:t>
+      <w:r>
+        <w:rPr>
+          <w:rFonts w:ascii="Ebrima" w:hAnsi="Ebrima"/>
+          <w:lang w:val="nl-BE"/>
+        </w:rPr>
+        <w:t>Geolocatie + Interactiviteit</w:t>
       </w:r>
     </w:p>
     <w:p>
@@ -2982,69 +2655,12 @@
           <w:lang w:val="nl-BE"/>
         </w:rPr>
       </w:pPr>
-      <w:proofErr w:type="spellStart"/>
-      <w:r>
-        <w:rPr>
-          <w:rFonts w:ascii="Ebrima" w:hAnsi="Ebrima"/>
-          <w:lang w:val="nl-BE"/>
-        </w:rPr>
-        <w:t>Performantie</w:t>
-      </w:r>
-      <w:proofErr w:type="spellEnd"/>
-      <w:r>
-        <w:rPr>
-          <w:rFonts w:ascii="Ebrima" w:hAnsi="Ebrima"/>
-          <w:lang w:val="nl-BE"/>
-        </w:rPr>
-        <w:t xml:space="preserve"> + Controleren “</w:t>
-      </w:r>
-      <w:proofErr w:type="spellStart"/>
-      <w:r>
-        <w:rPr>
-          <w:rFonts w:ascii="Ebrima" w:hAnsi="Ebrima"/>
-          <w:lang w:val="nl-BE"/>
-        </w:rPr>
-        <w:t>following</w:t>
-      </w:r>
-      <w:proofErr w:type="spellEnd"/>
-      <w:r>
-        <w:rPr>
-          <w:rFonts w:ascii="Ebrima" w:hAnsi="Ebrima"/>
-          <w:lang w:val="nl-BE"/>
-        </w:rPr>
-        <w:t xml:space="preserve"> </w:t>
-      </w:r>
-      <w:proofErr w:type="spellStart"/>
-      <w:r>
-        <w:rPr>
-          <w:rFonts w:ascii="Ebrima" w:hAnsi="Ebrima"/>
-          <w:lang w:val="nl-BE"/>
-        </w:rPr>
-        <w:t>coding</w:t>
-      </w:r>
-      <w:proofErr w:type="spellEnd"/>
-      <w:r>
-        <w:rPr>
-          <w:rFonts w:ascii="Ebrima" w:hAnsi="Ebrima"/>
-          <w:lang w:val="nl-BE"/>
-        </w:rPr>
-        <w:t xml:space="preserve"> </w:t>
-      </w:r>
-      <w:proofErr w:type="spellStart"/>
-      <w:r>
-        <w:rPr>
-          <w:rFonts w:ascii="Ebrima" w:hAnsi="Ebrima"/>
-          <w:lang w:val="nl-BE"/>
-        </w:rPr>
-        <w:t>rules</w:t>
-      </w:r>
-      <w:proofErr w:type="spellEnd"/>
-      <w:r>
-        <w:rPr>
-          <w:rFonts w:ascii="Ebrima" w:hAnsi="Ebrima"/>
-          <w:lang w:val="nl-BE"/>
-        </w:rPr>
-        <w:t>”</w:t>
+      <w:r>
+        <w:rPr>
+          <w:rFonts w:ascii="Ebrima" w:hAnsi="Ebrima"/>
+          <w:lang w:val="nl-BE"/>
+        </w:rPr>
+        <w:t>Performantie + Controleren “following coding rules”</w:t>
       </w:r>
       <w:r>
         <w:rPr>
@@ -3109,39 +2725,7 @@
           <w:rFonts w:ascii="Ebrima" w:hAnsi="Ebrima"/>
           <w:lang w:val="nl-BE"/>
         </w:rPr>
-        <w:t xml:space="preserve">Eind fase uitwerking Front / </w:t>
-      </w:r>
-      <w:proofErr w:type="spellStart"/>
-      <w:r>
-        <w:rPr>
-          <w:rFonts w:ascii="Ebrima" w:hAnsi="Ebrima"/>
-          <w:lang w:val="nl-BE"/>
-        </w:rPr>
-        <w:t>Back-end</w:t>
-      </w:r>
-      <w:proofErr w:type="spellEnd"/>
-      <w:r>
-        <w:rPr>
-          <w:rFonts w:ascii="Ebrima" w:hAnsi="Ebrima"/>
-          <w:lang w:val="nl-BE"/>
-        </w:rPr>
-        <w:t xml:space="preserve"> ( </w:t>
-      </w:r>
-      <w:proofErr w:type="spellStart"/>
-      <w:r>
-        <w:rPr>
-          <w:rFonts w:ascii="Ebrima" w:hAnsi="Ebrima"/>
-          <w:lang w:val="nl-BE"/>
-        </w:rPr>
-        <w:t>Finalisatie</w:t>
-      </w:r>
-      <w:proofErr w:type="spellEnd"/>
-      <w:r>
-        <w:rPr>
-          <w:rFonts w:ascii="Ebrima" w:hAnsi="Ebrima"/>
-          <w:lang w:val="nl-BE"/>
-        </w:rPr>
-        <w:t xml:space="preserve"> )</w:t>
+        <w:t>Eind fase uitwerking Front / Back-end ( Finalisatie )</w:t>
       </w:r>
     </w:p>
     <w:p>
@@ -3177,23 +2761,7 @@
           <w:rFonts w:ascii="Ebrima" w:hAnsi="Ebrima"/>
           <w:lang w:val="nl-BE"/>
         </w:rPr>
-        <w:t xml:space="preserve">Voorbereiding, keuze technologieën &amp; </w:t>
-      </w:r>
-      <w:proofErr w:type="spellStart"/>
-      <w:r>
-        <w:rPr>
-          <w:rFonts w:ascii="Ebrima" w:hAnsi="Ebrima"/>
-          <w:lang w:val="nl-BE"/>
-        </w:rPr>
-        <w:t>ideën</w:t>
-      </w:r>
-      <w:proofErr w:type="spellEnd"/>
-      <w:r>
-        <w:rPr>
-          <w:rFonts w:ascii="Ebrima" w:hAnsi="Ebrima"/>
-          <w:lang w:val="nl-BE"/>
-        </w:rPr>
-        <w:t xml:space="preserve"> opdoen</w:t>
+        <w:t>Voorbereiding, keuze technologieën &amp; ideën opdoen</w:t>
       </w:r>
       <w:r>
         <w:rPr>
@@ -3245,31 +2813,13 @@
           <w:lang w:val="nl-BE"/>
         </w:rPr>
       </w:pPr>
-      <w:proofErr w:type="spellStart"/>
-      <w:r>
-        <w:rPr>
-          <w:rFonts w:ascii="Ebrima" w:hAnsi="Ebrima"/>
-          <w:lang w:val="nl-BE"/>
-        </w:rPr>
-        <w:t>Wireframes</w:t>
-      </w:r>
-      <w:proofErr w:type="spellEnd"/>
-      <w:r>
-        <w:rPr>
-          <w:rFonts w:ascii="Ebrima" w:hAnsi="Ebrima"/>
-          <w:lang w:val="nl-BE"/>
-        </w:rPr>
-        <w:t xml:space="preserve"> + </w:t>
-      </w:r>
-      <w:proofErr w:type="spellStart"/>
-      <w:r>
-        <w:rPr>
-          <w:rFonts w:ascii="Ebrima" w:hAnsi="Ebrima"/>
-          <w:lang w:val="nl-BE"/>
-        </w:rPr>
-        <w:t>Technicaliteiten</w:t>
-      </w:r>
-      <w:proofErr w:type="spellEnd"/>
+      <w:r>
+        <w:rPr>
+          <w:rFonts w:ascii="Ebrima" w:hAnsi="Ebrima"/>
+          <w:lang w:val="nl-BE"/>
+        </w:rPr>
+        <w:t>Wireframes + Technicaliteiten</w:t>
+      </w:r>
       <w:r>
         <w:rPr>
           <w:rFonts w:ascii="Ebrima" w:hAnsi="Ebrima"/>
@@ -3385,21 +2935,12 @@
           <w:lang w:val="nl-BE"/>
         </w:rPr>
       </w:pPr>
-      <w:proofErr w:type="spellStart"/>
-      <w:r>
-        <w:rPr>
-          <w:rFonts w:ascii="Ebrima" w:hAnsi="Ebrima"/>
-          <w:lang w:val="nl-BE"/>
-        </w:rPr>
-        <w:t>Responsive</w:t>
-      </w:r>
-      <w:proofErr w:type="spellEnd"/>
-      <w:r>
-        <w:rPr>
-          <w:rFonts w:ascii="Ebrima" w:hAnsi="Ebrima"/>
-          <w:lang w:val="nl-BE"/>
-        </w:rPr>
-        <w:t xml:space="preserve"> ( Desktop, Tablet &amp; Mobile )</w:t>
+      <w:r>
+        <w:rPr>
+          <w:rFonts w:ascii="Ebrima" w:hAnsi="Ebrima"/>
+          <w:lang w:val="nl-BE"/>
+        </w:rPr>
+        <w:t>Responsive ( Desktop, Tablet &amp; Mobile )</w:t>
       </w:r>
     </w:p>
     <w:p>
@@ -3455,72 +2996,15 @@
           <w:rFonts w:ascii="Ebrima" w:hAnsi="Ebrima"/>
           <w:lang w:val="nl-BE"/>
         </w:rPr>
-        <w:t xml:space="preserve">Database Uitwerking ( </w:t>
-      </w:r>
-      <w:proofErr w:type="spellStart"/>
-      <w:r>
-        <w:rPr>
-          <w:rFonts w:ascii="Ebrima" w:hAnsi="Ebrima"/>
-          <w:lang w:val="nl-BE"/>
-        </w:rPr>
-        <w:t>MongoDB</w:t>
-      </w:r>
-      <w:proofErr w:type="spellEnd"/>
-      <w:r>
-        <w:rPr>
-          <w:rFonts w:ascii="Ebrima" w:hAnsi="Ebrima"/>
-          <w:lang w:val="nl-BE"/>
-        </w:rPr>
-        <w:t xml:space="preserve"> + </w:t>
-      </w:r>
-      <w:proofErr w:type="spellStart"/>
-      <w:r>
-        <w:rPr>
-          <w:rFonts w:ascii="Ebrima" w:hAnsi="Ebrima"/>
-          <w:lang w:val="nl-BE"/>
-        </w:rPr>
-        <w:t>Mongoose</w:t>
-      </w:r>
-      <w:proofErr w:type="spellEnd"/>
-      <w:r>
-        <w:rPr>
-          <w:rFonts w:ascii="Ebrima" w:hAnsi="Ebrima"/>
-          <w:lang w:val="nl-BE"/>
-        </w:rPr>
-        <w:t xml:space="preserve"> + Schema )</w:t>
-      </w:r>
-      <w:r>
-        <w:rPr>
-          <w:rFonts w:ascii="Ebrima" w:hAnsi="Ebrima"/>
-          <w:lang w:val="nl-BE"/>
-        </w:rPr>
-        <w:t xml:space="preserve"> =&gt; </w:t>
-      </w:r>
-      <w:proofErr w:type="spellStart"/>
-      <w:r>
-        <w:rPr>
-          <w:rFonts w:ascii="Ebrima" w:hAnsi="Ebrima"/>
-          <w:lang w:val="nl-BE"/>
-        </w:rPr>
-        <w:t>Mongolab</w:t>
-      </w:r>
-      <w:proofErr w:type="spellEnd"/>
-      <w:r>
-        <w:rPr>
-          <w:rFonts w:ascii="Ebrima" w:hAnsi="Ebrima"/>
-          <w:lang w:val="nl-BE"/>
-        </w:rPr>
-        <w:t xml:space="preserve"> online database naast </w:t>
-      </w:r>
-      <w:proofErr w:type="spellStart"/>
-      <w:r>
-        <w:rPr>
-          <w:rFonts w:ascii="Ebrima" w:hAnsi="Ebrima"/>
-          <w:lang w:val="nl-BE"/>
-        </w:rPr>
-        <w:t>local</w:t>
-      </w:r>
-      <w:proofErr w:type="spellEnd"/>
+        <w:t>Database Uitwerking ( MongoDB + Mongoose + Schema )</w:t>
+      </w:r>
+      <w:r>
+        <w:rPr>
+          <w:rFonts w:ascii="Ebrima" w:hAnsi="Ebrima"/>
+          <w:lang w:val="nl-BE"/>
+        </w:rPr>
+        <w:t xml:space="preserve"> =&gt; Mongolab online database naast local</w:t>
+      </w:r>
       <w:r>
         <w:rPr>
           <w:rFonts w:ascii="Ebrima" w:hAnsi="Ebrima"/>
@@ -3574,46 +3058,14 @@
           <w:rFonts w:ascii="Ebrima" w:hAnsi="Ebrima"/>
           <w:lang w:val="nl-BE"/>
         </w:rPr>
-        <w:t xml:space="preserve"> </w:t>
-      </w:r>
-      <w:proofErr w:type="spellStart"/>
-      <w:r>
-        <w:rPr>
-          <w:rFonts w:ascii="Ebrima" w:hAnsi="Ebrima"/>
-          <w:lang w:val="nl-BE"/>
-        </w:rPr>
-        <w:t>Local</w:t>
-      </w:r>
-      <w:proofErr w:type="spellEnd"/>
-      <w:r>
-        <w:rPr>
-          <w:rFonts w:ascii="Ebrima" w:hAnsi="Ebrima"/>
-          <w:lang w:val="nl-BE"/>
-        </w:rPr>
-        <w:t xml:space="preserve"> &amp;</w:t>
-      </w:r>
-      <w:r>
-        <w:rPr>
-          <w:rFonts w:ascii="Ebrima" w:hAnsi="Ebrima"/>
-          <w:lang w:val="nl-BE"/>
-        </w:rPr>
-        <w:t xml:space="preserve"> </w:t>
-      </w:r>
-      <w:proofErr w:type="spellStart"/>
-      <w:r>
-        <w:rPr>
-          <w:rFonts w:ascii="Ebrima" w:hAnsi="Ebrima"/>
-          <w:lang w:val="nl-BE"/>
-        </w:rPr>
-        <w:t>Social</w:t>
-      </w:r>
-      <w:proofErr w:type="spellEnd"/>
-      <w:r>
-        <w:rPr>
-          <w:rFonts w:ascii="Ebrima" w:hAnsi="Ebrima"/>
-          <w:lang w:val="nl-BE"/>
-        </w:rPr>
-        <w:t xml:space="preserve"> Media</w:t>
+        <w:t xml:space="preserve"> Local &amp;</w:t>
+      </w:r>
+      <w:r>
+        <w:rPr>
+          <w:rFonts w:ascii="Ebrima" w:hAnsi="Ebrima"/>
+          <w:lang w:val="nl-BE"/>
+        </w:rPr>
+        <w:t xml:space="preserve"> Social Media</w:t>
       </w:r>
       <w:r>
         <w:rPr>
@@ -3684,16 +3136,9 @@
         <w:rPr>
           <w:rFonts w:ascii="Ebrima" w:hAnsi="Ebrima"/>
         </w:rPr>
-        <w:t xml:space="preserve">Angular framework </w:t>
-      </w:r>
-      <w:proofErr w:type="spellStart"/>
-      <w:r>
-        <w:rPr>
-          <w:rFonts w:ascii="Ebrima" w:hAnsi="Ebrima"/>
-        </w:rPr>
-        <w:t>implementatie</w:t>
-      </w:r>
-      <w:proofErr w:type="spellEnd"/>
+        <w:lastRenderedPageBreak/>
+        <w:t>Angular framework implementatie</w:t>
+      </w:r>
       <w:r>
         <w:rPr>
           <w:rFonts w:ascii="Ebrima" w:hAnsi="Ebrima"/>
@@ -3737,23 +3182,7 @@
           <w:rFonts w:ascii="Ebrima" w:hAnsi="Ebrima"/>
           <w:b/>
         </w:rPr>
-        <w:t xml:space="preserve"> </w:t>
-      </w:r>
-      <w:proofErr w:type="spellStart"/>
-      <w:r>
-        <w:rPr>
-          <w:rFonts w:ascii="Ebrima" w:hAnsi="Ebrima"/>
-          <w:b/>
-        </w:rPr>
-        <w:t>november</w:t>
-      </w:r>
-      <w:proofErr w:type="spellEnd"/>
-      <w:r>
-        <w:rPr>
-          <w:rFonts w:ascii="Ebrima" w:hAnsi="Ebrima"/>
-          <w:b/>
-        </w:rPr>
-        <w:t xml:space="preserve"> Cedric &amp; Brecht</w:t>
+        <w:t xml:space="preserve"> november Cedric &amp; Brecht</w:t>
       </w:r>
     </w:p>
     <w:p>
@@ -3778,23 +3207,7 @@
           <w:rFonts w:ascii="Ebrima" w:hAnsi="Ebrima"/>
           <w:b/>
         </w:rPr>
-        <w:t xml:space="preserve">3 </w:t>
-      </w:r>
-      <w:proofErr w:type="spellStart"/>
-      <w:r>
-        <w:rPr>
-          <w:rFonts w:ascii="Ebrima" w:hAnsi="Ebrima"/>
-          <w:b/>
-        </w:rPr>
-        <w:t>dec</w:t>
-      </w:r>
-      <w:proofErr w:type="spellEnd"/>
-      <w:r>
-        <w:rPr>
-          <w:rFonts w:ascii="Ebrima" w:hAnsi="Ebrima"/>
-          <w:b/>
-        </w:rPr>
-        <w:t xml:space="preserve"> Wouter</w:t>
+        <w:t>3 dec Wouter</w:t>
       </w:r>
     </w:p>
     <w:p>
@@ -3819,23 +3232,7 @@
           <w:rFonts w:ascii="Ebrima" w:hAnsi="Ebrima"/>
           <w:b/>
         </w:rPr>
-        <w:t xml:space="preserve">4 </w:t>
-      </w:r>
-      <w:proofErr w:type="spellStart"/>
-      <w:r>
-        <w:rPr>
-          <w:rFonts w:ascii="Ebrima" w:hAnsi="Ebrima"/>
-          <w:b/>
-        </w:rPr>
-        <w:t>dec</w:t>
-      </w:r>
-      <w:proofErr w:type="spellEnd"/>
-      <w:r>
-        <w:rPr>
-          <w:rFonts w:ascii="Ebrima" w:hAnsi="Ebrima"/>
-          <w:b/>
-        </w:rPr>
-        <w:t xml:space="preserve"> Brecht</w:t>
+        <w:t>4 dec Brecht</w:t>
       </w:r>
     </w:p>
     <w:p>
@@ -3853,86 +3250,52 @@
         <w:rPr>
           <w:rFonts w:ascii="Ebrima" w:hAnsi="Ebrima"/>
         </w:rPr>
-        <w:t xml:space="preserve">Group page </w:t>
-      </w:r>
-      <w:proofErr w:type="spellStart"/>
-      <w:r>
-        <w:rPr>
-          <w:rFonts w:ascii="Ebrima" w:hAnsi="Ebrima"/>
-        </w:rPr>
-        <w:t>dynamisch</w:t>
-      </w:r>
-      <w:proofErr w:type="spellEnd"/>
-      <w:r>
-        <w:rPr>
-          <w:rFonts w:ascii="Ebrima" w:hAnsi="Ebrima"/>
-        </w:rPr>
-        <w:t xml:space="preserve"> </w:t>
-      </w:r>
-      <w:proofErr w:type="spellStart"/>
-      <w:r>
-        <w:rPr>
-          <w:rFonts w:ascii="Ebrima" w:hAnsi="Ebrima"/>
-        </w:rPr>
-        <w:t>maken</w:t>
-      </w:r>
-      <w:proofErr w:type="spellEnd"/>
-      <w:r>
-        <w:rPr>
-          <w:rFonts w:ascii="Ebrima" w:hAnsi="Ebrima"/>
-        </w:rPr>
-        <w:t xml:space="preserve"> + </w:t>
-      </w:r>
-      <w:proofErr w:type="spellStart"/>
-      <w:r>
-        <w:rPr>
-          <w:rFonts w:ascii="Ebrima" w:hAnsi="Ebrima"/>
-        </w:rPr>
-        <w:t>usernaam</w:t>
-      </w:r>
-      <w:proofErr w:type="spellEnd"/>
-      <w:r>
-        <w:rPr>
-          <w:rFonts w:ascii="Ebrima" w:hAnsi="Ebrima"/>
-        </w:rPr>
-        <w:t xml:space="preserve"> zetten</w:t>
+        <w:t xml:space="preserve">Angular Validation ( Alle formulieren ) ~ </w:t>
+      </w:r>
+      <w:r>
+        <w:rPr>
+          <w:rFonts w:ascii="Ebrima" w:hAnsi="Ebrima"/>
+          <w:b/>
+        </w:rPr>
+        <w:t>8 dec Brecht</w:t>
+      </w:r>
+    </w:p>
+    <w:p>
+      <w:pPr>
+        <w:pStyle w:val="Lijstalinea"/>
+        <w:numPr>
+          <w:ilvl w:val="0"/>
+          <w:numId w:val="4"/>
+        </w:numPr>
+        <w:spacing w:line="256" w:lineRule="auto"/>
+        <w:rPr>
+          <w:rFonts w:ascii="Ebrima" w:hAnsi="Ebrima"/>
+          <w:lang w:val="nl-BE"/>
+        </w:rPr>
+      </w:pPr>
+      <w:r>
+        <w:rPr>
+          <w:rFonts w:ascii="Ebrima" w:hAnsi="Ebrima"/>
+          <w:lang w:val="nl-BE"/>
+        </w:rPr>
+        <w:t xml:space="preserve">Group page dynamisch maken + usernaam zetten </w:t>
+      </w:r>
+      <w:r>
+        <w:rPr>
+          <w:rFonts w:ascii="Ebrima" w:hAnsi="Ebrima"/>
+          <w:b/>
+          <w:lang w:val="nl-BE"/>
+        </w:rPr>
+        <w:t>~9 dec wouter</w:t>
       </w:r>
       <w:bookmarkStart w:id="0" w:name="_GoBack"/>
       <w:bookmarkEnd w:id="0"/>
-      <w:r>
-        <w:rPr>
-          <w:rFonts w:ascii="Ebrima" w:hAnsi="Ebrima"/>
-        </w:rPr>
-        <w:t xml:space="preserve"> </w:t>
-      </w:r>
-      <w:r>
-        <w:rPr>
-          <w:rFonts w:ascii="Ebrima" w:hAnsi="Ebrima"/>
-          <w:b/>
-        </w:rPr>
-        <w:t xml:space="preserve">~9 </w:t>
-      </w:r>
-      <w:proofErr w:type="spellStart"/>
-      <w:r>
-        <w:rPr>
-          <w:rFonts w:ascii="Ebrima" w:hAnsi="Ebrima"/>
-          <w:b/>
-        </w:rPr>
-        <w:t>dec</w:t>
-      </w:r>
-      <w:proofErr w:type="spellEnd"/>
-      <w:r>
-        <w:rPr>
-          <w:rFonts w:ascii="Ebrima" w:hAnsi="Ebrima"/>
-          <w:b/>
-        </w:rPr>
-        <w:t xml:space="preserve"> wouter</w:t>
-      </w:r>
     </w:p>
     <w:p>
       <w:pPr>
         <w:rPr>
           <w:rFonts w:ascii="Ebrima" w:hAnsi="Ebrima"/>
+          <w:lang w:val="nl-BE"/>
         </w:rPr>
       </w:pPr>
     </w:p>
@@ -3949,7 +3312,6 @@
           <w:rFonts w:ascii="Ebrima" w:hAnsi="Ebrima"/>
           <w:lang w:val="nl-BE"/>
         </w:rPr>
-        <w:lastRenderedPageBreak/>
         <w:t>Succesfactoren</w:t>
       </w:r>
     </w:p>
@@ -4099,27 +3461,14 @@
         </mc:Fallback>
       </mc:AlternateContent>
     </w:r>
-    <w:r>
-      <w:fldChar w:fldCharType="begin"/>
-    </w:r>
-    <w:r>
-      <w:instrText xml:space="preserve"> FILENAME   \* MERGEFORMAT </w:instrText>
-    </w:r>
-    <w:r>
-      <w:fldChar w:fldCharType="separate"/>
-    </w:r>
-    <w:r>
-      <w:rPr>
-        <w:noProof/>
-      </w:rPr>
-      <w:t>Projectdossier 3NMCT.docx</w:t>
-    </w:r>
-    <w:r>
-      <w:rPr>
-        <w:noProof/>
-      </w:rPr>
-      <w:fldChar w:fldCharType="end"/>
-    </w:r>
+    <w:fldSimple w:instr=" FILENAME   \* MERGEFORMAT ">
+      <w:r>
+        <w:rPr>
+          <w:noProof/>
+        </w:rPr>
+        <w:t>Projectdossier 3NMCT.docx</w:t>
+      </w:r>
+    </w:fldSimple>
     <w:r>
       <w:ptab w:relativeTo="margin" w:alignment="center" w:leader="none"/>
     </w:r>
@@ -4143,13 +3492,8 @@
     <w:r>
       <w:ptab w:relativeTo="margin" w:alignment="right" w:leader="none"/>
     </w:r>
-    <w:proofErr w:type="spellStart"/>
     <w:r>
-      <w:t>Blz</w:t>
-    </w:r>
-    <w:proofErr w:type="spellEnd"/>
-    <w:r>
-      <w:t xml:space="preserve">. </w:t>
+      <w:t xml:space="preserve">Blz. </w:t>
     </w:r>
     <w:r>
       <w:fldChar w:fldCharType="begin"/>
@@ -4172,27 +3516,14 @@
     <w:r>
       <w:t xml:space="preserve"> / </w:t>
     </w:r>
-    <w:r>
-      <w:fldChar w:fldCharType="begin"/>
-    </w:r>
-    <w:r>
-      <w:instrText xml:space="preserve"> NUMPAGES   \* MERGEFORMAT </w:instrText>
-    </w:r>
-    <w:r>
-      <w:fldChar w:fldCharType="separate"/>
-    </w:r>
-    <w:r>
-      <w:rPr>
-        <w:noProof/>
-      </w:rPr>
-      <w:t>4</w:t>
-    </w:r>
-    <w:r>
-      <w:rPr>
-        <w:noProof/>
-      </w:rPr>
-      <w:fldChar w:fldCharType="end"/>
-    </w:r>
+    <w:fldSimple w:instr=" NUMPAGES   \* MERGEFORMAT ">
+      <w:r>
+        <w:rPr>
+          <w:noProof/>
+        </w:rPr>
+        <w:t>4</w:t>
+      </w:r>
+    </w:fldSimple>
     <w:r>
       <w:t xml:space="preserve"> </w:t>
     </w:r>
@@ -4827,6 +4158,36 @@
   </w:num>
   <w:num w:numId="4">
     <w:abstractNumId w:val="0"/>
+  </w:num>
+  <w:num w:numId="5">
+    <w:abstractNumId w:val="0"/>
+    <w:lvlOverride w:ilvl="0">
+      <w:startOverride w:val="1"/>
+    </w:lvlOverride>
+    <w:lvlOverride w:ilvl="1">
+      <w:startOverride w:val="1"/>
+    </w:lvlOverride>
+    <w:lvlOverride w:ilvl="2">
+      <w:startOverride w:val="1"/>
+    </w:lvlOverride>
+    <w:lvlOverride w:ilvl="3">
+      <w:startOverride w:val="1"/>
+    </w:lvlOverride>
+    <w:lvlOverride w:ilvl="4">
+      <w:startOverride w:val="1"/>
+    </w:lvlOverride>
+    <w:lvlOverride w:ilvl="5">
+      <w:startOverride w:val="1"/>
+    </w:lvlOverride>
+    <w:lvlOverride w:ilvl="6">
+      <w:startOverride w:val="1"/>
+    </w:lvlOverride>
+    <w:lvlOverride w:ilvl="7">
+      <w:startOverride w:val="1"/>
+    </w:lvlOverride>
+    <w:lvlOverride w:ilvl="8">
+      <w:startOverride w:val="1"/>
+    </w:lvlOverride>
   </w:num>
 </w:numbering>
 </file>
@@ -6016,7 +5377,6 @@
   </w:font>
   <w:font w:name="Ubuntu">
     <w:altName w:val="Segoe Script"/>
-    <w:panose1 w:val="020B0504030602030204"/>
     <w:charset w:val="00"/>
     <w:family w:val="swiss"/>
     <w:pitch w:val="variable"/>
@@ -6061,7 +5421,6 @@
     <w:rsid w:val="004912E4"/>
     <w:rsid w:val="0056342F"/>
     <w:rsid w:val="006604D2"/>
-    <w:rsid w:val="006E56EB"/>
     <w:rsid w:val="006F49DF"/>
     <w:rsid w:val="0076380B"/>
     <w:rsid w:val="00AC6D80"/>
@@ -6069,6 +5428,8 @@
     <w:rsid w:val="00B31D7C"/>
     <w:rsid w:val="00C44F7A"/>
     <w:rsid w:val="00F053F4"/>
+    <w:rsid w:val="00F22171"/>
+    <w:rsid w:val="00F703EC"/>
   </w:rsids>
   <m:mathPr>
     <m:mathFont m:val="Cambria Math"/>
@@ -6085,8 +5446,8 @@
   </m:mathPr>
   <w:themeFontLang w:val="en-US"/>
   <w:clrSchemeMapping w:bg1="light1" w:t1="dark1" w:bg2="light2" w:t2="dark2" w:accent1="accent1" w:accent2="accent2" w:accent3="accent3" w:accent4="accent4" w:accent5="accent5" w:accent6="accent6" w:hyperlink="hyperlink" w:followedHyperlink="followedHyperlink"/>
-  <w:decimalSymbol w:val="."/>
-  <w:listSeparator w:val=","/>
+  <w:decimalSymbol w:val=","/>
+  <w:listSeparator w:val=";"/>
   <w15:chartTrackingRefBased/>
 </w:settings>
 </file>

</xml_diff>

<commit_message>
Fix 15 inc Social Media fml
</commit_message>
<xml_diff>
--- a/ProjectDossier_3NMCT.docx
+++ b/ProjectDossier_3NMCT.docx
@@ -47,8 +47,18 @@
           <w:rFonts w:ascii="Ebrima" w:hAnsi="Ebrima"/>
           <w:lang w:val="nl-BE"/>
         </w:rPr>
-        <w:t>3.0</w:t>
-      </w:r>
+        <w:t>3.</w:t>
+      </w:r>
+      <w:r>
+        <w:rPr>
+          <w:rStyle w:val="Subtielebenadrukking"/>
+          <w:rFonts w:ascii="Ebrima" w:hAnsi="Ebrima"/>
+          <w:lang w:val="nl-BE"/>
+        </w:rPr>
+        <w:t>1</w:t>
+      </w:r>
+      <w:bookmarkStart w:id="0" w:name="_GoBack"/>
+      <w:bookmarkEnd w:id="0"/>
     </w:p>
     <w:p>
       <w:pPr>
@@ -3288,8 +3298,6 @@
         </w:rPr>
         <w:t>~9 dec wouter</w:t>
       </w:r>
-      <w:bookmarkStart w:id="0" w:name="_GoBack"/>
-      <w:bookmarkEnd w:id="0"/>
     </w:p>
     <w:p>
       <w:pPr>
@@ -3461,14 +3469,27 @@
         </mc:Fallback>
       </mc:AlternateContent>
     </w:r>
-    <w:fldSimple w:instr=" FILENAME   \* MERGEFORMAT ">
-      <w:r>
-        <w:rPr>
-          <w:noProof/>
-        </w:rPr>
-        <w:t>Projectdossier 3NMCT.docx</w:t>
-      </w:r>
-    </w:fldSimple>
+    <w:r>
+      <w:fldChar w:fldCharType="begin"/>
+    </w:r>
+    <w:r>
+      <w:instrText xml:space="preserve"> FILENAME   \* MERGEFORMAT </w:instrText>
+    </w:r>
+    <w:r>
+      <w:fldChar w:fldCharType="separate"/>
+    </w:r>
+    <w:r>
+      <w:rPr>
+        <w:noProof/>
+      </w:rPr>
+      <w:t>Projectdossier 3NMCT.docx</w:t>
+    </w:r>
+    <w:r>
+      <w:rPr>
+        <w:noProof/>
+      </w:rPr>
+      <w:fldChar w:fldCharType="end"/>
+    </w:r>
     <w:r>
       <w:ptab w:relativeTo="margin" w:alignment="center" w:leader="none"/>
     </w:r>
@@ -3508,7 +3529,7 @@
       <w:rPr>
         <w:noProof/>
       </w:rPr>
-      <w:t>4</w:t>
+      <w:t>2</w:t>
     </w:r>
     <w:r>
       <w:fldChar w:fldCharType="end"/>
@@ -3516,14 +3537,27 @@
     <w:r>
       <w:t xml:space="preserve"> / </w:t>
     </w:r>
-    <w:fldSimple w:instr=" NUMPAGES   \* MERGEFORMAT ">
-      <w:r>
-        <w:rPr>
-          <w:noProof/>
-        </w:rPr>
-        <w:t>4</w:t>
-      </w:r>
-    </w:fldSimple>
+    <w:r>
+      <w:fldChar w:fldCharType="begin"/>
+    </w:r>
+    <w:r>
+      <w:instrText xml:space="preserve"> NUMPAGES   \* MERGEFORMAT </w:instrText>
+    </w:r>
+    <w:r>
+      <w:fldChar w:fldCharType="separate"/>
+    </w:r>
+    <w:r>
+      <w:rPr>
+        <w:noProof/>
+      </w:rPr>
+      <w:t>4</w:t>
+    </w:r>
+    <w:r>
+      <w:rPr>
+        <w:noProof/>
+      </w:rPr>
+      <w:fldChar w:fldCharType="end"/>
+    </w:r>
     <w:r>
       <w:t xml:space="preserve"> </w:t>
     </w:r>
@@ -5427,6 +5461,7 @@
     <w:rsid w:val="00B24B86"/>
     <w:rsid w:val="00B31D7C"/>
     <w:rsid w:val="00C44F7A"/>
+    <w:rsid w:val="00D436A2"/>
     <w:rsid w:val="00F053F4"/>
     <w:rsid w:val="00F22171"/>
     <w:rsid w:val="00F703EC"/>

</xml_diff>

<commit_message>
Design update events page
</commit_message>
<xml_diff>
--- a/ProjectDossier_3NMCT.docx
+++ b/ProjectDossier_3NMCT.docx
@@ -55,7 +55,7 @@
           <w:rFonts w:ascii="Ebrima" w:hAnsi="Ebrima"/>
           <w:lang w:val="nl-BE"/>
         </w:rPr>
-        <w:t>1</w:t>
+        <w:t>2</w:t>
       </w:r>
       <w:bookmarkStart w:id="0" w:name="_GoBack"/>
       <w:bookmarkEnd w:id="0"/>
@@ -124,11 +124,19 @@
           <w:rFonts w:ascii="Ebrima" w:hAnsi="Ebrima"/>
         </w:rPr>
       </w:pPr>
-      <w:r>
-        <w:rPr>
-          <w:rFonts w:ascii="Ebrima" w:hAnsi="Ebrima"/>
-        </w:rPr>
-        <w:t xml:space="preserve">Projectteam </w:t>
+      <w:proofErr w:type="spellStart"/>
+      <w:r>
+        <w:rPr>
+          <w:rFonts w:ascii="Ebrima" w:hAnsi="Ebrima"/>
+        </w:rPr>
+        <w:t>Projectteam</w:t>
+      </w:r>
+      <w:proofErr w:type="spellEnd"/>
+      <w:r>
+        <w:rPr>
+          <w:rFonts w:ascii="Ebrima" w:hAnsi="Ebrima"/>
+        </w:rPr>
+        <w:t xml:space="preserve"> </w:t>
       </w:r>
       <w:r>
         <w:rPr>
@@ -152,7 +160,25 @@
           <w:sz w:val="24"/>
           <w:szCs w:val="24"/>
         </w:rPr>
-        <w:t xml:space="preserve"> okt 2015)</w:t>
+        <w:t xml:space="preserve"> </w:t>
+      </w:r>
+      <w:proofErr w:type="spellStart"/>
+      <w:r>
+        <w:rPr>
+          <w:rFonts w:ascii="Ebrima" w:hAnsi="Ebrima"/>
+          <w:sz w:val="24"/>
+          <w:szCs w:val="24"/>
+        </w:rPr>
+        <w:t>okt</w:t>
+      </w:r>
+      <w:proofErr w:type="spellEnd"/>
+      <w:r>
+        <w:rPr>
+          <w:rFonts w:ascii="Ebrima" w:hAnsi="Ebrima"/>
+          <w:sz w:val="24"/>
+          <w:szCs w:val="24"/>
+        </w:rPr>
+        <w:t xml:space="preserve"> 2015)</w:t>
       </w:r>
       <w:r>
         <w:rPr>
@@ -186,13 +212,47 @@
                 <w:b/>
               </w:rPr>
             </w:pPr>
+            <w:proofErr w:type="spellStart"/>
             <w:r>
               <w:rPr>
                 <w:rFonts w:ascii="Ebrima" w:hAnsi="Ebrima"/>
                 <w:b/>
               </w:rPr>
-              <w:t>Naam en voornaam</w:t>
-            </w:r>
+              <w:t>Naam</w:t>
+            </w:r>
+            <w:proofErr w:type="spellEnd"/>
+            <w:r>
+              <w:rPr>
+                <w:rFonts w:ascii="Ebrima" w:hAnsi="Ebrima"/>
+                <w:b/>
+              </w:rPr>
+              <w:t xml:space="preserve"> </w:t>
+            </w:r>
+            <w:proofErr w:type="spellStart"/>
+            <w:r>
+              <w:rPr>
+                <w:rFonts w:ascii="Ebrima" w:hAnsi="Ebrima"/>
+                <w:b/>
+              </w:rPr>
+              <w:t>en</w:t>
+            </w:r>
+            <w:proofErr w:type="spellEnd"/>
+            <w:r>
+              <w:rPr>
+                <w:rFonts w:ascii="Ebrima" w:hAnsi="Ebrima"/>
+                <w:b/>
+              </w:rPr>
+              <w:t xml:space="preserve"> </w:t>
+            </w:r>
+            <w:proofErr w:type="spellStart"/>
+            <w:r>
+              <w:rPr>
+                <w:rFonts w:ascii="Ebrima" w:hAnsi="Ebrima"/>
+                <w:b/>
+              </w:rPr>
+              <w:t>voornaam</w:t>
+            </w:r>
+            <w:proofErr w:type="spellEnd"/>
           </w:p>
         </w:tc>
         <w:tc>
@@ -379,12 +439,21 @@
                 <w:lang w:val="nl-BE"/>
               </w:rPr>
             </w:pPr>
-            <w:r>
-              <w:rPr>
-                <w:rFonts w:ascii="Ebrima" w:hAnsi="Ebrima"/>
-                <w:lang w:val="nl-BE"/>
-              </w:rPr>
-              <w:t>Lecat Cedric</w:t>
+            <w:proofErr w:type="spellStart"/>
+            <w:r>
+              <w:rPr>
+                <w:rFonts w:ascii="Ebrima" w:hAnsi="Ebrima"/>
+                <w:lang w:val="nl-BE"/>
+              </w:rPr>
+              <w:t>Lecat</w:t>
+            </w:r>
+            <w:proofErr w:type="spellEnd"/>
+            <w:r>
+              <w:rPr>
+                <w:rFonts w:ascii="Ebrima" w:hAnsi="Ebrima"/>
+                <w:lang w:val="nl-BE"/>
+              </w:rPr>
+              <w:t xml:space="preserve"> Cedric</w:t>
             </w:r>
           </w:p>
         </w:tc>
@@ -468,12 +537,21 @@
                 <w:lang w:val="nl-BE"/>
               </w:rPr>
             </w:pPr>
-            <w:r>
-              <w:rPr>
-                <w:rFonts w:ascii="Ebrima" w:hAnsi="Ebrima"/>
-                <w:lang w:val="nl-BE"/>
-              </w:rPr>
-              <w:t>Dumon Wouter</w:t>
+            <w:proofErr w:type="spellStart"/>
+            <w:r>
+              <w:rPr>
+                <w:rFonts w:ascii="Ebrima" w:hAnsi="Ebrima"/>
+                <w:lang w:val="nl-BE"/>
+              </w:rPr>
+              <w:t>Dumon</w:t>
+            </w:r>
+            <w:proofErr w:type="spellEnd"/>
+            <w:r>
+              <w:rPr>
+                <w:rFonts w:ascii="Ebrima" w:hAnsi="Ebrima"/>
+                <w:lang w:val="nl-BE"/>
+              </w:rPr>
+              <w:t xml:space="preserve"> Wouter</w:t>
             </w:r>
           </w:p>
         </w:tc>
@@ -631,21 +709,49 @@
           <w:sz w:val="24"/>
           <w:szCs w:val="24"/>
         </w:rPr>
-        <w:t xml:space="preserve"> okt 2015)</w:t>
-      </w:r>
-      <w:r>
-        <w:rPr>
-          <w:rFonts w:ascii="Ebrima" w:hAnsi="Ebrima"/>
-        </w:rPr>
         <w:t xml:space="preserve"> </w:t>
       </w:r>
-      <w:r>
-        <w:rPr>
-          <w:rFonts w:ascii="Ebrima" w:hAnsi="Ebrima"/>
-          <w:lang w:val="nl-BE"/>
+      <w:proofErr w:type="spellStart"/>
+      <w:r>
+        <w:rPr>
+          <w:rFonts w:ascii="Ebrima" w:hAnsi="Ebrima"/>
+          <w:sz w:val="24"/>
+          <w:szCs w:val="24"/>
+        </w:rPr>
+        <w:t>okt</w:t>
+      </w:r>
+      <w:proofErr w:type="spellEnd"/>
+      <w:r>
+        <w:rPr>
+          <w:rFonts w:ascii="Ebrima" w:hAnsi="Ebrima"/>
+          <w:sz w:val="24"/>
+          <w:szCs w:val="24"/>
         </w:rPr>
         <w:t xml:space="preserve"> </w:t>
       </w:r>
+      <w:proofErr w:type="gramStart"/>
+      <w:r>
+        <w:rPr>
+          <w:rFonts w:ascii="Ebrima" w:hAnsi="Ebrima"/>
+          <w:sz w:val="24"/>
+          <w:szCs w:val="24"/>
+        </w:rPr>
+        <w:t>2015)</w:t>
+      </w:r>
+      <w:r>
+        <w:rPr>
+          <w:rFonts w:ascii="Ebrima" w:hAnsi="Ebrima"/>
+        </w:rPr>
+        <w:t xml:space="preserve"> </w:t>
+      </w:r>
+      <w:r>
+        <w:rPr>
+          <w:rFonts w:ascii="Ebrima" w:hAnsi="Ebrima"/>
+          <w:lang w:val="nl-BE"/>
+        </w:rPr>
+        <w:t xml:space="preserve"> </w:t>
+      </w:r>
+      <w:proofErr w:type="gramEnd"/>
     </w:p>
     <w:tbl>
       <w:tblPr>
@@ -700,6 +806,7 @@
                 <w:lang w:val="nl-BE"/>
               </w:rPr>
             </w:pPr>
+            <w:proofErr w:type="spellStart"/>
             <w:r>
               <w:rPr>
                 <w:rFonts w:ascii="Ebrima" w:hAnsi="Ebrima"/>
@@ -707,6 +814,7 @@
               </w:rPr>
               <w:t>Github</w:t>
             </w:r>
+            <w:proofErr w:type="spellEnd"/>
           </w:p>
         </w:tc>
       </w:tr>
@@ -819,8 +927,17 @@
                 <w:rFonts w:ascii="Ebrima" w:hAnsi="Ebrima"/>
                 <w:lang w:val="nl-BE"/>
               </w:rPr>
-              <w:t>Docenten toegevoegd als contributors</w:t>
-            </w:r>
+              <w:t xml:space="preserve">Docenten toegevoegd als </w:t>
+            </w:r>
+            <w:proofErr w:type="spellStart"/>
+            <w:r>
+              <w:rPr>
+                <w:rFonts w:ascii="Ebrima" w:hAnsi="Ebrima"/>
+                <w:lang w:val="nl-BE"/>
+              </w:rPr>
+              <w:t>contributors</w:t>
+            </w:r>
+            <w:proofErr w:type="spellEnd"/>
           </w:p>
         </w:tc>
       </w:tr>
@@ -864,7 +981,23 @@
                 <w:rFonts w:ascii="Ebrima" w:hAnsi="Ebrima"/>
                 <w:lang w:val="nl-BE"/>
               </w:rPr>
-              <w:t>Maak minstens een admin met volgende login:</w:t>
+              <w:t xml:space="preserve">Maak minstens een </w:t>
+            </w:r>
+            <w:proofErr w:type="spellStart"/>
+            <w:r>
+              <w:rPr>
+                <w:rFonts w:ascii="Ebrima" w:hAnsi="Ebrima"/>
+                <w:lang w:val="nl-BE"/>
+              </w:rPr>
+              <w:t>admin</w:t>
+            </w:r>
+            <w:proofErr w:type="spellEnd"/>
+            <w:r>
+              <w:rPr>
+                <w:rFonts w:ascii="Ebrima" w:hAnsi="Ebrima"/>
+                <w:lang w:val="nl-BE"/>
+              </w:rPr>
+              <w:t xml:space="preserve"> met volgende login:</w:t>
             </w:r>
             <w:r>
               <w:rPr>
@@ -872,7 +1005,47 @@
                 <w:lang w:val="nl-BE"/>
               </w:rPr>
               <w:br/>
-              <w:t>docent@nmct   met pwd  docent1@nmct</w:t>
+            </w:r>
+            <w:proofErr w:type="spellStart"/>
+            <w:r>
+              <w:rPr>
+                <w:rFonts w:ascii="Ebrima" w:hAnsi="Ebrima"/>
+                <w:lang w:val="nl-BE"/>
+              </w:rPr>
+              <w:t>docent@nmct</w:t>
+            </w:r>
+            <w:proofErr w:type="spellEnd"/>
+            <w:r>
+              <w:rPr>
+                <w:rFonts w:ascii="Ebrima" w:hAnsi="Ebrima"/>
+                <w:lang w:val="nl-BE"/>
+              </w:rPr>
+              <w:t xml:space="preserve">   met </w:t>
+            </w:r>
+            <w:proofErr w:type="spellStart"/>
+            <w:proofErr w:type="gramStart"/>
+            <w:r>
+              <w:rPr>
+                <w:rFonts w:ascii="Ebrima" w:hAnsi="Ebrima"/>
+                <w:lang w:val="nl-BE"/>
+              </w:rPr>
+              <w:t>pwd</w:t>
+            </w:r>
+            <w:proofErr w:type="spellEnd"/>
+            <w:r>
+              <w:rPr>
+                <w:rFonts w:ascii="Ebrima" w:hAnsi="Ebrima"/>
+                <w:lang w:val="nl-BE"/>
+              </w:rPr>
+              <w:t xml:space="preserve">  </w:t>
+            </w:r>
+            <w:proofErr w:type="gramEnd"/>
+            <w:r>
+              <w:rPr>
+                <w:rFonts w:ascii="Ebrima" w:hAnsi="Ebrima"/>
+                <w:lang w:val="nl-BE"/>
+              </w:rPr>
+              <w:t>docent1@nmct</w:t>
             </w:r>
           </w:p>
         </w:tc>
@@ -1063,12 +1236,21 @@
           <w:lang w:val="nl-BE"/>
         </w:rPr>
       </w:pPr>
-      <w:r>
-        <w:rPr>
-          <w:rFonts w:ascii="Ebrima" w:hAnsi="Ebrima"/>
-          <w:lang w:val="nl-BE"/>
-        </w:rPr>
-        <w:t>Makkelijk in gebruik</w:t>
+      <w:proofErr w:type="gramStart"/>
+      <w:r>
+        <w:rPr>
+          <w:rFonts w:ascii="Ebrima" w:hAnsi="Ebrima"/>
+          <w:lang w:val="nl-BE"/>
+        </w:rPr>
+        <w:t>Makkelijk</w:t>
+      </w:r>
+      <w:proofErr w:type="gramEnd"/>
+      <w:r>
+        <w:rPr>
+          <w:rFonts w:ascii="Ebrima" w:hAnsi="Ebrima"/>
+          <w:lang w:val="nl-BE"/>
+        </w:rPr>
+        <w:t xml:space="preserve"> in gebruik</w:t>
       </w:r>
     </w:p>
     <w:p>
@@ -1088,7 +1270,23 @@
           <w:rFonts w:ascii="Ebrima" w:hAnsi="Ebrima"/>
           <w:lang w:val="nl-BE"/>
         </w:rPr>
-        <w:t>Enkel gericht op gelijke intresses zoeken.</w:t>
+        <w:t xml:space="preserve">Enkel gericht op gelijke </w:t>
+      </w:r>
+      <w:proofErr w:type="spellStart"/>
+      <w:r>
+        <w:rPr>
+          <w:rFonts w:ascii="Ebrima" w:hAnsi="Ebrima"/>
+          <w:lang w:val="nl-BE"/>
+        </w:rPr>
+        <w:t>intresses</w:t>
+      </w:r>
+      <w:proofErr w:type="spellEnd"/>
+      <w:r>
+        <w:rPr>
+          <w:rFonts w:ascii="Ebrima" w:hAnsi="Ebrima"/>
+          <w:lang w:val="nl-BE"/>
+        </w:rPr>
+        <w:t xml:space="preserve"> zoeken.</w:t>
       </w:r>
     </w:p>
     <w:p>
@@ -1108,8 +1306,17 @@
           <w:rFonts w:ascii="Ebrima" w:hAnsi="Ebrima"/>
           <w:lang w:val="nl-BE"/>
         </w:rPr>
-        <w:t>…..</w:t>
-      </w:r>
+        <w:t>…</w:t>
+      </w:r>
+      <w:proofErr w:type="gramStart"/>
+      <w:r>
+        <w:rPr>
+          <w:rFonts w:ascii="Ebrima" w:hAnsi="Ebrima"/>
+          <w:lang w:val="nl-BE"/>
+        </w:rPr>
+        <w:t>..</w:t>
+      </w:r>
+      <w:proofErr w:type="gramEnd"/>
       <w:r>
         <w:rPr>
           <w:rFonts w:ascii="Ebrima" w:hAnsi="Ebrima"/>
@@ -1134,12 +1341,21 @@
           <w:lang w:val="nl-BE"/>
         </w:rPr>
       </w:pPr>
-      <w:r>
-        <w:rPr>
-          <w:rFonts w:ascii="Ebrima" w:hAnsi="Ebrima"/>
-          <w:lang w:val="nl-BE"/>
-        </w:rPr>
-        <w:t>Implementatie –methodiek &amp; technologie</w:t>
+      <w:proofErr w:type="gramStart"/>
+      <w:r>
+        <w:rPr>
+          <w:rFonts w:ascii="Ebrima" w:hAnsi="Ebrima"/>
+          <w:lang w:val="nl-BE"/>
+        </w:rPr>
+        <w:t>Implementatie</w:t>
+      </w:r>
+      <w:proofErr w:type="gramEnd"/>
+      <w:r>
+        <w:rPr>
+          <w:rFonts w:ascii="Ebrima" w:hAnsi="Ebrima"/>
+          <w:lang w:val="nl-BE"/>
+        </w:rPr>
+        <w:t xml:space="preserve"> –methodiek &amp; technologie</w:t>
       </w:r>
       <w:r>
         <w:rPr>
@@ -1207,7 +1423,25 @@
           <w:color w:val="538135" w:themeColor="accent6" w:themeShade="BF"/>
           <w:lang w:val="nl-BE"/>
         </w:rPr>
-        <w:t>” analyse , die wat en waarom van de gebruikte technologie opsomt.</w:t>
+        <w:t xml:space="preserve">” </w:t>
+      </w:r>
+      <w:proofErr w:type="gramStart"/>
+      <w:r>
+        <w:rPr>
+          <w:rFonts w:ascii="Ebrima" w:hAnsi="Ebrima"/>
+          <w:color w:val="538135" w:themeColor="accent6" w:themeShade="BF"/>
+          <w:lang w:val="nl-BE"/>
+        </w:rPr>
+        <w:t>analyse ,</w:t>
+      </w:r>
+      <w:proofErr w:type="gramEnd"/>
+      <w:r>
+        <w:rPr>
+          <w:rFonts w:ascii="Ebrima" w:hAnsi="Ebrima"/>
+          <w:color w:val="538135" w:themeColor="accent6" w:themeShade="BF"/>
+          <w:lang w:val="nl-BE"/>
+        </w:rPr>
+        <w:t xml:space="preserve"> die wat en waarom van de gebruikte technologie opsomt.</w:t>
       </w:r>
     </w:p>
     <w:p>
@@ -1218,6 +1452,7 @@
           <w:lang w:val="nl-BE"/>
         </w:rPr>
       </w:pPr>
+      <w:proofErr w:type="spellStart"/>
       <w:r>
         <w:rPr>
           <w:rFonts w:ascii="Ebrima" w:hAnsi="Ebrima"/>
@@ -1225,6 +1460,7 @@
         </w:rPr>
         <w:t>FrontEnd</w:t>
       </w:r>
+      <w:proofErr w:type="spellEnd"/>
     </w:p>
     <w:tbl>
       <w:tblPr>
@@ -1384,6 +1620,7 @@
                 <w:lang w:val="nl-BE"/>
               </w:rPr>
             </w:pPr>
+            <w:proofErr w:type="spellStart"/>
             <w:r>
               <w:rPr>
                 <w:rFonts w:ascii="Ebrima" w:hAnsi="Ebrima"/>
@@ -1391,6 +1628,7 @@
               </w:rPr>
               <w:t>CoffeeScript</w:t>
             </w:r>
+            <w:proofErr w:type="spellEnd"/>
             <w:r>
               <w:rPr>
                 <w:rFonts w:ascii="Ebrima" w:hAnsi="Ebrima"/>
@@ -1454,6 +1692,7 @@
                 <w:lang w:val="nl-BE"/>
               </w:rPr>
             </w:pPr>
+            <w:proofErr w:type="spellStart"/>
             <w:r>
               <w:rPr>
                 <w:rFonts w:ascii="Ebrima" w:hAnsi="Ebrima"/>
@@ -1461,6 +1700,7 @@
               </w:rPr>
               <w:t>Angular</w:t>
             </w:r>
+            <w:proofErr w:type="spellEnd"/>
           </w:p>
         </w:tc>
         <w:tc>
@@ -1556,6 +1796,7 @@
                 <w:lang w:val="nl-BE"/>
               </w:rPr>
             </w:pPr>
+            <w:proofErr w:type="spellStart"/>
             <w:r>
               <w:rPr>
                 <w:rFonts w:ascii="Ebrima" w:hAnsi="Ebrima"/>
@@ -1570,6 +1811,7 @@
               </w:rPr>
               <w:t>unner</w:t>
             </w:r>
+            <w:proofErr w:type="spellEnd"/>
           </w:p>
         </w:tc>
       </w:tr>
@@ -1590,8 +1832,17 @@
                 <w:rFonts w:ascii="Ebrima" w:hAnsi="Ebrima"/>
                 <w:lang w:val="nl-BE"/>
               </w:rPr>
-              <w:t>Google Maps</w:t>
-            </w:r>
+              <w:t xml:space="preserve">Google </w:t>
+            </w:r>
+            <w:proofErr w:type="spellStart"/>
+            <w:r>
+              <w:rPr>
+                <w:rFonts w:ascii="Ebrima" w:hAnsi="Ebrima"/>
+                <w:lang w:val="nl-BE"/>
+              </w:rPr>
+              <w:t>Maps</w:t>
+            </w:r>
+            <w:proofErr w:type="spellEnd"/>
           </w:p>
         </w:tc>
         <w:tc>
@@ -1625,6 +1876,7 @@
                 <w:lang w:val="nl-BE"/>
               </w:rPr>
             </w:pPr>
+            <w:proofErr w:type="spellStart"/>
             <w:r>
               <w:rPr>
                 <w:rFonts w:ascii="Ebrima" w:hAnsi="Ebrima"/>
@@ -1632,6 +1884,7 @@
               </w:rPr>
               <w:t>Maps</w:t>
             </w:r>
+            <w:proofErr w:type="spellEnd"/>
           </w:p>
         </w:tc>
       </w:tr>
@@ -1749,6 +2002,7 @@
                 <w:lang w:val="nl-BE"/>
               </w:rPr>
             </w:pPr>
+            <w:proofErr w:type="spellStart"/>
             <w:r>
               <w:rPr>
                 <w:rFonts w:ascii="Ebrima" w:hAnsi="Ebrima"/>
@@ -1756,6 +2010,7 @@
               </w:rPr>
               <w:t>Testing</w:t>
             </w:r>
+            <w:proofErr w:type="spellEnd"/>
           </w:p>
         </w:tc>
       </w:tr>
@@ -1808,6 +2063,7 @@
           <w:lang w:val="nl-BE"/>
         </w:rPr>
       </w:pPr>
+      <w:proofErr w:type="spellStart"/>
       <w:r>
         <w:rPr>
           <w:rFonts w:ascii="Ebrima" w:hAnsi="Ebrima"/>
@@ -1815,6 +2071,7 @@
         </w:rPr>
         <w:t>BackEnd</w:t>
       </w:r>
+      <w:proofErr w:type="spellEnd"/>
     </w:p>
     <w:tbl>
       <w:tblPr>
@@ -1909,8 +2166,17 @@
                 <w:rFonts w:ascii="Ebrima" w:hAnsi="Ebrima"/>
                 <w:lang w:val="nl-BE"/>
               </w:rPr>
-              <w:t>Node Js</w:t>
-            </w:r>
+              <w:t xml:space="preserve">Node </w:t>
+            </w:r>
+            <w:proofErr w:type="spellStart"/>
+            <w:r>
+              <w:rPr>
+                <w:rFonts w:ascii="Ebrima" w:hAnsi="Ebrima"/>
+                <w:lang w:val="nl-BE"/>
+              </w:rPr>
+              <w:t>Js</w:t>
+            </w:r>
+            <w:proofErr w:type="spellEnd"/>
           </w:p>
         </w:tc>
         <w:tc>
@@ -1966,6 +2232,7 @@
                 <w:lang w:val="nl-BE"/>
               </w:rPr>
             </w:pPr>
+            <w:proofErr w:type="spellStart"/>
             <w:r>
               <w:rPr>
                 <w:rFonts w:ascii="Ebrima" w:hAnsi="Ebrima"/>
@@ -1973,6 +2240,7 @@
               </w:rPr>
               <w:t>MongoDb</w:t>
             </w:r>
+            <w:proofErr w:type="spellEnd"/>
           </w:p>
         </w:tc>
         <w:tc>
@@ -2006,12 +2274,21 @@
                 <w:lang w:val="nl-BE"/>
               </w:rPr>
             </w:pPr>
-            <w:r>
-              <w:rPr>
-                <w:rFonts w:ascii="Ebrima" w:hAnsi="Ebrima"/>
-                <w:lang w:val="nl-BE"/>
-              </w:rPr>
-              <w:t>NoSQL Database</w:t>
+            <w:proofErr w:type="spellStart"/>
+            <w:r>
+              <w:rPr>
+                <w:rFonts w:ascii="Ebrima" w:hAnsi="Ebrima"/>
+                <w:lang w:val="nl-BE"/>
+              </w:rPr>
+              <w:t>NoSQL</w:t>
+            </w:r>
+            <w:proofErr w:type="spellEnd"/>
+            <w:r>
+              <w:rPr>
+                <w:rFonts w:ascii="Ebrima" w:hAnsi="Ebrima"/>
+                <w:lang w:val="nl-BE"/>
+              </w:rPr>
+              <w:t xml:space="preserve"> Database</w:t>
             </w:r>
           </w:p>
         </w:tc>
@@ -2053,7 +2330,23 @@
                 <w:rFonts w:ascii="Ebrima" w:hAnsi="Ebrima"/>
                 <w:lang w:val="nl-BE"/>
               </w:rPr>
-              <w:t>Gebruik gemaakt van Mean stack</w:t>
+              <w:t xml:space="preserve">Gebruik gemaakt van </w:t>
+            </w:r>
+            <w:proofErr w:type="spellStart"/>
+            <w:r>
+              <w:rPr>
+                <w:rFonts w:ascii="Ebrima" w:hAnsi="Ebrima"/>
+                <w:lang w:val="nl-BE"/>
+              </w:rPr>
+              <w:t>Mean</w:t>
+            </w:r>
+            <w:proofErr w:type="spellEnd"/>
+            <w:r>
+              <w:rPr>
+                <w:rFonts w:ascii="Ebrima" w:hAnsi="Ebrima"/>
+                <w:lang w:val="nl-BE"/>
+              </w:rPr>
+              <w:t xml:space="preserve"> stack</w:t>
             </w:r>
             <w:r>
               <w:rPr>
@@ -2168,12 +2461,21 @@
                 <w:lang w:val="nl-BE"/>
               </w:rPr>
             </w:pPr>
-            <w:r>
-              <w:rPr>
-                <w:rFonts w:ascii="Ebrima" w:hAnsi="Ebrima"/>
-                <w:lang w:val="nl-BE"/>
-              </w:rPr>
-              <w:t xml:space="preserve">Mocha </w:t>
+            <w:proofErr w:type="spellStart"/>
+            <w:r>
+              <w:rPr>
+                <w:rFonts w:ascii="Ebrima" w:hAnsi="Ebrima"/>
+                <w:lang w:val="nl-BE"/>
+              </w:rPr>
+              <w:t>Mocha</w:t>
+            </w:r>
+            <w:proofErr w:type="spellEnd"/>
+            <w:r>
+              <w:rPr>
+                <w:rFonts w:ascii="Ebrima" w:hAnsi="Ebrima"/>
+                <w:lang w:val="nl-BE"/>
+              </w:rPr>
+              <w:t xml:space="preserve"> </w:t>
             </w:r>
             <w:r>
               <w:rPr>
@@ -2221,8 +2523,17 @@
                 <w:rFonts w:ascii="Ebrima" w:hAnsi="Ebrima"/>
                 <w:lang w:val="nl-BE"/>
               </w:rPr>
-              <w:t>Unit Testing</w:t>
-            </w:r>
+              <w:t xml:space="preserve">Unit </w:t>
+            </w:r>
+            <w:proofErr w:type="spellStart"/>
+            <w:r>
+              <w:rPr>
+                <w:rFonts w:ascii="Ebrima" w:hAnsi="Ebrima"/>
+                <w:lang w:val="nl-BE"/>
+              </w:rPr>
+              <w:t>Testing</w:t>
+            </w:r>
+            <w:proofErr w:type="spellEnd"/>
           </w:p>
         </w:tc>
       </w:tr>
@@ -2301,6 +2612,7 @@
                 <w:lang w:val="nl-BE"/>
               </w:rPr>
             </w:pPr>
+            <w:proofErr w:type="spellStart"/>
             <w:r>
               <w:rPr>
                 <w:rFonts w:ascii="Ebrima" w:hAnsi="Ebrima"/>
@@ -2308,6 +2620,7 @@
               </w:rPr>
               <w:t>Heroku</w:t>
             </w:r>
+            <w:proofErr w:type="spellEnd"/>
             <w:r>
               <w:rPr>
                 <w:rFonts w:ascii="Ebrima" w:hAnsi="Ebrima"/>
@@ -2498,7 +2811,25 @@
           <w:sz w:val="24"/>
           <w:szCs w:val="24"/>
         </w:rPr>
-        <w:t>(13 okt 2015)</w:t>
+        <w:t xml:space="preserve">(13 </w:t>
+      </w:r>
+      <w:proofErr w:type="spellStart"/>
+      <w:r>
+        <w:rPr>
+          <w:rFonts w:ascii="Ebrima" w:hAnsi="Ebrima"/>
+          <w:sz w:val="24"/>
+          <w:szCs w:val="24"/>
+        </w:rPr>
+        <w:t>okt</w:t>
+      </w:r>
+      <w:proofErr w:type="spellEnd"/>
+      <w:r>
+        <w:rPr>
+          <w:rFonts w:ascii="Ebrima" w:hAnsi="Ebrima"/>
+          <w:sz w:val="24"/>
+          <w:szCs w:val="24"/>
+        </w:rPr>
+        <w:t xml:space="preserve"> 2015)</w:t>
       </w:r>
     </w:p>
     <w:p>
@@ -2540,13 +2871,31 @@
           <w:lang w:val="nl-BE"/>
         </w:rPr>
       </w:pPr>
-      <w:r>
-        <w:rPr>
-          <w:rFonts w:ascii="Ebrima" w:hAnsi="Ebrima"/>
-          <w:lang w:val="nl-BE"/>
-        </w:rPr>
-        <w:t>Wireframes + Technicaliteiten</w:t>
-      </w:r>
+      <w:proofErr w:type="spellStart"/>
+      <w:r>
+        <w:rPr>
+          <w:rFonts w:ascii="Ebrima" w:hAnsi="Ebrima"/>
+          <w:lang w:val="nl-BE"/>
+        </w:rPr>
+        <w:t>Wireframes</w:t>
+      </w:r>
+      <w:proofErr w:type="spellEnd"/>
+      <w:r>
+        <w:rPr>
+          <w:rFonts w:ascii="Ebrima" w:hAnsi="Ebrima"/>
+          <w:lang w:val="nl-BE"/>
+        </w:rPr>
+        <w:t xml:space="preserve"> + </w:t>
+      </w:r>
+      <w:proofErr w:type="spellStart"/>
+      <w:r>
+        <w:rPr>
+          <w:rFonts w:ascii="Ebrima" w:hAnsi="Ebrima"/>
+          <w:lang w:val="nl-BE"/>
+        </w:rPr>
+        <w:t>Technicaliteiten</w:t>
+      </w:r>
+      <w:proofErr w:type="spellEnd"/>
     </w:p>
     <w:p>
       <w:pPr>
@@ -2565,7 +2914,23 @@
           <w:rFonts w:ascii="Ebrima" w:hAnsi="Ebrima"/>
           <w:lang w:val="nl-BE"/>
         </w:rPr>
-        <w:t xml:space="preserve">Begin fase uitwerking Front / Back-end </w:t>
+        <w:t xml:space="preserve">Begin fase uitwerking Front / </w:t>
+      </w:r>
+      <w:proofErr w:type="spellStart"/>
+      <w:r>
+        <w:rPr>
+          <w:rFonts w:ascii="Ebrima" w:hAnsi="Ebrima"/>
+          <w:lang w:val="nl-BE"/>
+        </w:rPr>
+        <w:t>Back-end</w:t>
+      </w:r>
+      <w:proofErr w:type="spellEnd"/>
+      <w:r>
+        <w:rPr>
+          <w:rFonts w:ascii="Ebrima" w:hAnsi="Ebrima"/>
+          <w:lang w:val="nl-BE"/>
+        </w:rPr>
+        <w:t xml:space="preserve"> </w:t>
       </w:r>
     </w:p>
     <w:p>
@@ -2585,7 +2950,23 @@
           <w:rFonts w:ascii="Ebrima" w:hAnsi="Ebrima"/>
           <w:lang w:val="nl-BE"/>
         </w:rPr>
-        <w:t>Tussen fases uitwerking Front / Back-end + verbeteringen</w:t>
+        <w:t xml:space="preserve">Tussen fases uitwerking Front / </w:t>
+      </w:r>
+      <w:proofErr w:type="spellStart"/>
+      <w:r>
+        <w:rPr>
+          <w:rFonts w:ascii="Ebrima" w:hAnsi="Ebrima"/>
+          <w:lang w:val="nl-BE"/>
+        </w:rPr>
+        <w:t>Back-end</w:t>
+      </w:r>
+      <w:proofErr w:type="spellEnd"/>
+      <w:r>
+        <w:rPr>
+          <w:rFonts w:ascii="Ebrima" w:hAnsi="Ebrima"/>
+          <w:lang w:val="nl-BE"/>
+        </w:rPr>
+        <w:t xml:space="preserve"> + verbeteringen</w:t>
       </w:r>
       <w:r>
         <w:rPr>
@@ -2607,6 +2988,7 @@
           <w:lang w:val="nl-BE"/>
         </w:rPr>
       </w:pPr>
+      <w:proofErr w:type="spellStart"/>
       <w:r>
         <w:rPr>
           <w:rFonts w:ascii="Ebrima" w:hAnsi="Ebrima"/>
@@ -2614,6 +2996,7 @@
         </w:rPr>
         <w:t>Responsive</w:t>
       </w:r>
+      <w:proofErr w:type="spellEnd"/>
     </w:p>
     <w:p>
       <w:pPr>
@@ -2645,12 +3028,21 @@
           <w:lang w:val="nl-BE"/>
         </w:rPr>
       </w:pPr>
-      <w:r>
-        <w:rPr>
-          <w:rFonts w:ascii="Ebrima" w:hAnsi="Ebrima"/>
-          <w:lang w:val="nl-BE"/>
-        </w:rPr>
-        <w:t>Geolocatie + Interactiviteit</w:t>
+      <w:proofErr w:type="spellStart"/>
+      <w:r>
+        <w:rPr>
+          <w:rFonts w:ascii="Ebrima" w:hAnsi="Ebrima"/>
+          <w:lang w:val="nl-BE"/>
+        </w:rPr>
+        <w:t>Geolocatie</w:t>
+      </w:r>
+      <w:proofErr w:type="spellEnd"/>
+      <w:r>
+        <w:rPr>
+          <w:rFonts w:ascii="Ebrima" w:hAnsi="Ebrima"/>
+          <w:lang w:val="nl-BE"/>
+        </w:rPr>
+        <w:t xml:space="preserve"> + Interactiviteit</w:t>
       </w:r>
     </w:p>
     <w:p>
@@ -2665,12 +3057,69 @@
           <w:lang w:val="nl-BE"/>
         </w:rPr>
       </w:pPr>
-      <w:r>
-        <w:rPr>
-          <w:rFonts w:ascii="Ebrima" w:hAnsi="Ebrima"/>
-          <w:lang w:val="nl-BE"/>
-        </w:rPr>
-        <w:t>Performantie + Controleren “following coding rules”</w:t>
+      <w:proofErr w:type="spellStart"/>
+      <w:r>
+        <w:rPr>
+          <w:rFonts w:ascii="Ebrima" w:hAnsi="Ebrima"/>
+          <w:lang w:val="nl-BE"/>
+        </w:rPr>
+        <w:t>Performantie</w:t>
+      </w:r>
+      <w:proofErr w:type="spellEnd"/>
+      <w:r>
+        <w:rPr>
+          <w:rFonts w:ascii="Ebrima" w:hAnsi="Ebrima"/>
+          <w:lang w:val="nl-BE"/>
+        </w:rPr>
+        <w:t xml:space="preserve"> + Controleren “</w:t>
+      </w:r>
+      <w:proofErr w:type="spellStart"/>
+      <w:r>
+        <w:rPr>
+          <w:rFonts w:ascii="Ebrima" w:hAnsi="Ebrima"/>
+          <w:lang w:val="nl-BE"/>
+        </w:rPr>
+        <w:t>following</w:t>
+      </w:r>
+      <w:proofErr w:type="spellEnd"/>
+      <w:r>
+        <w:rPr>
+          <w:rFonts w:ascii="Ebrima" w:hAnsi="Ebrima"/>
+          <w:lang w:val="nl-BE"/>
+        </w:rPr>
+        <w:t xml:space="preserve"> </w:t>
+      </w:r>
+      <w:proofErr w:type="spellStart"/>
+      <w:r>
+        <w:rPr>
+          <w:rFonts w:ascii="Ebrima" w:hAnsi="Ebrima"/>
+          <w:lang w:val="nl-BE"/>
+        </w:rPr>
+        <w:t>coding</w:t>
+      </w:r>
+      <w:proofErr w:type="spellEnd"/>
+      <w:r>
+        <w:rPr>
+          <w:rFonts w:ascii="Ebrima" w:hAnsi="Ebrima"/>
+          <w:lang w:val="nl-BE"/>
+        </w:rPr>
+        <w:t xml:space="preserve"> </w:t>
+      </w:r>
+      <w:proofErr w:type="spellStart"/>
+      <w:r>
+        <w:rPr>
+          <w:rFonts w:ascii="Ebrima" w:hAnsi="Ebrima"/>
+          <w:lang w:val="nl-BE"/>
+        </w:rPr>
+        <w:t>rules</w:t>
+      </w:r>
+      <w:proofErr w:type="spellEnd"/>
+      <w:r>
+        <w:rPr>
+          <w:rFonts w:ascii="Ebrima" w:hAnsi="Ebrima"/>
+          <w:lang w:val="nl-BE"/>
+        </w:rPr>
+        <w:t>”</w:t>
       </w:r>
       <w:r>
         <w:rPr>
@@ -2735,7 +3184,39 @@
           <w:rFonts w:ascii="Ebrima" w:hAnsi="Ebrima"/>
           <w:lang w:val="nl-BE"/>
         </w:rPr>
-        <w:t>Eind fase uitwerking Front / Back-end ( Finalisatie )</w:t>
+        <w:t xml:space="preserve">Eind fase uitwerking Front / </w:t>
+      </w:r>
+      <w:proofErr w:type="spellStart"/>
+      <w:r>
+        <w:rPr>
+          <w:rFonts w:ascii="Ebrima" w:hAnsi="Ebrima"/>
+          <w:lang w:val="nl-BE"/>
+        </w:rPr>
+        <w:t>Back-end</w:t>
+      </w:r>
+      <w:proofErr w:type="spellEnd"/>
+      <w:r>
+        <w:rPr>
+          <w:rFonts w:ascii="Ebrima" w:hAnsi="Ebrima"/>
+          <w:lang w:val="nl-BE"/>
+        </w:rPr>
+        <w:t xml:space="preserve"> ( </w:t>
+      </w:r>
+      <w:proofErr w:type="spellStart"/>
+      <w:r>
+        <w:rPr>
+          <w:rFonts w:ascii="Ebrima" w:hAnsi="Ebrima"/>
+          <w:lang w:val="nl-BE"/>
+        </w:rPr>
+        <w:t>Finalisatie</w:t>
+      </w:r>
+      <w:proofErr w:type="spellEnd"/>
+      <w:r>
+        <w:rPr>
+          <w:rFonts w:ascii="Ebrima" w:hAnsi="Ebrima"/>
+          <w:lang w:val="nl-BE"/>
+        </w:rPr>
+        <w:t xml:space="preserve"> )</w:t>
       </w:r>
     </w:p>
     <w:p>
@@ -2771,7 +3252,23 @@
           <w:rFonts w:ascii="Ebrima" w:hAnsi="Ebrima"/>
           <w:lang w:val="nl-BE"/>
         </w:rPr>
-        <w:t>Voorbereiding, keuze technologieën &amp; ideën opdoen</w:t>
+        <w:t xml:space="preserve">Voorbereiding, keuze technologieën &amp; </w:t>
+      </w:r>
+      <w:proofErr w:type="spellStart"/>
+      <w:r>
+        <w:rPr>
+          <w:rFonts w:ascii="Ebrima" w:hAnsi="Ebrima"/>
+          <w:lang w:val="nl-BE"/>
+        </w:rPr>
+        <w:t>ideën</w:t>
+      </w:r>
+      <w:proofErr w:type="spellEnd"/>
+      <w:r>
+        <w:rPr>
+          <w:rFonts w:ascii="Ebrima" w:hAnsi="Ebrima"/>
+          <w:lang w:val="nl-BE"/>
+        </w:rPr>
+        <w:t xml:space="preserve"> opdoen</w:t>
       </w:r>
       <w:r>
         <w:rPr>
@@ -2823,13 +3320,31 @@
           <w:lang w:val="nl-BE"/>
         </w:rPr>
       </w:pPr>
-      <w:r>
-        <w:rPr>
-          <w:rFonts w:ascii="Ebrima" w:hAnsi="Ebrima"/>
-          <w:lang w:val="nl-BE"/>
-        </w:rPr>
-        <w:t>Wireframes + Technicaliteiten</w:t>
-      </w:r>
+      <w:proofErr w:type="spellStart"/>
+      <w:r>
+        <w:rPr>
+          <w:rFonts w:ascii="Ebrima" w:hAnsi="Ebrima"/>
+          <w:lang w:val="nl-BE"/>
+        </w:rPr>
+        <w:t>Wireframes</w:t>
+      </w:r>
+      <w:proofErr w:type="spellEnd"/>
+      <w:r>
+        <w:rPr>
+          <w:rFonts w:ascii="Ebrima" w:hAnsi="Ebrima"/>
+          <w:lang w:val="nl-BE"/>
+        </w:rPr>
+        <w:t xml:space="preserve"> + </w:t>
+      </w:r>
+      <w:proofErr w:type="spellStart"/>
+      <w:r>
+        <w:rPr>
+          <w:rFonts w:ascii="Ebrima" w:hAnsi="Ebrima"/>
+          <w:lang w:val="nl-BE"/>
+        </w:rPr>
+        <w:t>Technicaliteiten</w:t>
+      </w:r>
+      <w:proofErr w:type="spellEnd"/>
       <w:r>
         <w:rPr>
           <w:rFonts w:ascii="Ebrima" w:hAnsi="Ebrima"/>
@@ -2945,12 +3460,21 @@
           <w:lang w:val="nl-BE"/>
         </w:rPr>
       </w:pPr>
-      <w:r>
-        <w:rPr>
-          <w:rFonts w:ascii="Ebrima" w:hAnsi="Ebrima"/>
-          <w:lang w:val="nl-BE"/>
-        </w:rPr>
-        <w:t>Responsive ( Desktop, Tablet &amp; Mobile )</w:t>
+      <w:proofErr w:type="spellStart"/>
+      <w:r>
+        <w:rPr>
+          <w:rFonts w:ascii="Ebrima" w:hAnsi="Ebrima"/>
+          <w:lang w:val="nl-BE"/>
+        </w:rPr>
+        <w:t>Responsive</w:t>
+      </w:r>
+      <w:proofErr w:type="spellEnd"/>
+      <w:r>
+        <w:rPr>
+          <w:rFonts w:ascii="Ebrima" w:hAnsi="Ebrima"/>
+          <w:lang w:val="nl-BE"/>
+        </w:rPr>
+        <w:t xml:space="preserve"> ( Desktop, Tablet &amp; Mobile )</w:t>
       </w:r>
     </w:p>
     <w:p>
@@ -3006,15 +3530,72 @@
           <w:rFonts w:ascii="Ebrima" w:hAnsi="Ebrima"/>
           <w:lang w:val="nl-BE"/>
         </w:rPr>
-        <w:t>Database Uitwerking ( MongoDB + Mongoose + Schema )</w:t>
-      </w:r>
-      <w:r>
-        <w:rPr>
-          <w:rFonts w:ascii="Ebrima" w:hAnsi="Ebrima"/>
-          <w:lang w:val="nl-BE"/>
-        </w:rPr>
-        <w:t xml:space="preserve"> =&gt; Mongolab online database naast local</w:t>
-      </w:r>
+        <w:t xml:space="preserve">Database Uitwerking ( </w:t>
+      </w:r>
+      <w:proofErr w:type="spellStart"/>
+      <w:r>
+        <w:rPr>
+          <w:rFonts w:ascii="Ebrima" w:hAnsi="Ebrima"/>
+          <w:lang w:val="nl-BE"/>
+        </w:rPr>
+        <w:t>MongoDB</w:t>
+      </w:r>
+      <w:proofErr w:type="spellEnd"/>
+      <w:r>
+        <w:rPr>
+          <w:rFonts w:ascii="Ebrima" w:hAnsi="Ebrima"/>
+          <w:lang w:val="nl-BE"/>
+        </w:rPr>
+        <w:t xml:space="preserve"> + </w:t>
+      </w:r>
+      <w:proofErr w:type="spellStart"/>
+      <w:r>
+        <w:rPr>
+          <w:rFonts w:ascii="Ebrima" w:hAnsi="Ebrima"/>
+          <w:lang w:val="nl-BE"/>
+        </w:rPr>
+        <w:t>Mongoose</w:t>
+      </w:r>
+      <w:proofErr w:type="spellEnd"/>
+      <w:r>
+        <w:rPr>
+          <w:rFonts w:ascii="Ebrima" w:hAnsi="Ebrima"/>
+          <w:lang w:val="nl-BE"/>
+        </w:rPr>
+        <w:t xml:space="preserve"> + Schema )</w:t>
+      </w:r>
+      <w:r>
+        <w:rPr>
+          <w:rFonts w:ascii="Ebrima" w:hAnsi="Ebrima"/>
+          <w:lang w:val="nl-BE"/>
+        </w:rPr>
+        <w:t xml:space="preserve"> =&gt; </w:t>
+      </w:r>
+      <w:proofErr w:type="spellStart"/>
+      <w:r>
+        <w:rPr>
+          <w:rFonts w:ascii="Ebrima" w:hAnsi="Ebrima"/>
+          <w:lang w:val="nl-BE"/>
+        </w:rPr>
+        <w:t>Mongolab</w:t>
+      </w:r>
+      <w:proofErr w:type="spellEnd"/>
+      <w:r>
+        <w:rPr>
+          <w:rFonts w:ascii="Ebrima" w:hAnsi="Ebrima"/>
+          <w:lang w:val="nl-BE"/>
+        </w:rPr>
+        <w:t xml:space="preserve"> online database naast </w:t>
+      </w:r>
+      <w:proofErr w:type="spellStart"/>
+      <w:r>
+        <w:rPr>
+          <w:rFonts w:ascii="Ebrima" w:hAnsi="Ebrima"/>
+          <w:lang w:val="nl-BE"/>
+        </w:rPr>
+        <w:t>local</w:t>
+      </w:r>
+      <w:proofErr w:type="spellEnd"/>
       <w:r>
         <w:rPr>
           <w:rFonts w:ascii="Ebrima" w:hAnsi="Ebrima"/>
@@ -3068,14 +3649,46 @@
           <w:rFonts w:ascii="Ebrima" w:hAnsi="Ebrima"/>
           <w:lang w:val="nl-BE"/>
         </w:rPr>
-        <w:t xml:space="preserve"> Local &amp;</w:t>
-      </w:r>
-      <w:r>
-        <w:rPr>
-          <w:rFonts w:ascii="Ebrima" w:hAnsi="Ebrima"/>
-          <w:lang w:val="nl-BE"/>
-        </w:rPr>
-        <w:t xml:space="preserve"> Social Media</w:t>
+        <w:t xml:space="preserve"> </w:t>
+      </w:r>
+      <w:proofErr w:type="spellStart"/>
+      <w:r>
+        <w:rPr>
+          <w:rFonts w:ascii="Ebrima" w:hAnsi="Ebrima"/>
+          <w:lang w:val="nl-BE"/>
+        </w:rPr>
+        <w:t>Local</w:t>
+      </w:r>
+      <w:proofErr w:type="spellEnd"/>
+      <w:r>
+        <w:rPr>
+          <w:rFonts w:ascii="Ebrima" w:hAnsi="Ebrima"/>
+          <w:lang w:val="nl-BE"/>
+        </w:rPr>
+        <w:t xml:space="preserve"> &amp;</w:t>
+      </w:r>
+      <w:r>
+        <w:rPr>
+          <w:rFonts w:ascii="Ebrima" w:hAnsi="Ebrima"/>
+          <w:lang w:val="nl-BE"/>
+        </w:rPr>
+        <w:t xml:space="preserve"> </w:t>
+      </w:r>
+      <w:proofErr w:type="spellStart"/>
+      <w:r>
+        <w:rPr>
+          <w:rFonts w:ascii="Ebrima" w:hAnsi="Ebrima"/>
+          <w:lang w:val="nl-BE"/>
+        </w:rPr>
+        <w:t>Social</w:t>
+      </w:r>
+      <w:proofErr w:type="spellEnd"/>
+      <w:r>
+        <w:rPr>
+          <w:rFonts w:ascii="Ebrima" w:hAnsi="Ebrima"/>
+          <w:lang w:val="nl-BE"/>
+        </w:rPr>
+        <w:t xml:space="preserve"> Media</w:t>
       </w:r>
       <w:r>
         <w:rPr>
@@ -3147,8 +3760,16 @@
           <w:rFonts w:ascii="Ebrima" w:hAnsi="Ebrima"/>
         </w:rPr>
         <w:lastRenderedPageBreak/>
-        <w:t>Angular framework implementatie</w:t>
-      </w:r>
+        <w:t xml:space="preserve">Angular framework </w:t>
+      </w:r>
+      <w:proofErr w:type="spellStart"/>
+      <w:r>
+        <w:rPr>
+          <w:rFonts w:ascii="Ebrima" w:hAnsi="Ebrima"/>
+        </w:rPr>
+        <w:t>implementatie</w:t>
+      </w:r>
+      <w:proofErr w:type="spellEnd"/>
       <w:r>
         <w:rPr>
           <w:rFonts w:ascii="Ebrima" w:hAnsi="Ebrima"/>
@@ -3192,7 +3813,23 @@
           <w:rFonts w:ascii="Ebrima" w:hAnsi="Ebrima"/>
           <w:b/>
         </w:rPr>
-        <w:t xml:space="preserve"> november Cedric &amp; Brecht</w:t>
+        <w:t xml:space="preserve"> </w:t>
+      </w:r>
+      <w:proofErr w:type="spellStart"/>
+      <w:r>
+        <w:rPr>
+          <w:rFonts w:ascii="Ebrima" w:hAnsi="Ebrima"/>
+          <w:b/>
+        </w:rPr>
+        <w:t>november</w:t>
+      </w:r>
+      <w:proofErr w:type="spellEnd"/>
+      <w:r>
+        <w:rPr>
+          <w:rFonts w:ascii="Ebrima" w:hAnsi="Ebrima"/>
+          <w:b/>
+        </w:rPr>
+        <w:t xml:space="preserve"> Cedric &amp; Brecht</w:t>
       </w:r>
     </w:p>
     <w:p>
@@ -3217,8 +3854,33 @@
           <w:rFonts w:ascii="Ebrima" w:hAnsi="Ebrima"/>
           <w:b/>
         </w:rPr>
-        <w:t>3 dec Wouter</w:t>
-      </w:r>
+        <w:t xml:space="preserve">3 </w:t>
+      </w:r>
+      <w:proofErr w:type="spellStart"/>
+      <w:r>
+        <w:rPr>
+          <w:rFonts w:ascii="Ebrima" w:hAnsi="Ebrima"/>
+          <w:b/>
+        </w:rPr>
+        <w:t>dec</w:t>
+      </w:r>
+      <w:proofErr w:type="spellEnd"/>
+      <w:r>
+        <w:rPr>
+          <w:rFonts w:ascii="Ebrima" w:hAnsi="Ebrima"/>
+          <w:b/>
+        </w:rPr>
+        <w:t xml:space="preserve"> </w:t>
+      </w:r>
+      <w:proofErr w:type="spellStart"/>
+      <w:r>
+        <w:rPr>
+          <w:rFonts w:ascii="Ebrima" w:hAnsi="Ebrima"/>
+          <w:b/>
+        </w:rPr>
+        <w:t>Wouter</w:t>
+      </w:r>
+      <w:proofErr w:type="spellEnd"/>
     </w:p>
     <w:p>
       <w:pPr>
@@ -3242,7 +3904,23 @@
           <w:rFonts w:ascii="Ebrima" w:hAnsi="Ebrima"/>
           <w:b/>
         </w:rPr>
-        <w:t>4 dec Brecht</w:t>
+        <w:t xml:space="preserve">4 </w:t>
+      </w:r>
+      <w:proofErr w:type="spellStart"/>
+      <w:r>
+        <w:rPr>
+          <w:rFonts w:ascii="Ebrima" w:hAnsi="Ebrima"/>
+          <w:b/>
+        </w:rPr>
+        <w:t>dec</w:t>
+      </w:r>
+      <w:proofErr w:type="spellEnd"/>
+      <w:r>
+        <w:rPr>
+          <w:rFonts w:ascii="Ebrima" w:hAnsi="Ebrima"/>
+          <w:b/>
+        </w:rPr>
+        <w:t xml:space="preserve"> Brecht</w:t>
       </w:r>
     </w:p>
     <w:p>
@@ -3260,14 +3938,58 @@
         <w:rPr>
           <w:rFonts w:ascii="Ebrima" w:hAnsi="Ebrima"/>
         </w:rPr>
-        <w:t xml:space="preserve">Angular Validation ( Alle formulieren ) ~ </w:t>
+        <w:t xml:space="preserve">Angular Validation ( </w:t>
+      </w:r>
+      <w:proofErr w:type="spellStart"/>
+      <w:r>
+        <w:rPr>
+          <w:rFonts w:ascii="Ebrima" w:hAnsi="Ebrima"/>
+        </w:rPr>
+        <w:t>Alle</w:t>
+      </w:r>
+      <w:proofErr w:type="spellEnd"/>
+      <w:r>
+        <w:rPr>
+          <w:rFonts w:ascii="Ebrima" w:hAnsi="Ebrima"/>
+        </w:rPr>
+        <w:t xml:space="preserve"> </w:t>
+      </w:r>
+      <w:proofErr w:type="spellStart"/>
+      <w:r>
+        <w:rPr>
+          <w:rFonts w:ascii="Ebrima" w:hAnsi="Ebrima"/>
+        </w:rPr>
+        <w:t>formulieren</w:t>
+      </w:r>
+      <w:proofErr w:type="spellEnd"/>
+      <w:r>
+        <w:rPr>
+          <w:rFonts w:ascii="Ebrima" w:hAnsi="Ebrima"/>
+        </w:rPr>
+        <w:t xml:space="preserve"> ) ~ </w:t>
       </w:r>
       <w:r>
         <w:rPr>
           <w:rFonts w:ascii="Ebrima" w:hAnsi="Ebrima"/>
           <w:b/>
         </w:rPr>
-        <w:t>8 dec Brecht</w:t>
+        <w:t xml:space="preserve">8 </w:t>
+      </w:r>
+      <w:proofErr w:type="spellStart"/>
+      <w:r>
+        <w:rPr>
+          <w:rFonts w:ascii="Ebrima" w:hAnsi="Ebrima"/>
+          <w:b/>
+        </w:rPr>
+        <w:t>dec</w:t>
+      </w:r>
+      <w:proofErr w:type="spellEnd"/>
+      <w:r>
+        <w:rPr>
+          <w:rFonts w:ascii="Ebrima" w:hAnsi="Ebrima"/>
+          <w:b/>
+        </w:rPr>
+        <w:t xml:space="preserve"> Brecht</w:t>
       </w:r>
     </w:p>
     <w:p>
@@ -3469,27 +4191,14 @@
         </mc:Fallback>
       </mc:AlternateContent>
     </w:r>
-    <w:r>
-      <w:fldChar w:fldCharType="begin"/>
-    </w:r>
-    <w:r>
-      <w:instrText xml:space="preserve"> FILENAME   \* MERGEFORMAT </w:instrText>
-    </w:r>
-    <w:r>
-      <w:fldChar w:fldCharType="separate"/>
-    </w:r>
-    <w:r>
-      <w:rPr>
-        <w:noProof/>
-      </w:rPr>
-      <w:t>Projectdossier 3NMCT.docx</w:t>
-    </w:r>
-    <w:r>
-      <w:rPr>
-        <w:noProof/>
-      </w:rPr>
-      <w:fldChar w:fldCharType="end"/>
-    </w:r>
+    <w:fldSimple w:instr=" FILENAME   \* MERGEFORMAT ">
+      <w:r>
+        <w:rPr>
+          <w:noProof/>
+        </w:rPr>
+        <w:t>Projectdossier 3NMCT.docx</w:t>
+      </w:r>
+    </w:fldSimple>
     <w:r>
       <w:ptab w:relativeTo="margin" w:alignment="center" w:leader="none"/>
     </w:r>
@@ -3506,15 +4215,25 @@
       <w:sdtEndPr/>
       <w:sdtContent>
         <w:r>
-          <w:t>[Type here]</w:t>
+          <w:t>[Type here</w:t>
         </w:r>
+        <w:proofErr w:type="gramStart"/>
+        <w:r>
+          <w:t>]</w:t>
+        </w:r>
+        <w:proofErr w:type="gramEnd"/>
       </w:sdtContent>
     </w:sdt>
     <w:r>
       <w:ptab w:relativeTo="margin" w:alignment="right" w:leader="none"/>
     </w:r>
+    <w:proofErr w:type="spellStart"/>
     <w:r>
-      <w:t xml:space="preserve">Blz. </w:t>
+      <w:t>Blz</w:t>
+    </w:r>
+    <w:proofErr w:type="spellEnd"/>
+    <w:r>
+      <w:t xml:space="preserve">. </w:t>
     </w:r>
     <w:r>
       <w:fldChar w:fldCharType="begin"/>
@@ -3529,7 +4248,7 @@
       <w:rPr>
         <w:noProof/>
       </w:rPr>
-      <w:t>2</w:t>
+      <w:t>4</w:t>
     </w:r>
     <w:r>
       <w:fldChar w:fldCharType="end"/>
@@ -3537,27 +4256,14 @@
     <w:r>
       <w:t xml:space="preserve"> / </w:t>
     </w:r>
-    <w:r>
-      <w:fldChar w:fldCharType="begin"/>
-    </w:r>
-    <w:r>
-      <w:instrText xml:space="preserve"> NUMPAGES   \* MERGEFORMAT </w:instrText>
-    </w:r>
-    <w:r>
-      <w:fldChar w:fldCharType="separate"/>
-    </w:r>
-    <w:r>
-      <w:rPr>
-        <w:noProof/>
-      </w:rPr>
-      <w:t>4</w:t>
-    </w:r>
-    <w:r>
-      <w:rPr>
-        <w:noProof/>
-      </w:rPr>
-      <w:fldChar w:fldCharType="end"/>
-    </w:r>
+    <w:fldSimple w:instr=" NUMPAGES   \* MERGEFORMAT ">
+      <w:r>
+        <w:rPr>
+          <w:noProof/>
+        </w:rPr>
+        <w:t>4</w:t>
+      </w:r>
+    </w:fldSimple>
     <w:r>
       <w:t xml:space="preserve"> </w:t>
     </w:r>
@@ -5461,6 +6167,7 @@
     <w:rsid w:val="00B24B86"/>
     <w:rsid w:val="00B31D7C"/>
     <w:rsid w:val="00C44F7A"/>
+    <w:rsid w:val="00D16AB7"/>
     <w:rsid w:val="00D436A2"/>
     <w:rsid w:val="00F053F4"/>
     <w:rsid w:val="00F22171"/>

</xml_diff>

<commit_message>
Added Admin + Help page, Update Design & Fixes
</commit_message>
<xml_diff>
--- a/ProjectDossier_3NMCT.docx
+++ b/ProjectDossier_3NMCT.docx
@@ -55,7 +55,7 @@
           <w:rFonts w:ascii="Ebrima" w:hAnsi="Ebrima"/>
           <w:lang w:val="nl-BE"/>
         </w:rPr>
-        <w:t>2</w:t>
+        <w:t>3</w:t>
       </w:r>
       <w:bookmarkStart w:id="0" w:name="_GoBack"/>
       <w:bookmarkEnd w:id="0"/>
@@ -853,16 +853,34 @@
                 <w:lang w:val="nl-BE"/>
               </w:rPr>
             </w:pPr>
-            <w:hyperlink r:id="rId7" w:history="1">
-              <w:r>
-                <w:rPr>
-                  <w:rStyle w:val="Hyperlink"/>
-                  <w:rFonts w:ascii="Ebrima" w:hAnsi="Ebrima"/>
-                  <w:lang w:val="nl-BE"/>
-                </w:rPr>
-                <w:t>https://github</w:t>
-              </w:r>
-            </w:hyperlink>
+            <w:r>
+              <w:fldChar w:fldCharType="begin"/>
+            </w:r>
+            <w:r>
+              <w:rPr>
+                <w:lang w:val="nl-BE"/>
+              </w:rPr>
+              <w:instrText xml:space="preserve"> HYPERLINK "https://github" </w:instrText>
+            </w:r>
+            <w:r>
+              <w:fldChar w:fldCharType="separate"/>
+            </w:r>
+            <w:r>
+              <w:rPr>
+                <w:rStyle w:val="Hyperlink"/>
+                <w:rFonts w:ascii="Ebrima" w:hAnsi="Ebrima"/>
+                <w:lang w:val="nl-BE"/>
+              </w:rPr>
+              <w:t>https://github</w:t>
+            </w:r>
+            <w:r>
+              <w:rPr>
+                <w:rStyle w:val="Hyperlink"/>
+                <w:rFonts w:ascii="Ebrima" w:hAnsi="Ebrima"/>
+                <w:lang w:val="nl-BE"/>
+              </w:rPr>
+              <w:fldChar w:fldCharType="end"/>
+            </w:r>
             <w:r>
               <w:rPr>
                 <w:rFonts w:ascii="Ebrima" w:hAnsi="Ebrima"/>
@@ -4085,8 +4103,8 @@
       </w:r>
     </w:p>
     <w:sectPr>
-      <w:headerReference w:type="default" r:id="rId8"/>
-      <w:footerReference w:type="default" r:id="rId9"/>
+      <w:headerReference w:type="default" r:id="rId7"/>
+      <w:footerReference w:type="default" r:id="rId8"/>
       <w:pgSz w:w="12240" w:h="15840"/>
       <w:pgMar w:top="1440" w:right="1440" w:bottom="1440" w:left="1440" w:header="720" w:footer="720" w:gutter="0"/>
       <w:cols w:space="720"/>
@@ -4191,14 +4209,27 @@
         </mc:Fallback>
       </mc:AlternateContent>
     </w:r>
-    <w:fldSimple w:instr=" FILENAME   \* MERGEFORMAT ">
-      <w:r>
-        <w:rPr>
-          <w:noProof/>
-        </w:rPr>
-        <w:t>Projectdossier 3NMCT.docx</w:t>
-      </w:r>
-    </w:fldSimple>
+    <w:r>
+      <w:fldChar w:fldCharType="begin"/>
+    </w:r>
+    <w:r>
+      <w:instrText xml:space="preserve"> FILENAME   \* MERGEFORMAT </w:instrText>
+    </w:r>
+    <w:r>
+      <w:fldChar w:fldCharType="separate"/>
+    </w:r>
+    <w:r>
+      <w:rPr>
+        <w:noProof/>
+      </w:rPr>
+      <w:t>Projectdossier 3NMCT.docx</w:t>
+    </w:r>
+    <w:r>
+      <w:rPr>
+        <w:noProof/>
+      </w:rPr>
+      <w:fldChar w:fldCharType="end"/>
+    </w:r>
     <w:r>
       <w:ptab w:relativeTo="margin" w:alignment="center" w:leader="none"/>
     </w:r>
@@ -4256,14 +4287,27 @@
     <w:r>
       <w:t xml:space="preserve"> / </w:t>
     </w:r>
-    <w:fldSimple w:instr=" NUMPAGES   \* MERGEFORMAT ">
-      <w:r>
-        <w:rPr>
-          <w:noProof/>
-        </w:rPr>
-        <w:t>4</w:t>
-      </w:r>
-    </w:fldSimple>
+    <w:r>
+      <w:fldChar w:fldCharType="begin"/>
+    </w:r>
+    <w:r>
+      <w:instrText xml:space="preserve"> NUMPAGES   \* MERGEFORMAT </w:instrText>
+    </w:r>
+    <w:r>
+      <w:fldChar w:fldCharType="separate"/>
+    </w:r>
+    <w:r>
+      <w:rPr>
+        <w:noProof/>
+      </w:rPr>
+      <w:t>4</w:t>
+    </w:r>
+    <w:r>
+      <w:rPr>
+        <w:noProof/>
+      </w:rPr>
+      <w:fldChar w:fldCharType="end"/>
+    </w:r>
     <w:r>
       <w:t xml:space="preserve"> </w:t>
     </w:r>
@@ -6158,6 +6202,7 @@
     <w:rsid w:val="002D7F2B"/>
     <w:rsid w:val="003F5D9E"/>
     <w:rsid w:val="0047565A"/>
+    <w:rsid w:val="0048359D"/>
     <w:rsid w:val="004912E4"/>
     <w:rsid w:val="0056342F"/>
     <w:rsid w:val="006604D2"/>

</xml_diff>

<commit_message>
ProfileController + Services + Repos + Fixes
</commit_message>
<xml_diff>
--- a/ProjectDossier_3NMCT.docx
+++ b/ProjectDossier_3NMCT.docx
@@ -47,7 +47,7 @@
           <w:rFonts w:ascii="Ebrima" w:hAnsi="Ebrima"/>
           <w:lang w:val="nl-BE"/>
         </w:rPr>
-        <w:t>3.</w:t>
+        <w:t>4</w:t>
       </w:r>
       <w:r>
         <w:rPr>
@@ -55,7 +55,7 @@
           <w:rFonts w:ascii="Ebrima" w:hAnsi="Ebrima"/>
           <w:lang w:val="nl-BE"/>
         </w:rPr>
-        <w:t>7</w:t>
+        <w:t>.0</w:t>
       </w:r>
     </w:p>
     <w:p>
@@ -408,26 +408,10 @@
               <w:rPr>
                 <w:rFonts w:ascii="Ebrima" w:hAnsi="Ebrima"/>
               </w:rPr>
-              <w:t xml:space="preserve">Design, </w:t>
-            </w:r>
-            <w:r>
-              <w:rPr>
-                <w:rFonts w:ascii="Ebrima" w:hAnsi="Ebrima"/>
-              </w:rPr>
-              <w:t xml:space="preserve">Authentication, Validation, Unit Test </w:t>
-            </w:r>
-            <w:r>
-              <w:rPr>
-                <w:rFonts w:ascii="Ebrima" w:hAnsi="Ebrima"/>
-              </w:rPr>
-              <w:t xml:space="preserve">&amp; </w:t>
-            </w:r>
-            <w:r>
-              <w:rPr>
-                <w:rFonts w:ascii="Ebrima" w:hAnsi="Ebrima"/>
-              </w:rPr>
-              <w:t>Backend</w:t>
-            </w:r>
+              <w:t>Design, Authentication, Validation, Unit Test &amp; Backend</w:t>
+            </w:r>
+            <w:bookmarkStart w:id="0" w:name="_GoBack"/>
+            <w:bookmarkEnd w:id="0"/>
           </w:p>
         </w:tc>
       </w:tr>
@@ -1274,21 +1258,23 @@
           <w:rFonts w:ascii="Ebrima" w:hAnsi="Ebrima"/>
           <w:lang w:val="nl-BE"/>
         </w:rPr>
-        <w:t>Enkel gericht op gelijke int</w:t>
-      </w:r>
-      <w:r>
-        <w:rPr>
-          <w:rFonts w:ascii="Ebrima" w:hAnsi="Ebrima"/>
-          <w:lang w:val="nl-BE"/>
-        </w:rPr>
-        <w:t>e</w:t>
-      </w:r>
-      <w:r>
-        <w:rPr>
-          <w:rFonts w:ascii="Ebrima" w:hAnsi="Ebrima"/>
-          <w:lang w:val="nl-BE"/>
-        </w:rPr>
-        <w:t>resses zoeken.</w:t>
+        <w:t xml:space="preserve">Enkel gericht op gelijke </w:t>
+      </w:r>
+      <w:proofErr w:type="spellStart"/>
+      <w:r>
+        <w:rPr>
+          <w:rFonts w:ascii="Ebrima" w:hAnsi="Ebrima"/>
+          <w:lang w:val="nl-BE"/>
+        </w:rPr>
+        <w:t>intresses</w:t>
+      </w:r>
+      <w:proofErr w:type="spellEnd"/>
+      <w:r>
+        <w:rPr>
+          <w:rFonts w:ascii="Ebrima" w:hAnsi="Ebrima"/>
+          <w:lang w:val="nl-BE"/>
+        </w:rPr>
+        <w:t xml:space="preserve"> zoeken.</w:t>
       </w:r>
     </w:p>
     <w:p>
@@ -1308,8 +1294,17 @@
           <w:rFonts w:ascii="Ebrima" w:hAnsi="Ebrima"/>
           <w:lang w:val="nl-BE"/>
         </w:rPr>
-        <w:t>Nieuwe mensen leren kennen</w:t>
-      </w:r>
+        <w:t>…</w:t>
+      </w:r>
+      <w:proofErr w:type="gramStart"/>
+      <w:r>
+        <w:rPr>
+          <w:rFonts w:ascii="Ebrima" w:hAnsi="Ebrima"/>
+          <w:lang w:val="nl-BE"/>
+        </w:rPr>
+        <w:t>..</w:t>
+      </w:r>
+      <w:proofErr w:type="gramEnd"/>
       <w:r>
         <w:rPr>
           <w:rFonts w:ascii="Ebrima" w:hAnsi="Ebrima"/>
@@ -1940,29 +1935,6 @@
               </w:rPr>
               <w:t>Design</w:t>
             </w:r>
-            <w:r>
-              <w:rPr>
-                <w:rFonts w:ascii="Ebrima" w:hAnsi="Ebrima"/>
-                <w:lang w:val="nl-BE"/>
-              </w:rPr>
-              <w:t xml:space="preserve"> ( Alleen </w:t>
-            </w:r>
-            <w:proofErr w:type="spellStart"/>
-            <w:r>
-              <w:rPr>
-                <w:rFonts w:ascii="Ebrima" w:hAnsi="Ebrima"/>
-                <w:lang w:val="nl-BE"/>
-              </w:rPr>
-              <w:t>grid</w:t>
-            </w:r>
-            <w:proofErr w:type="spellEnd"/>
-            <w:r>
-              <w:rPr>
-                <w:rFonts w:ascii="Ebrima" w:hAnsi="Ebrima"/>
-                <w:lang w:val="nl-BE"/>
-              </w:rPr>
-              <w:t xml:space="preserve"> )</w:t>
-            </w:r>
           </w:p>
         </w:tc>
       </w:tr>
@@ -4039,71 +4011,118 @@
     </w:p>
     <w:p>
       <w:pPr>
-        <w:rPr>
-          <w:rFonts w:ascii="Ebrima" w:hAnsi="Ebrima"/>
-          <w:lang w:val="nl-BE"/>
-        </w:rPr>
-      </w:pPr>
-    </w:p>
-    <w:p>
-      <w:pPr>
-        <w:pStyle w:val="Kop1"/>
-        <w:rPr>
-          <w:rFonts w:ascii="Ebrima" w:hAnsi="Ebrima"/>
-          <w:lang w:val="nl-BE"/>
-        </w:rPr>
-      </w:pPr>
-      <w:r>
-        <w:rPr>
-          <w:rFonts w:ascii="Ebrima" w:hAnsi="Ebrima"/>
-          <w:lang w:val="nl-BE"/>
-        </w:rPr>
-        <w:t>Succesfactoren</w:t>
-      </w:r>
-    </w:p>
-    <w:p>
-      <w:pPr>
-        <w:rPr>
-          <w:rFonts w:ascii="Ebrima" w:hAnsi="Ebrima"/>
-          <w:lang w:val="nl-BE"/>
-        </w:rPr>
-      </w:pPr>
-      <w:bookmarkStart w:id="0" w:name="_GoBack"/>
-      <w:bookmarkEnd w:id="0"/>
-    </w:p>
-    <w:p>
-      <w:pPr>
-        <w:pStyle w:val="Kop1"/>
-        <w:rPr>
-          <w:rFonts w:ascii="Ebrima" w:hAnsi="Ebrima"/>
-          <w:lang w:val="nl-BE"/>
-        </w:rPr>
-      </w:pPr>
-      <w:r>
-        <w:rPr>
-          <w:rFonts w:ascii="Ebrima" w:hAnsi="Ebrima"/>
-          <w:lang w:val="nl-BE"/>
-        </w:rPr>
-        <w:t>Niet gelukt</w:t>
-      </w:r>
-    </w:p>
-    <w:p>
-      <w:pPr>
         <w:pStyle w:val="Lijstalinea"/>
         <w:numPr>
           <w:ilvl w:val="0"/>
-          <w:numId w:val="6"/>
+          <w:numId w:val="4"/>
         </w:numPr>
-        <w:rPr>
-          <w:lang w:val="nl-BE"/>
-        </w:rPr>
-      </w:pPr>
-      <w:r>
-        <w:rPr>
-          <w:lang w:val="nl-BE"/>
-        </w:rPr>
-        <w:t xml:space="preserve">Berichten versturen naar vrienden </w:t>
-      </w:r>
+        <w:spacing w:line="256" w:lineRule="auto"/>
+        <w:rPr>
+          <w:rFonts w:ascii="Ebrima" w:hAnsi="Ebrima"/>
+        </w:rPr>
+      </w:pPr>
+      <w:proofErr w:type="spellStart"/>
+      <w:r>
+        <w:rPr>
+          <w:rFonts w:ascii="Ebrima" w:hAnsi="Ebrima"/>
+        </w:rPr>
+        <w:t>Api</w:t>
+      </w:r>
+      <w:proofErr w:type="spellEnd"/>
+      <w:r>
+        <w:rPr>
+          <w:rFonts w:ascii="Ebrima" w:hAnsi="Ebrima"/>
+        </w:rPr>
+        <w:t xml:space="preserve"> routes + Angular Services ( </w:t>
+      </w:r>
+      <w:proofErr w:type="spellStart"/>
+      <w:r>
+        <w:rPr>
+          <w:rFonts w:ascii="Ebrima" w:hAnsi="Ebrima"/>
+        </w:rPr>
+        <w:t>jobs,landen,steden,status</w:t>
+      </w:r>
+      <w:proofErr w:type="spellEnd"/>
+      <w:r>
+        <w:rPr>
+          <w:rFonts w:ascii="Ebrima" w:hAnsi="Ebrima"/>
+        </w:rPr>
+        <w:t>, events, groups,</w:t>
+      </w:r>
+      <w:r>
+        <w:rPr>
+          <w:rFonts w:ascii="Ebrima" w:hAnsi="Ebrima"/>
+        </w:rPr>
+        <w:t xml:space="preserve"> ) </w:t>
+      </w:r>
+      <w:r>
+        <w:rPr>
+          <w:rFonts w:ascii="Ebrima" w:hAnsi="Ebrima"/>
+        </w:rPr>
+        <w:t xml:space="preserve">~ </w:t>
+      </w:r>
+      <w:r>
+        <w:rPr>
+          <w:rFonts w:ascii="Ebrima" w:hAnsi="Ebrima"/>
+          <w:b/>
+        </w:rPr>
+        <w:t xml:space="preserve">18 </w:t>
+      </w:r>
+      <w:proofErr w:type="spellStart"/>
+      <w:r>
+        <w:rPr>
+          <w:rFonts w:ascii="Ebrima" w:hAnsi="Ebrima"/>
+          <w:b/>
+        </w:rPr>
+        <w:t>dec</w:t>
+      </w:r>
+      <w:proofErr w:type="spellEnd"/>
+      <w:r>
+        <w:rPr>
+          <w:rFonts w:ascii="Ebrima" w:hAnsi="Ebrima"/>
+          <w:b/>
+        </w:rPr>
+        <w:t xml:space="preserve"> Brecht</w:t>
+      </w:r>
+    </w:p>
+    <w:p>
+      <w:pPr>
+        <w:rPr>
+          <w:rFonts w:ascii="Ebrima" w:hAnsi="Ebrima"/>
+        </w:rPr>
+      </w:pPr>
+    </w:p>
+    <w:p>
+      <w:pPr>
+        <w:pStyle w:val="Kop1"/>
+        <w:rPr>
+          <w:rFonts w:ascii="Ebrima" w:hAnsi="Ebrima"/>
+          <w:lang w:val="nl-BE"/>
+        </w:rPr>
+      </w:pPr>
+      <w:r>
+        <w:rPr>
+          <w:rFonts w:ascii="Ebrima" w:hAnsi="Ebrima"/>
+          <w:lang w:val="nl-BE"/>
+        </w:rPr>
+        <w:t>Succesfactoren</w:t>
+      </w:r>
+    </w:p>
+    <w:p>
+      <w:pPr>
+        <w:rPr>
+          <w:rFonts w:ascii="Ebrima" w:hAnsi="Ebrima"/>
+          <w:lang w:val="nl-BE"/>
+        </w:rPr>
+      </w:pPr>
+    </w:p>
+    <w:p>
+      <w:pPr>
+        <w:rPr>
+          <w:rFonts w:ascii="Ebrima" w:hAnsi="Ebrima"/>
+          <w:lang w:val="nl-BE"/>
+        </w:rPr>
+      </w:pPr>
     </w:p>
     <w:p>
       <w:pPr>
@@ -4235,14 +4254,27 @@
         </mc:Fallback>
       </mc:AlternateContent>
     </w:r>
-    <w:fldSimple w:instr=" FILENAME   \* MERGEFORMAT ">
-      <w:r>
-        <w:rPr>
-          <w:noProof/>
-        </w:rPr>
-        <w:t>Projectdossier 3NMCT.docx</w:t>
-      </w:r>
-    </w:fldSimple>
+    <w:r>
+      <w:fldChar w:fldCharType="begin"/>
+    </w:r>
+    <w:r>
+      <w:instrText xml:space="preserve"> FILENAME   \* MERGEFORMAT </w:instrText>
+    </w:r>
+    <w:r>
+      <w:fldChar w:fldCharType="separate"/>
+    </w:r>
+    <w:r>
+      <w:rPr>
+        <w:noProof/>
+      </w:rPr>
+      <w:t>Projectdossier 3NMCT.docx</w:t>
+    </w:r>
+    <w:r>
+      <w:rPr>
+        <w:noProof/>
+      </w:rPr>
+      <w:fldChar w:fldCharType="end"/>
+    </w:r>
     <w:r>
       <w:ptab w:relativeTo="margin" w:alignment="center" w:leader="none"/>
     </w:r>
@@ -4300,14 +4332,27 @@
     <w:r>
       <w:t xml:space="preserve"> / </w:t>
     </w:r>
-    <w:fldSimple w:instr=" NUMPAGES   \* MERGEFORMAT ">
-      <w:r>
-        <w:rPr>
-          <w:noProof/>
-        </w:rPr>
-        <w:t>4</w:t>
-      </w:r>
-    </w:fldSimple>
+    <w:r>
+      <w:fldChar w:fldCharType="begin"/>
+    </w:r>
+    <w:r>
+      <w:instrText xml:space="preserve"> NUMPAGES   \* MERGEFORMAT </w:instrText>
+    </w:r>
+    <w:r>
+      <w:fldChar w:fldCharType="separate"/>
+    </w:r>
+    <w:r>
+      <w:rPr>
+        <w:noProof/>
+      </w:rPr>
+      <w:t>4</w:t>
+    </w:r>
+    <w:r>
+      <w:rPr>
+        <w:noProof/>
+      </w:rPr>
+      <w:fldChar w:fldCharType="end"/>
+    </w:r>
     <w:r>
       <w:t xml:space="preserve"> </w:t>
     </w:r>
@@ -4931,119 +4976,6 @@
       </w:pPr>
     </w:lvl>
   </w:abstractNum>
-  <w:abstractNum w:abstractNumId="4" w15:restartNumberingAfterBreak="0">
-    <w:nsid w:val="7C366C65"/>
-    <w:multiLevelType w:val="hybridMultilevel"/>
-    <w:tmpl w:val="39584488"/>
-    <w:lvl w:ilvl="0" w:tplc="08130001">
-      <w:start w:val="1"/>
-      <w:numFmt w:val="bullet"/>
-      <w:lvlText w:val=""/>
-      <w:lvlJc w:val="left"/>
-      <w:pPr>
-        <w:ind w:left="720" w:hanging="360"/>
-      </w:pPr>
-      <w:rPr>
-        <w:rFonts w:ascii="Symbol" w:hAnsi="Symbol" w:hint="default"/>
-      </w:rPr>
-    </w:lvl>
-    <w:lvl w:ilvl="1" w:tplc="08130003" w:tentative="1">
-      <w:start w:val="1"/>
-      <w:numFmt w:val="bullet"/>
-      <w:lvlText w:val="o"/>
-      <w:lvlJc w:val="left"/>
-      <w:pPr>
-        <w:ind w:left="1440" w:hanging="360"/>
-      </w:pPr>
-      <w:rPr>
-        <w:rFonts w:ascii="Courier New" w:hAnsi="Courier New" w:cs="Courier New" w:hint="default"/>
-      </w:rPr>
-    </w:lvl>
-    <w:lvl w:ilvl="2" w:tplc="08130005" w:tentative="1">
-      <w:start w:val="1"/>
-      <w:numFmt w:val="bullet"/>
-      <w:lvlText w:val=""/>
-      <w:lvlJc w:val="left"/>
-      <w:pPr>
-        <w:ind w:left="2160" w:hanging="360"/>
-      </w:pPr>
-      <w:rPr>
-        <w:rFonts w:ascii="Wingdings" w:hAnsi="Wingdings" w:hint="default"/>
-      </w:rPr>
-    </w:lvl>
-    <w:lvl w:ilvl="3" w:tplc="08130001" w:tentative="1">
-      <w:start w:val="1"/>
-      <w:numFmt w:val="bullet"/>
-      <w:lvlText w:val=""/>
-      <w:lvlJc w:val="left"/>
-      <w:pPr>
-        <w:ind w:left="2880" w:hanging="360"/>
-      </w:pPr>
-      <w:rPr>
-        <w:rFonts w:ascii="Symbol" w:hAnsi="Symbol" w:hint="default"/>
-      </w:rPr>
-    </w:lvl>
-    <w:lvl w:ilvl="4" w:tplc="08130003" w:tentative="1">
-      <w:start w:val="1"/>
-      <w:numFmt w:val="bullet"/>
-      <w:lvlText w:val="o"/>
-      <w:lvlJc w:val="left"/>
-      <w:pPr>
-        <w:ind w:left="3600" w:hanging="360"/>
-      </w:pPr>
-      <w:rPr>
-        <w:rFonts w:ascii="Courier New" w:hAnsi="Courier New" w:cs="Courier New" w:hint="default"/>
-      </w:rPr>
-    </w:lvl>
-    <w:lvl w:ilvl="5" w:tplc="08130005" w:tentative="1">
-      <w:start w:val="1"/>
-      <w:numFmt w:val="bullet"/>
-      <w:lvlText w:val=""/>
-      <w:lvlJc w:val="left"/>
-      <w:pPr>
-        <w:ind w:left="4320" w:hanging="360"/>
-      </w:pPr>
-      <w:rPr>
-        <w:rFonts w:ascii="Wingdings" w:hAnsi="Wingdings" w:hint="default"/>
-      </w:rPr>
-    </w:lvl>
-    <w:lvl w:ilvl="6" w:tplc="08130001" w:tentative="1">
-      <w:start w:val="1"/>
-      <w:numFmt w:val="bullet"/>
-      <w:lvlText w:val=""/>
-      <w:lvlJc w:val="left"/>
-      <w:pPr>
-        <w:ind w:left="5040" w:hanging="360"/>
-      </w:pPr>
-      <w:rPr>
-        <w:rFonts w:ascii="Symbol" w:hAnsi="Symbol" w:hint="default"/>
-      </w:rPr>
-    </w:lvl>
-    <w:lvl w:ilvl="7" w:tplc="08130003" w:tentative="1">
-      <w:start w:val="1"/>
-      <w:numFmt w:val="bullet"/>
-      <w:lvlText w:val="o"/>
-      <w:lvlJc w:val="left"/>
-      <w:pPr>
-        <w:ind w:left="5760" w:hanging="360"/>
-      </w:pPr>
-      <w:rPr>
-        <w:rFonts w:ascii="Courier New" w:hAnsi="Courier New" w:cs="Courier New" w:hint="default"/>
-      </w:rPr>
-    </w:lvl>
-    <w:lvl w:ilvl="8" w:tplc="08130005" w:tentative="1">
-      <w:start w:val="1"/>
-      <w:numFmt w:val="bullet"/>
-      <w:lvlText w:val=""/>
-      <w:lvlJc w:val="left"/>
-      <w:pPr>
-        <w:ind w:left="6480" w:hanging="360"/>
-      </w:pPr>
-      <w:rPr>
-        <w:rFonts w:ascii="Wingdings" w:hAnsi="Wingdings" w:hint="default"/>
-      </w:rPr>
-    </w:lvl>
-  </w:abstractNum>
   <w:num w:numId="1">
     <w:abstractNumId w:val="2"/>
   </w:num>
@@ -5085,9 +5017,6 @@
     <w:lvlOverride w:ilvl="8">
       <w:startOverride w:val="1"/>
     </w:lvlOverride>
-  </w:num>
-  <w:num w:numId="6">
-    <w:abstractNumId w:val="4"/>
   </w:num>
 </w:numbering>
 </file>
@@ -6261,27 +6190,6 @@
     <w:pitch w:val="variable"/>
     <w:sig w:usb0="E0002EFF" w:usb1="C0007843" w:usb2="00000009" w:usb3="00000000" w:csb0="000001FF" w:csb1="00000000"/>
   </w:font>
-  <w:font w:name="Symbol">
-    <w:panose1 w:val="05050102010706020507"/>
-    <w:charset w:val="02"/>
-    <w:family w:val="roman"/>
-    <w:pitch w:val="variable"/>
-    <w:sig w:usb0="00000000" w:usb1="10000000" w:usb2="00000000" w:usb3="00000000" w:csb0="80000000" w:csb1="00000000"/>
-  </w:font>
-  <w:font w:name="Courier New">
-    <w:panose1 w:val="02070309020205020404"/>
-    <w:charset w:val="00"/>
-    <w:family w:val="modern"/>
-    <w:pitch w:val="fixed"/>
-    <w:sig w:usb0="E0002AFF" w:usb1="C0007843" w:usb2="00000009" w:usb3="00000000" w:csb0="000001FF" w:csb1="00000000"/>
-  </w:font>
-  <w:font w:name="Wingdings">
-    <w:panose1 w:val="05000000000000000000"/>
-    <w:charset w:val="02"/>
-    <w:family w:val="auto"/>
-    <w:pitch w:val="variable"/>
-    <w:sig w:usb0="00000000" w:usb1="10000000" w:usb2="00000000" w:usb3="00000000" w:csb0="80000000" w:csb1="00000000"/>
-  </w:font>
   <w:font w:name="Calibri">
     <w:panose1 w:val="020F0502020204030204"/>
     <w:charset w:val="00"/>
@@ -6339,19 +6247,16 @@
     <w:rsid w:val="002D7F2B"/>
     <w:rsid w:val="003F5D9E"/>
     <w:rsid w:val="0047565A"/>
-    <w:rsid w:val="0048359D"/>
     <w:rsid w:val="004912E4"/>
     <w:rsid w:val="0056342F"/>
     <w:rsid w:val="006604D2"/>
     <w:rsid w:val="006F49DF"/>
     <w:rsid w:val="0076380B"/>
-    <w:rsid w:val="008B7172"/>
     <w:rsid w:val="00AC6D80"/>
     <w:rsid w:val="00B24B86"/>
     <w:rsid w:val="00B31D7C"/>
     <w:rsid w:val="00C44F7A"/>
-    <w:rsid w:val="00D16AB7"/>
-    <w:rsid w:val="00D436A2"/>
+    <w:rsid w:val="00DB3CF4"/>
     <w:rsid w:val="00F053F4"/>
     <w:rsid w:val="00F22171"/>
     <w:rsid w:val="00F703EC"/>

</xml_diff>

<commit_message>
Html & Css clean up + fix
</commit_message>
<xml_diff>
--- a/ProjectDossier_3NMCT.docx
+++ b/ProjectDossier_3NMCT.docx
@@ -47,18 +47,26 @@
           <w:rFonts w:ascii="Ebrima" w:hAnsi="Ebrima"/>
           <w:lang w:val="nl-BE"/>
         </w:rPr>
-        <w:t>6</w:t>
+        <w:t>4</w:t>
+      </w:r>
+      <w:r>
+        <w:rPr>
+          <w:rStyle w:val="Subtielebenadrukking"/>
+          <w:rFonts w:ascii="Ebrima" w:hAnsi="Ebrima"/>
+          <w:lang w:val="nl-BE"/>
+        </w:rPr>
+        <w:t>.</w:t>
+      </w:r>
+      <w:r>
+        <w:rPr>
+          <w:rStyle w:val="Subtielebenadrukking"/>
+          <w:rFonts w:ascii="Ebrima" w:hAnsi="Ebrima"/>
+          <w:lang w:val="nl-BE"/>
+        </w:rPr>
+        <w:t>4</w:t>
       </w:r>
       <w:bookmarkStart w:id="0" w:name="_GoBack"/>
       <w:bookmarkEnd w:id="0"/>
-      <w:r>
-        <w:rPr>
-          <w:rStyle w:val="Subtielebenadrukking"/>
-          <w:rFonts w:ascii="Ebrima" w:hAnsi="Ebrima"/>
-          <w:lang w:val="nl-BE"/>
-        </w:rPr>
-        <w:t>.0</w:t>
-      </w:r>
     </w:p>
     <w:p>
       <w:pPr>
@@ -124,11 +132,19 @@
           <w:rFonts w:ascii="Ebrima" w:hAnsi="Ebrima"/>
         </w:rPr>
       </w:pPr>
-      <w:r>
-        <w:rPr>
-          <w:rFonts w:ascii="Ebrima" w:hAnsi="Ebrima"/>
-        </w:rPr>
-        <w:t xml:space="preserve">Projectteam </w:t>
+      <w:proofErr w:type="spellStart"/>
+      <w:r>
+        <w:rPr>
+          <w:rFonts w:ascii="Ebrima" w:hAnsi="Ebrima"/>
+        </w:rPr>
+        <w:t>Projectteam</w:t>
+      </w:r>
+      <w:proofErr w:type="spellEnd"/>
+      <w:r>
+        <w:rPr>
+          <w:rFonts w:ascii="Ebrima" w:hAnsi="Ebrima"/>
+        </w:rPr>
+        <w:t xml:space="preserve"> </w:t>
       </w:r>
       <w:r>
         <w:rPr>
@@ -152,7 +168,25 @@
           <w:sz w:val="24"/>
           <w:szCs w:val="24"/>
         </w:rPr>
-        <w:t xml:space="preserve"> okt 2015)</w:t>
+        <w:t xml:space="preserve"> </w:t>
+      </w:r>
+      <w:proofErr w:type="spellStart"/>
+      <w:r>
+        <w:rPr>
+          <w:rFonts w:ascii="Ebrima" w:hAnsi="Ebrima"/>
+          <w:sz w:val="24"/>
+          <w:szCs w:val="24"/>
+        </w:rPr>
+        <w:t>okt</w:t>
+      </w:r>
+      <w:proofErr w:type="spellEnd"/>
+      <w:r>
+        <w:rPr>
+          <w:rFonts w:ascii="Ebrima" w:hAnsi="Ebrima"/>
+          <w:sz w:val="24"/>
+          <w:szCs w:val="24"/>
+        </w:rPr>
+        <w:t xml:space="preserve"> 2015)</w:t>
       </w:r>
       <w:r>
         <w:rPr>
@@ -186,13 +220,47 @@
                 <w:b/>
               </w:rPr>
             </w:pPr>
+            <w:proofErr w:type="spellStart"/>
             <w:r>
               <w:rPr>
                 <w:rFonts w:ascii="Ebrima" w:hAnsi="Ebrima"/>
                 <w:b/>
               </w:rPr>
-              <w:t>Naam en voornaam</w:t>
-            </w:r>
+              <w:t>Naam</w:t>
+            </w:r>
+            <w:proofErr w:type="spellEnd"/>
+            <w:r>
+              <w:rPr>
+                <w:rFonts w:ascii="Ebrima" w:hAnsi="Ebrima"/>
+                <w:b/>
+              </w:rPr>
+              <w:t xml:space="preserve"> </w:t>
+            </w:r>
+            <w:proofErr w:type="spellStart"/>
+            <w:r>
+              <w:rPr>
+                <w:rFonts w:ascii="Ebrima" w:hAnsi="Ebrima"/>
+                <w:b/>
+              </w:rPr>
+              <w:t>en</w:t>
+            </w:r>
+            <w:proofErr w:type="spellEnd"/>
+            <w:r>
+              <w:rPr>
+                <w:rFonts w:ascii="Ebrima" w:hAnsi="Ebrima"/>
+                <w:b/>
+              </w:rPr>
+              <w:t xml:space="preserve"> </w:t>
+            </w:r>
+            <w:proofErr w:type="spellStart"/>
+            <w:r>
+              <w:rPr>
+                <w:rFonts w:ascii="Ebrima" w:hAnsi="Ebrima"/>
+                <w:b/>
+              </w:rPr>
+              <w:t>voornaam</w:t>
+            </w:r>
+            <w:proofErr w:type="spellEnd"/>
           </w:p>
         </w:tc>
         <w:tc>
@@ -367,12 +435,21 @@
                 <w:lang w:val="nl-BE"/>
               </w:rPr>
             </w:pPr>
-            <w:r>
-              <w:rPr>
-                <w:rFonts w:ascii="Ebrima" w:hAnsi="Ebrima"/>
-                <w:lang w:val="nl-BE"/>
-              </w:rPr>
-              <w:t>Lecat Cedric</w:t>
+            <w:proofErr w:type="spellStart"/>
+            <w:r>
+              <w:rPr>
+                <w:rFonts w:ascii="Ebrima" w:hAnsi="Ebrima"/>
+                <w:lang w:val="nl-BE"/>
+              </w:rPr>
+              <w:t>Lecat</w:t>
+            </w:r>
+            <w:proofErr w:type="spellEnd"/>
+            <w:r>
+              <w:rPr>
+                <w:rFonts w:ascii="Ebrima" w:hAnsi="Ebrima"/>
+                <w:lang w:val="nl-BE"/>
+              </w:rPr>
+              <w:t xml:space="preserve"> Cedric</w:t>
             </w:r>
           </w:p>
         </w:tc>
@@ -456,12 +533,21 @@
                 <w:lang w:val="nl-BE"/>
               </w:rPr>
             </w:pPr>
-            <w:r>
-              <w:rPr>
-                <w:rFonts w:ascii="Ebrima" w:hAnsi="Ebrima"/>
-                <w:lang w:val="nl-BE"/>
-              </w:rPr>
-              <w:t>Dumon Wouter</w:t>
+            <w:proofErr w:type="spellStart"/>
+            <w:r>
+              <w:rPr>
+                <w:rFonts w:ascii="Ebrima" w:hAnsi="Ebrima"/>
+                <w:lang w:val="nl-BE"/>
+              </w:rPr>
+              <w:t>Dumon</w:t>
+            </w:r>
+            <w:proofErr w:type="spellEnd"/>
+            <w:r>
+              <w:rPr>
+                <w:rFonts w:ascii="Ebrima" w:hAnsi="Ebrima"/>
+                <w:lang w:val="nl-BE"/>
+              </w:rPr>
+              <w:t xml:space="preserve"> Wouter</w:t>
             </w:r>
           </w:p>
         </w:tc>
@@ -619,21 +705,49 @@
           <w:sz w:val="24"/>
           <w:szCs w:val="24"/>
         </w:rPr>
-        <w:t xml:space="preserve"> okt 2015)</w:t>
-      </w:r>
-      <w:r>
-        <w:rPr>
-          <w:rFonts w:ascii="Ebrima" w:hAnsi="Ebrima"/>
-        </w:rPr>
         <w:t xml:space="preserve"> </w:t>
       </w:r>
-      <w:r>
-        <w:rPr>
-          <w:rFonts w:ascii="Ebrima" w:hAnsi="Ebrima"/>
-          <w:lang w:val="nl-BE"/>
+      <w:proofErr w:type="spellStart"/>
+      <w:r>
+        <w:rPr>
+          <w:rFonts w:ascii="Ebrima" w:hAnsi="Ebrima"/>
+          <w:sz w:val="24"/>
+          <w:szCs w:val="24"/>
+        </w:rPr>
+        <w:t>okt</w:t>
+      </w:r>
+      <w:proofErr w:type="spellEnd"/>
+      <w:r>
+        <w:rPr>
+          <w:rFonts w:ascii="Ebrima" w:hAnsi="Ebrima"/>
+          <w:sz w:val="24"/>
+          <w:szCs w:val="24"/>
         </w:rPr>
         <w:t xml:space="preserve"> </w:t>
       </w:r>
+      <w:proofErr w:type="gramStart"/>
+      <w:r>
+        <w:rPr>
+          <w:rFonts w:ascii="Ebrima" w:hAnsi="Ebrima"/>
+          <w:sz w:val="24"/>
+          <w:szCs w:val="24"/>
+        </w:rPr>
+        <w:t>2015)</w:t>
+      </w:r>
+      <w:r>
+        <w:rPr>
+          <w:rFonts w:ascii="Ebrima" w:hAnsi="Ebrima"/>
+        </w:rPr>
+        <w:t xml:space="preserve"> </w:t>
+      </w:r>
+      <w:r>
+        <w:rPr>
+          <w:rFonts w:ascii="Ebrima" w:hAnsi="Ebrima"/>
+          <w:lang w:val="nl-BE"/>
+        </w:rPr>
+        <w:t xml:space="preserve"> </w:t>
+      </w:r>
+      <w:proofErr w:type="gramEnd"/>
     </w:p>
     <w:tbl>
       <w:tblPr>
@@ -688,6 +802,7 @@
                 <w:lang w:val="nl-BE"/>
               </w:rPr>
             </w:pPr>
+            <w:proofErr w:type="spellStart"/>
             <w:r>
               <w:rPr>
                 <w:rFonts w:ascii="Ebrima" w:hAnsi="Ebrima"/>
@@ -695,6 +810,7 @@
               </w:rPr>
               <w:t>Github</w:t>
             </w:r>
+            <w:proofErr w:type="spellEnd"/>
           </w:p>
         </w:tc>
       </w:tr>
@@ -733,16 +849,34 @@
                 <w:lang w:val="nl-BE"/>
               </w:rPr>
             </w:pPr>
-            <w:hyperlink r:id="rId7" w:history="1">
-              <w:r>
-                <w:rPr>
-                  <w:rStyle w:val="Hyperlink"/>
-                  <w:rFonts w:ascii="Ebrima" w:hAnsi="Ebrima"/>
-                  <w:lang w:val="nl-BE"/>
-                </w:rPr>
-                <w:t>https://github</w:t>
-              </w:r>
-            </w:hyperlink>
+            <w:r>
+              <w:fldChar w:fldCharType="begin"/>
+            </w:r>
+            <w:r>
+              <w:rPr>
+                <w:lang w:val="nl-BE"/>
+              </w:rPr>
+              <w:instrText xml:space="preserve"> HYPERLINK "https://github" </w:instrText>
+            </w:r>
+            <w:r>
+              <w:fldChar w:fldCharType="separate"/>
+            </w:r>
+            <w:r>
+              <w:rPr>
+                <w:rStyle w:val="Hyperlink"/>
+                <w:rFonts w:ascii="Ebrima" w:hAnsi="Ebrima"/>
+                <w:lang w:val="nl-BE"/>
+              </w:rPr>
+              <w:t>https://github</w:t>
+            </w:r>
+            <w:r>
+              <w:rPr>
+                <w:rStyle w:val="Hyperlink"/>
+                <w:rFonts w:ascii="Ebrima" w:hAnsi="Ebrima"/>
+                <w:lang w:val="nl-BE"/>
+              </w:rPr>
+              <w:fldChar w:fldCharType="end"/>
+            </w:r>
             <w:r>
               <w:rPr>
                 <w:rFonts w:ascii="Ebrima" w:hAnsi="Ebrima"/>
@@ -807,8 +941,17 @@
                 <w:rFonts w:ascii="Ebrima" w:hAnsi="Ebrima"/>
                 <w:lang w:val="nl-BE"/>
               </w:rPr>
-              <w:t>Docenten toegevoegd als contributors</w:t>
-            </w:r>
+              <w:t xml:space="preserve">Docenten toegevoegd als </w:t>
+            </w:r>
+            <w:proofErr w:type="spellStart"/>
+            <w:r>
+              <w:rPr>
+                <w:rFonts w:ascii="Ebrima" w:hAnsi="Ebrima"/>
+                <w:lang w:val="nl-BE"/>
+              </w:rPr>
+              <w:t>contributors</w:t>
+            </w:r>
+            <w:proofErr w:type="spellEnd"/>
           </w:p>
         </w:tc>
       </w:tr>
@@ -852,7 +995,23 @@
                 <w:rFonts w:ascii="Ebrima" w:hAnsi="Ebrima"/>
                 <w:lang w:val="nl-BE"/>
               </w:rPr>
-              <w:t>Maak minstens een admin met volgende login:</w:t>
+              <w:t xml:space="preserve">Maak minstens een </w:t>
+            </w:r>
+            <w:proofErr w:type="spellStart"/>
+            <w:r>
+              <w:rPr>
+                <w:rFonts w:ascii="Ebrima" w:hAnsi="Ebrima"/>
+                <w:lang w:val="nl-BE"/>
+              </w:rPr>
+              <w:t>admin</w:t>
+            </w:r>
+            <w:proofErr w:type="spellEnd"/>
+            <w:r>
+              <w:rPr>
+                <w:rFonts w:ascii="Ebrima" w:hAnsi="Ebrima"/>
+                <w:lang w:val="nl-BE"/>
+              </w:rPr>
+              <w:t xml:space="preserve"> met volgende login:</w:t>
             </w:r>
             <w:r>
               <w:rPr>
@@ -860,7 +1019,47 @@
                 <w:lang w:val="nl-BE"/>
               </w:rPr>
               <w:br/>
-              <w:t>docent@nmct   met pwd  docent1@nmct</w:t>
+            </w:r>
+            <w:proofErr w:type="spellStart"/>
+            <w:r>
+              <w:rPr>
+                <w:rFonts w:ascii="Ebrima" w:hAnsi="Ebrima"/>
+                <w:lang w:val="nl-BE"/>
+              </w:rPr>
+              <w:t>docent@nmct</w:t>
+            </w:r>
+            <w:proofErr w:type="spellEnd"/>
+            <w:r>
+              <w:rPr>
+                <w:rFonts w:ascii="Ebrima" w:hAnsi="Ebrima"/>
+                <w:lang w:val="nl-BE"/>
+              </w:rPr>
+              <w:t xml:space="preserve">   met </w:t>
+            </w:r>
+            <w:proofErr w:type="spellStart"/>
+            <w:proofErr w:type="gramStart"/>
+            <w:r>
+              <w:rPr>
+                <w:rFonts w:ascii="Ebrima" w:hAnsi="Ebrima"/>
+                <w:lang w:val="nl-BE"/>
+              </w:rPr>
+              <w:t>pwd</w:t>
+            </w:r>
+            <w:proofErr w:type="spellEnd"/>
+            <w:r>
+              <w:rPr>
+                <w:rFonts w:ascii="Ebrima" w:hAnsi="Ebrima"/>
+                <w:lang w:val="nl-BE"/>
+              </w:rPr>
+              <w:t xml:space="preserve">  </w:t>
+            </w:r>
+            <w:proofErr w:type="gramEnd"/>
+            <w:r>
+              <w:rPr>
+                <w:rFonts w:ascii="Ebrima" w:hAnsi="Ebrima"/>
+                <w:lang w:val="nl-BE"/>
+              </w:rPr>
+              <w:t>docent1@nmct</w:t>
             </w:r>
           </w:p>
         </w:tc>
@@ -1051,12 +1250,21 @@
           <w:lang w:val="nl-BE"/>
         </w:rPr>
       </w:pPr>
-      <w:r>
-        <w:rPr>
-          <w:rFonts w:ascii="Ebrima" w:hAnsi="Ebrima"/>
-          <w:lang w:val="nl-BE"/>
-        </w:rPr>
-        <w:t>Makkelijk in gebruik</w:t>
+      <w:proofErr w:type="gramStart"/>
+      <w:r>
+        <w:rPr>
+          <w:rFonts w:ascii="Ebrima" w:hAnsi="Ebrima"/>
+          <w:lang w:val="nl-BE"/>
+        </w:rPr>
+        <w:t>Makkelijk</w:t>
+      </w:r>
+      <w:proofErr w:type="gramEnd"/>
+      <w:r>
+        <w:rPr>
+          <w:rFonts w:ascii="Ebrima" w:hAnsi="Ebrima"/>
+          <w:lang w:val="nl-BE"/>
+        </w:rPr>
+        <w:t xml:space="preserve"> in gebruik</w:t>
       </w:r>
     </w:p>
     <w:p>
@@ -1076,7 +1284,23 @@
           <w:rFonts w:ascii="Ebrima" w:hAnsi="Ebrima"/>
           <w:lang w:val="nl-BE"/>
         </w:rPr>
-        <w:t>Enkel gericht op gelijke intresses zoeken.</w:t>
+        <w:t xml:space="preserve">Enkel gericht op gelijke </w:t>
+      </w:r>
+      <w:proofErr w:type="spellStart"/>
+      <w:r>
+        <w:rPr>
+          <w:rFonts w:ascii="Ebrima" w:hAnsi="Ebrima"/>
+          <w:lang w:val="nl-BE"/>
+        </w:rPr>
+        <w:t>intresses</w:t>
+      </w:r>
+      <w:proofErr w:type="spellEnd"/>
+      <w:r>
+        <w:rPr>
+          <w:rFonts w:ascii="Ebrima" w:hAnsi="Ebrima"/>
+          <w:lang w:val="nl-BE"/>
+        </w:rPr>
+        <w:t xml:space="preserve"> zoeken.</w:t>
       </w:r>
     </w:p>
     <w:p>
@@ -1096,8 +1320,17 @@
           <w:rFonts w:ascii="Ebrima" w:hAnsi="Ebrima"/>
           <w:lang w:val="nl-BE"/>
         </w:rPr>
-        <w:t>…..</w:t>
-      </w:r>
+        <w:t>…</w:t>
+      </w:r>
+      <w:proofErr w:type="gramStart"/>
+      <w:r>
+        <w:rPr>
+          <w:rFonts w:ascii="Ebrima" w:hAnsi="Ebrima"/>
+          <w:lang w:val="nl-BE"/>
+        </w:rPr>
+        <w:t>..</w:t>
+      </w:r>
+      <w:proofErr w:type="gramEnd"/>
       <w:r>
         <w:rPr>
           <w:rFonts w:ascii="Ebrima" w:hAnsi="Ebrima"/>
@@ -1122,12 +1355,21 @@
           <w:lang w:val="nl-BE"/>
         </w:rPr>
       </w:pPr>
-      <w:r>
-        <w:rPr>
-          <w:rFonts w:ascii="Ebrima" w:hAnsi="Ebrima"/>
-          <w:lang w:val="nl-BE"/>
-        </w:rPr>
-        <w:t>Implementatie –methodiek &amp; technologie</w:t>
+      <w:proofErr w:type="gramStart"/>
+      <w:r>
+        <w:rPr>
+          <w:rFonts w:ascii="Ebrima" w:hAnsi="Ebrima"/>
+          <w:lang w:val="nl-BE"/>
+        </w:rPr>
+        <w:t>Implementatie</w:t>
+      </w:r>
+      <w:proofErr w:type="gramEnd"/>
+      <w:r>
+        <w:rPr>
+          <w:rFonts w:ascii="Ebrima" w:hAnsi="Ebrima"/>
+          <w:lang w:val="nl-BE"/>
+        </w:rPr>
+        <w:t xml:space="preserve"> –methodiek &amp; technologie</w:t>
       </w:r>
       <w:r>
         <w:rPr>
@@ -1195,7 +1437,25 @@
           <w:color w:val="538135" w:themeColor="accent6" w:themeShade="BF"/>
           <w:lang w:val="nl-BE"/>
         </w:rPr>
-        <w:t>” analyse , die wat en waarom van de gebruikte technologie opsomt.</w:t>
+        <w:t xml:space="preserve">” </w:t>
+      </w:r>
+      <w:proofErr w:type="gramStart"/>
+      <w:r>
+        <w:rPr>
+          <w:rFonts w:ascii="Ebrima" w:hAnsi="Ebrima"/>
+          <w:color w:val="538135" w:themeColor="accent6" w:themeShade="BF"/>
+          <w:lang w:val="nl-BE"/>
+        </w:rPr>
+        <w:t>analyse ,</w:t>
+      </w:r>
+      <w:proofErr w:type="gramEnd"/>
+      <w:r>
+        <w:rPr>
+          <w:rFonts w:ascii="Ebrima" w:hAnsi="Ebrima"/>
+          <w:color w:val="538135" w:themeColor="accent6" w:themeShade="BF"/>
+          <w:lang w:val="nl-BE"/>
+        </w:rPr>
+        <w:t xml:space="preserve"> die wat en waarom van de gebruikte technologie opsomt.</w:t>
       </w:r>
     </w:p>
     <w:p>
@@ -1206,6 +1466,7 @@
           <w:lang w:val="nl-BE"/>
         </w:rPr>
       </w:pPr>
+      <w:proofErr w:type="spellStart"/>
       <w:r>
         <w:rPr>
           <w:rFonts w:ascii="Ebrima" w:hAnsi="Ebrima"/>
@@ -1213,6 +1474,7 @@
         </w:rPr>
         <w:t>FrontEnd</w:t>
       </w:r>
+      <w:proofErr w:type="spellEnd"/>
     </w:p>
     <w:tbl>
       <w:tblPr>
@@ -1372,6 +1634,7 @@
                 <w:lang w:val="nl-BE"/>
               </w:rPr>
             </w:pPr>
+            <w:proofErr w:type="spellStart"/>
             <w:r>
               <w:rPr>
                 <w:rFonts w:ascii="Ebrima" w:hAnsi="Ebrima"/>
@@ -1379,6 +1642,7 @@
               </w:rPr>
               <w:t>CoffeeScript</w:t>
             </w:r>
+            <w:proofErr w:type="spellEnd"/>
             <w:r>
               <w:rPr>
                 <w:rFonts w:ascii="Ebrima" w:hAnsi="Ebrima"/>
@@ -1442,6 +1706,7 @@
                 <w:lang w:val="nl-BE"/>
               </w:rPr>
             </w:pPr>
+            <w:proofErr w:type="spellStart"/>
             <w:r>
               <w:rPr>
                 <w:rFonts w:ascii="Ebrima" w:hAnsi="Ebrima"/>
@@ -1449,6 +1714,7 @@
               </w:rPr>
               <w:t>Angular</w:t>
             </w:r>
+            <w:proofErr w:type="spellEnd"/>
           </w:p>
         </w:tc>
         <w:tc>
@@ -1544,6 +1810,7 @@
                 <w:lang w:val="nl-BE"/>
               </w:rPr>
             </w:pPr>
+            <w:proofErr w:type="spellStart"/>
             <w:r>
               <w:rPr>
                 <w:rFonts w:ascii="Ebrima" w:hAnsi="Ebrima"/>
@@ -1558,6 +1825,7 @@
               </w:rPr>
               <w:t>unner</w:t>
             </w:r>
+            <w:proofErr w:type="spellEnd"/>
           </w:p>
         </w:tc>
       </w:tr>
@@ -1578,8 +1846,17 @@
                 <w:rFonts w:ascii="Ebrima" w:hAnsi="Ebrima"/>
                 <w:lang w:val="nl-BE"/>
               </w:rPr>
-              <w:t>Google Maps</w:t>
-            </w:r>
+              <w:t xml:space="preserve">Google </w:t>
+            </w:r>
+            <w:proofErr w:type="spellStart"/>
+            <w:r>
+              <w:rPr>
+                <w:rFonts w:ascii="Ebrima" w:hAnsi="Ebrima"/>
+                <w:lang w:val="nl-BE"/>
+              </w:rPr>
+              <w:t>Maps</w:t>
+            </w:r>
+            <w:proofErr w:type="spellEnd"/>
           </w:p>
         </w:tc>
         <w:tc>
@@ -1613,6 +1890,7 @@
                 <w:lang w:val="nl-BE"/>
               </w:rPr>
             </w:pPr>
+            <w:proofErr w:type="spellStart"/>
             <w:r>
               <w:rPr>
                 <w:rFonts w:ascii="Ebrima" w:hAnsi="Ebrima"/>
@@ -1620,6 +1898,7 @@
               </w:rPr>
               <w:t>Maps</w:t>
             </w:r>
+            <w:proofErr w:type="spellEnd"/>
           </w:p>
         </w:tc>
       </w:tr>
@@ -1737,6 +2016,7 @@
                 <w:lang w:val="nl-BE"/>
               </w:rPr>
             </w:pPr>
+            <w:proofErr w:type="spellStart"/>
             <w:r>
               <w:rPr>
                 <w:rFonts w:ascii="Ebrima" w:hAnsi="Ebrima"/>
@@ -1744,6 +2024,7 @@
               </w:rPr>
               <w:t>Testing</w:t>
             </w:r>
+            <w:proofErr w:type="spellEnd"/>
           </w:p>
         </w:tc>
       </w:tr>
@@ -1796,6 +2077,7 @@
           <w:lang w:val="nl-BE"/>
         </w:rPr>
       </w:pPr>
+      <w:proofErr w:type="spellStart"/>
       <w:r>
         <w:rPr>
           <w:rFonts w:ascii="Ebrima" w:hAnsi="Ebrima"/>
@@ -1803,6 +2085,7 @@
         </w:rPr>
         <w:t>BackEnd</w:t>
       </w:r>
+      <w:proofErr w:type="spellEnd"/>
     </w:p>
     <w:tbl>
       <w:tblPr>
@@ -1897,8 +2180,17 @@
                 <w:rFonts w:ascii="Ebrima" w:hAnsi="Ebrima"/>
                 <w:lang w:val="nl-BE"/>
               </w:rPr>
-              <w:t>Node Js</w:t>
-            </w:r>
+              <w:t xml:space="preserve">Node </w:t>
+            </w:r>
+            <w:proofErr w:type="spellStart"/>
+            <w:r>
+              <w:rPr>
+                <w:rFonts w:ascii="Ebrima" w:hAnsi="Ebrima"/>
+                <w:lang w:val="nl-BE"/>
+              </w:rPr>
+              <w:t>Js</w:t>
+            </w:r>
+            <w:proofErr w:type="spellEnd"/>
           </w:p>
         </w:tc>
         <w:tc>
@@ -1954,6 +2246,7 @@
                 <w:lang w:val="nl-BE"/>
               </w:rPr>
             </w:pPr>
+            <w:proofErr w:type="spellStart"/>
             <w:r>
               <w:rPr>
                 <w:rFonts w:ascii="Ebrima" w:hAnsi="Ebrima"/>
@@ -1961,6 +2254,7 @@
               </w:rPr>
               <w:t>MongoDb</w:t>
             </w:r>
+            <w:proofErr w:type="spellEnd"/>
           </w:p>
         </w:tc>
         <w:tc>
@@ -1994,12 +2288,21 @@
                 <w:lang w:val="nl-BE"/>
               </w:rPr>
             </w:pPr>
-            <w:r>
-              <w:rPr>
-                <w:rFonts w:ascii="Ebrima" w:hAnsi="Ebrima"/>
-                <w:lang w:val="nl-BE"/>
-              </w:rPr>
-              <w:t>NoSQL Database</w:t>
+            <w:proofErr w:type="spellStart"/>
+            <w:r>
+              <w:rPr>
+                <w:rFonts w:ascii="Ebrima" w:hAnsi="Ebrima"/>
+                <w:lang w:val="nl-BE"/>
+              </w:rPr>
+              <w:t>NoSQL</w:t>
+            </w:r>
+            <w:proofErr w:type="spellEnd"/>
+            <w:r>
+              <w:rPr>
+                <w:rFonts w:ascii="Ebrima" w:hAnsi="Ebrima"/>
+                <w:lang w:val="nl-BE"/>
+              </w:rPr>
+              <w:t xml:space="preserve"> Database</w:t>
             </w:r>
           </w:p>
         </w:tc>
@@ -2041,7 +2344,23 @@
                 <w:rFonts w:ascii="Ebrima" w:hAnsi="Ebrima"/>
                 <w:lang w:val="nl-BE"/>
               </w:rPr>
-              <w:t>Gebruik gemaakt van Mean stack</w:t>
+              <w:t xml:space="preserve">Gebruik gemaakt van </w:t>
+            </w:r>
+            <w:proofErr w:type="spellStart"/>
+            <w:r>
+              <w:rPr>
+                <w:rFonts w:ascii="Ebrima" w:hAnsi="Ebrima"/>
+                <w:lang w:val="nl-BE"/>
+              </w:rPr>
+              <w:t>Mean</w:t>
+            </w:r>
+            <w:proofErr w:type="spellEnd"/>
+            <w:r>
+              <w:rPr>
+                <w:rFonts w:ascii="Ebrima" w:hAnsi="Ebrima"/>
+                <w:lang w:val="nl-BE"/>
+              </w:rPr>
+              <w:t xml:space="preserve"> stack</w:t>
             </w:r>
             <w:r>
               <w:rPr>
@@ -2156,12 +2475,21 @@
                 <w:lang w:val="nl-BE"/>
               </w:rPr>
             </w:pPr>
-            <w:r>
-              <w:rPr>
-                <w:rFonts w:ascii="Ebrima" w:hAnsi="Ebrima"/>
-                <w:lang w:val="nl-BE"/>
-              </w:rPr>
-              <w:t xml:space="preserve">Mocha </w:t>
+            <w:proofErr w:type="spellStart"/>
+            <w:r>
+              <w:rPr>
+                <w:rFonts w:ascii="Ebrima" w:hAnsi="Ebrima"/>
+                <w:lang w:val="nl-BE"/>
+              </w:rPr>
+              <w:t>Mocha</w:t>
+            </w:r>
+            <w:proofErr w:type="spellEnd"/>
+            <w:r>
+              <w:rPr>
+                <w:rFonts w:ascii="Ebrima" w:hAnsi="Ebrima"/>
+                <w:lang w:val="nl-BE"/>
+              </w:rPr>
+              <w:t xml:space="preserve"> </w:t>
             </w:r>
             <w:r>
               <w:rPr>
@@ -2209,8 +2537,17 @@
                 <w:rFonts w:ascii="Ebrima" w:hAnsi="Ebrima"/>
                 <w:lang w:val="nl-BE"/>
               </w:rPr>
-              <w:t>Unit Testing</w:t>
-            </w:r>
+              <w:t xml:space="preserve">Unit </w:t>
+            </w:r>
+            <w:proofErr w:type="spellStart"/>
+            <w:r>
+              <w:rPr>
+                <w:rFonts w:ascii="Ebrima" w:hAnsi="Ebrima"/>
+                <w:lang w:val="nl-BE"/>
+              </w:rPr>
+              <w:t>Testing</w:t>
+            </w:r>
+            <w:proofErr w:type="spellEnd"/>
           </w:p>
         </w:tc>
       </w:tr>
@@ -2289,6 +2626,7 @@
                 <w:lang w:val="nl-BE"/>
               </w:rPr>
             </w:pPr>
+            <w:proofErr w:type="spellStart"/>
             <w:r>
               <w:rPr>
                 <w:rFonts w:ascii="Ebrima" w:hAnsi="Ebrima"/>
@@ -2296,6 +2634,7 @@
               </w:rPr>
               <w:t>Heroku</w:t>
             </w:r>
+            <w:proofErr w:type="spellEnd"/>
             <w:r>
               <w:rPr>
                 <w:rFonts w:ascii="Ebrima" w:hAnsi="Ebrima"/>
@@ -2486,7 +2825,25 @@
           <w:sz w:val="24"/>
           <w:szCs w:val="24"/>
         </w:rPr>
-        <w:t>(13 okt 2015)</w:t>
+        <w:t xml:space="preserve">(13 </w:t>
+      </w:r>
+      <w:proofErr w:type="spellStart"/>
+      <w:r>
+        <w:rPr>
+          <w:rFonts w:ascii="Ebrima" w:hAnsi="Ebrima"/>
+          <w:sz w:val="24"/>
+          <w:szCs w:val="24"/>
+        </w:rPr>
+        <w:t>okt</w:t>
+      </w:r>
+      <w:proofErr w:type="spellEnd"/>
+      <w:r>
+        <w:rPr>
+          <w:rFonts w:ascii="Ebrima" w:hAnsi="Ebrima"/>
+          <w:sz w:val="24"/>
+          <w:szCs w:val="24"/>
+        </w:rPr>
+        <w:t xml:space="preserve"> 2015)</w:t>
       </w:r>
     </w:p>
     <w:p>
@@ -2528,13 +2885,31 @@
           <w:lang w:val="nl-BE"/>
         </w:rPr>
       </w:pPr>
-      <w:r>
-        <w:rPr>
-          <w:rFonts w:ascii="Ebrima" w:hAnsi="Ebrima"/>
-          <w:lang w:val="nl-BE"/>
-        </w:rPr>
-        <w:t>Wireframes + Technicaliteiten</w:t>
-      </w:r>
+      <w:proofErr w:type="spellStart"/>
+      <w:r>
+        <w:rPr>
+          <w:rFonts w:ascii="Ebrima" w:hAnsi="Ebrima"/>
+          <w:lang w:val="nl-BE"/>
+        </w:rPr>
+        <w:t>Wireframes</w:t>
+      </w:r>
+      <w:proofErr w:type="spellEnd"/>
+      <w:r>
+        <w:rPr>
+          <w:rFonts w:ascii="Ebrima" w:hAnsi="Ebrima"/>
+          <w:lang w:val="nl-BE"/>
+        </w:rPr>
+        <w:t xml:space="preserve"> + </w:t>
+      </w:r>
+      <w:proofErr w:type="spellStart"/>
+      <w:r>
+        <w:rPr>
+          <w:rFonts w:ascii="Ebrima" w:hAnsi="Ebrima"/>
+          <w:lang w:val="nl-BE"/>
+        </w:rPr>
+        <w:t>Technicaliteiten</w:t>
+      </w:r>
+      <w:proofErr w:type="spellEnd"/>
     </w:p>
     <w:p>
       <w:pPr>
@@ -2553,7 +2928,23 @@
           <w:rFonts w:ascii="Ebrima" w:hAnsi="Ebrima"/>
           <w:lang w:val="nl-BE"/>
         </w:rPr>
-        <w:t xml:space="preserve">Begin fase uitwerking Front / Back-end </w:t>
+        <w:t xml:space="preserve">Begin fase uitwerking Front / </w:t>
+      </w:r>
+      <w:proofErr w:type="spellStart"/>
+      <w:r>
+        <w:rPr>
+          <w:rFonts w:ascii="Ebrima" w:hAnsi="Ebrima"/>
+          <w:lang w:val="nl-BE"/>
+        </w:rPr>
+        <w:t>Back-end</w:t>
+      </w:r>
+      <w:proofErr w:type="spellEnd"/>
+      <w:r>
+        <w:rPr>
+          <w:rFonts w:ascii="Ebrima" w:hAnsi="Ebrima"/>
+          <w:lang w:val="nl-BE"/>
+        </w:rPr>
+        <w:t xml:space="preserve"> </w:t>
       </w:r>
     </w:p>
     <w:p>
@@ -2573,7 +2964,23 @@
           <w:rFonts w:ascii="Ebrima" w:hAnsi="Ebrima"/>
           <w:lang w:val="nl-BE"/>
         </w:rPr>
-        <w:t>Tussen fases uitwerking Front / Back-end + verbeteringen</w:t>
+        <w:t xml:space="preserve">Tussen fases uitwerking Front / </w:t>
+      </w:r>
+      <w:proofErr w:type="spellStart"/>
+      <w:r>
+        <w:rPr>
+          <w:rFonts w:ascii="Ebrima" w:hAnsi="Ebrima"/>
+          <w:lang w:val="nl-BE"/>
+        </w:rPr>
+        <w:t>Back-end</w:t>
+      </w:r>
+      <w:proofErr w:type="spellEnd"/>
+      <w:r>
+        <w:rPr>
+          <w:rFonts w:ascii="Ebrima" w:hAnsi="Ebrima"/>
+          <w:lang w:val="nl-BE"/>
+        </w:rPr>
+        <w:t xml:space="preserve"> + verbeteringen</w:t>
       </w:r>
       <w:r>
         <w:rPr>
@@ -2595,6 +3002,7 @@
           <w:lang w:val="nl-BE"/>
         </w:rPr>
       </w:pPr>
+      <w:proofErr w:type="spellStart"/>
       <w:r>
         <w:rPr>
           <w:rFonts w:ascii="Ebrima" w:hAnsi="Ebrima"/>
@@ -2602,6 +3010,7 @@
         </w:rPr>
         <w:t>Responsive</w:t>
       </w:r>
+      <w:proofErr w:type="spellEnd"/>
     </w:p>
     <w:p>
       <w:pPr>
@@ -2633,12 +3042,21 @@
           <w:lang w:val="nl-BE"/>
         </w:rPr>
       </w:pPr>
-      <w:r>
-        <w:rPr>
-          <w:rFonts w:ascii="Ebrima" w:hAnsi="Ebrima"/>
-          <w:lang w:val="nl-BE"/>
-        </w:rPr>
-        <w:t>Geolocatie + Interactiviteit</w:t>
+      <w:proofErr w:type="spellStart"/>
+      <w:r>
+        <w:rPr>
+          <w:rFonts w:ascii="Ebrima" w:hAnsi="Ebrima"/>
+          <w:lang w:val="nl-BE"/>
+        </w:rPr>
+        <w:t>Geolocatie</w:t>
+      </w:r>
+      <w:proofErr w:type="spellEnd"/>
+      <w:r>
+        <w:rPr>
+          <w:rFonts w:ascii="Ebrima" w:hAnsi="Ebrima"/>
+          <w:lang w:val="nl-BE"/>
+        </w:rPr>
+        <w:t xml:space="preserve"> + Interactiviteit</w:t>
       </w:r>
     </w:p>
     <w:p>
@@ -2653,12 +3071,69 @@
           <w:lang w:val="nl-BE"/>
         </w:rPr>
       </w:pPr>
-      <w:r>
-        <w:rPr>
-          <w:rFonts w:ascii="Ebrima" w:hAnsi="Ebrima"/>
-          <w:lang w:val="nl-BE"/>
-        </w:rPr>
-        <w:t>Performantie + Controleren “following coding rules”</w:t>
+      <w:proofErr w:type="spellStart"/>
+      <w:r>
+        <w:rPr>
+          <w:rFonts w:ascii="Ebrima" w:hAnsi="Ebrima"/>
+          <w:lang w:val="nl-BE"/>
+        </w:rPr>
+        <w:t>Performantie</w:t>
+      </w:r>
+      <w:proofErr w:type="spellEnd"/>
+      <w:r>
+        <w:rPr>
+          <w:rFonts w:ascii="Ebrima" w:hAnsi="Ebrima"/>
+          <w:lang w:val="nl-BE"/>
+        </w:rPr>
+        <w:t xml:space="preserve"> + Controleren “</w:t>
+      </w:r>
+      <w:proofErr w:type="spellStart"/>
+      <w:r>
+        <w:rPr>
+          <w:rFonts w:ascii="Ebrima" w:hAnsi="Ebrima"/>
+          <w:lang w:val="nl-BE"/>
+        </w:rPr>
+        <w:t>following</w:t>
+      </w:r>
+      <w:proofErr w:type="spellEnd"/>
+      <w:r>
+        <w:rPr>
+          <w:rFonts w:ascii="Ebrima" w:hAnsi="Ebrima"/>
+          <w:lang w:val="nl-BE"/>
+        </w:rPr>
+        <w:t xml:space="preserve"> </w:t>
+      </w:r>
+      <w:proofErr w:type="spellStart"/>
+      <w:r>
+        <w:rPr>
+          <w:rFonts w:ascii="Ebrima" w:hAnsi="Ebrima"/>
+          <w:lang w:val="nl-BE"/>
+        </w:rPr>
+        <w:t>coding</w:t>
+      </w:r>
+      <w:proofErr w:type="spellEnd"/>
+      <w:r>
+        <w:rPr>
+          <w:rFonts w:ascii="Ebrima" w:hAnsi="Ebrima"/>
+          <w:lang w:val="nl-BE"/>
+        </w:rPr>
+        <w:t xml:space="preserve"> </w:t>
+      </w:r>
+      <w:proofErr w:type="spellStart"/>
+      <w:r>
+        <w:rPr>
+          <w:rFonts w:ascii="Ebrima" w:hAnsi="Ebrima"/>
+          <w:lang w:val="nl-BE"/>
+        </w:rPr>
+        <w:t>rules</w:t>
+      </w:r>
+      <w:proofErr w:type="spellEnd"/>
+      <w:r>
+        <w:rPr>
+          <w:rFonts w:ascii="Ebrima" w:hAnsi="Ebrima"/>
+          <w:lang w:val="nl-BE"/>
+        </w:rPr>
+        <w:t>”</w:t>
       </w:r>
       <w:r>
         <w:rPr>
@@ -2723,7 +3198,39 @@
           <w:rFonts w:ascii="Ebrima" w:hAnsi="Ebrima"/>
           <w:lang w:val="nl-BE"/>
         </w:rPr>
-        <w:t>Eind fase uitwerking Front / Back-end ( Finalisatie )</w:t>
+        <w:t xml:space="preserve">Eind fase uitwerking Front / </w:t>
+      </w:r>
+      <w:proofErr w:type="spellStart"/>
+      <w:r>
+        <w:rPr>
+          <w:rFonts w:ascii="Ebrima" w:hAnsi="Ebrima"/>
+          <w:lang w:val="nl-BE"/>
+        </w:rPr>
+        <w:t>Back-end</w:t>
+      </w:r>
+      <w:proofErr w:type="spellEnd"/>
+      <w:r>
+        <w:rPr>
+          <w:rFonts w:ascii="Ebrima" w:hAnsi="Ebrima"/>
+          <w:lang w:val="nl-BE"/>
+        </w:rPr>
+        <w:t xml:space="preserve"> ( </w:t>
+      </w:r>
+      <w:proofErr w:type="spellStart"/>
+      <w:r>
+        <w:rPr>
+          <w:rFonts w:ascii="Ebrima" w:hAnsi="Ebrima"/>
+          <w:lang w:val="nl-BE"/>
+        </w:rPr>
+        <w:t>Finalisatie</w:t>
+      </w:r>
+      <w:proofErr w:type="spellEnd"/>
+      <w:r>
+        <w:rPr>
+          <w:rFonts w:ascii="Ebrima" w:hAnsi="Ebrima"/>
+          <w:lang w:val="nl-BE"/>
+        </w:rPr>
+        <w:t xml:space="preserve"> )</w:t>
       </w:r>
     </w:p>
     <w:p>
@@ -2759,7 +3266,23 @@
           <w:rFonts w:ascii="Ebrima" w:hAnsi="Ebrima"/>
           <w:lang w:val="nl-BE"/>
         </w:rPr>
-        <w:t>Voorbereiding, keuze technologieën &amp; ideën opdoen</w:t>
+        <w:t xml:space="preserve">Voorbereiding, keuze technologieën &amp; </w:t>
+      </w:r>
+      <w:proofErr w:type="spellStart"/>
+      <w:r>
+        <w:rPr>
+          <w:rFonts w:ascii="Ebrima" w:hAnsi="Ebrima"/>
+          <w:lang w:val="nl-BE"/>
+        </w:rPr>
+        <w:t>ideën</w:t>
+      </w:r>
+      <w:proofErr w:type="spellEnd"/>
+      <w:r>
+        <w:rPr>
+          <w:rFonts w:ascii="Ebrima" w:hAnsi="Ebrima"/>
+          <w:lang w:val="nl-BE"/>
+        </w:rPr>
+        <w:t xml:space="preserve"> opdoen</w:t>
       </w:r>
       <w:r>
         <w:rPr>
@@ -2811,13 +3334,31 @@
           <w:lang w:val="nl-BE"/>
         </w:rPr>
       </w:pPr>
-      <w:r>
-        <w:rPr>
-          <w:rFonts w:ascii="Ebrima" w:hAnsi="Ebrima"/>
-          <w:lang w:val="nl-BE"/>
-        </w:rPr>
-        <w:t>Wireframes + Technicaliteiten</w:t>
-      </w:r>
+      <w:proofErr w:type="spellStart"/>
+      <w:r>
+        <w:rPr>
+          <w:rFonts w:ascii="Ebrima" w:hAnsi="Ebrima"/>
+          <w:lang w:val="nl-BE"/>
+        </w:rPr>
+        <w:t>Wireframes</w:t>
+      </w:r>
+      <w:proofErr w:type="spellEnd"/>
+      <w:r>
+        <w:rPr>
+          <w:rFonts w:ascii="Ebrima" w:hAnsi="Ebrima"/>
+          <w:lang w:val="nl-BE"/>
+        </w:rPr>
+        <w:t xml:space="preserve"> + </w:t>
+      </w:r>
+      <w:proofErr w:type="spellStart"/>
+      <w:r>
+        <w:rPr>
+          <w:rFonts w:ascii="Ebrima" w:hAnsi="Ebrima"/>
+          <w:lang w:val="nl-BE"/>
+        </w:rPr>
+        <w:t>Technicaliteiten</w:t>
+      </w:r>
+      <w:proofErr w:type="spellEnd"/>
       <w:r>
         <w:rPr>
           <w:rFonts w:ascii="Ebrima" w:hAnsi="Ebrima"/>
@@ -2933,12 +3474,21 @@
           <w:lang w:val="nl-BE"/>
         </w:rPr>
       </w:pPr>
-      <w:r>
-        <w:rPr>
-          <w:rFonts w:ascii="Ebrima" w:hAnsi="Ebrima"/>
-          <w:lang w:val="nl-BE"/>
-        </w:rPr>
-        <w:t>Responsive ( Desktop, Tablet &amp; Mobile )</w:t>
+      <w:proofErr w:type="spellStart"/>
+      <w:r>
+        <w:rPr>
+          <w:rFonts w:ascii="Ebrima" w:hAnsi="Ebrima"/>
+          <w:lang w:val="nl-BE"/>
+        </w:rPr>
+        <w:t>Responsive</w:t>
+      </w:r>
+      <w:proofErr w:type="spellEnd"/>
+      <w:r>
+        <w:rPr>
+          <w:rFonts w:ascii="Ebrima" w:hAnsi="Ebrima"/>
+          <w:lang w:val="nl-BE"/>
+        </w:rPr>
+        <w:t xml:space="preserve"> ( Desktop, Tablet &amp; Mobile )</w:t>
       </w:r>
     </w:p>
     <w:p>
@@ -2994,15 +3544,72 @@
           <w:rFonts w:ascii="Ebrima" w:hAnsi="Ebrima"/>
           <w:lang w:val="nl-BE"/>
         </w:rPr>
-        <w:t>Database Uitwerking ( MongoDB + Mongoose + Schema )</w:t>
-      </w:r>
-      <w:r>
-        <w:rPr>
-          <w:rFonts w:ascii="Ebrima" w:hAnsi="Ebrima"/>
-          <w:lang w:val="nl-BE"/>
-        </w:rPr>
-        <w:t xml:space="preserve"> =&gt; Mongolab online database naast local</w:t>
-      </w:r>
+        <w:t xml:space="preserve">Database Uitwerking ( </w:t>
+      </w:r>
+      <w:proofErr w:type="spellStart"/>
+      <w:r>
+        <w:rPr>
+          <w:rFonts w:ascii="Ebrima" w:hAnsi="Ebrima"/>
+          <w:lang w:val="nl-BE"/>
+        </w:rPr>
+        <w:t>MongoDB</w:t>
+      </w:r>
+      <w:proofErr w:type="spellEnd"/>
+      <w:r>
+        <w:rPr>
+          <w:rFonts w:ascii="Ebrima" w:hAnsi="Ebrima"/>
+          <w:lang w:val="nl-BE"/>
+        </w:rPr>
+        <w:t xml:space="preserve"> + </w:t>
+      </w:r>
+      <w:proofErr w:type="spellStart"/>
+      <w:r>
+        <w:rPr>
+          <w:rFonts w:ascii="Ebrima" w:hAnsi="Ebrima"/>
+          <w:lang w:val="nl-BE"/>
+        </w:rPr>
+        <w:t>Mongoose</w:t>
+      </w:r>
+      <w:proofErr w:type="spellEnd"/>
+      <w:r>
+        <w:rPr>
+          <w:rFonts w:ascii="Ebrima" w:hAnsi="Ebrima"/>
+          <w:lang w:val="nl-BE"/>
+        </w:rPr>
+        <w:t xml:space="preserve"> + Schema )</w:t>
+      </w:r>
+      <w:r>
+        <w:rPr>
+          <w:rFonts w:ascii="Ebrima" w:hAnsi="Ebrima"/>
+          <w:lang w:val="nl-BE"/>
+        </w:rPr>
+        <w:t xml:space="preserve"> =&gt; </w:t>
+      </w:r>
+      <w:proofErr w:type="spellStart"/>
+      <w:r>
+        <w:rPr>
+          <w:rFonts w:ascii="Ebrima" w:hAnsi="Ebrima"/>
+          <w:lang w:val="nl-BE"/>
+        </w:rPr>
+        <w:t>Mongolab</w:t>
+      </w:r>
+      <w:proofErr w:type="spellEnd"/>
+      <w:r>
+        <w:rPr>
+          <w:rFonts w:ascii="Ebrima" w:hAnsi="Ebrima"/>
+          <w:lang w:val="nl-BE"/>
+        </w:rPr>
+        <w:t xml:space="preserve"> online database naast </w:t>
+      </w:r>
+      <w:proofErr w:type="spellStart"/>
+      <w:r>
+        <w:rPr>
+          <w:rFonts w:ascii="Ebrima" w:hAnsi="Ebrima"/>
+          <w:lang w:val="nl-BE"/>
+        </w:rPr>
+        <w:t>local</w:t>
+      </w:r>
+      <w:proofErr w:type="spellEnd"/>
       <w:r>
         <w:rPr>
           <w:rFonts w:ascii="Ebrima" w:hAnsi="Ebrima"/>
@@ -3056,14 +3663,46 @@
           <w:rFonts w:ascii="Ebrima" w:hAnsi="Ebrima"/>
           <w:lang w:val="nl-BE"/>
         </w:rPr>
-        <w:t xml:space="preserve"> Local &amp;</w:t>
-      </w:r>
-      <w:r>
-        <w:rPr>
-          <w:rFonts w:ascii="Ebrima" w:hAnsi="Ebrima"/>
-          <w:lang w:val="nl-BE"/>
-        </w:rPr>
-        <w:t xml:space="preserve"> Social Media</w:t>
+        <w:t xml:space="preserve"> </w:t>
+      </w:r>
+      <w:proofErr w:type="spellStart"/>
+      <w:r>
+        <w:rPr>
+          <w:rFonts w:ascii="Ebrima" w:hAnsi="Ebrima"/>
+          <w:lang w:val="nl-BE"/>
+        </w:rPr>
+        <w:t>Local</w:t>
+      </w:r>
+      <w:proofErr w:type="spellEnd"/>
+      <w:r>
+        <w:rPr>
+          <w:rFonts w:ascii="Ebrima" w:hAnsi="Ebrima"/>
+          <w:lang w:val="nl-BE"/>
+        </w:rPr>
+        <w:t xml:space="preserve"> &amp;</w:t>
+      </w:r>
+      <w:r>
+        <w:rPr>
+          <w:rFonts w:ascii="Ebrima" w:hAnsi="Ebrima"/>
+          <w:lang w:val="nl-BE"/>
+        </w:rPr>
+        <w:t xml:space="preserve"> </w:t>
+      </w:r>
+      <w:proofErr w:type="spellStart"/>
+      <w:r>
+        <w:rPr>
+          <w:rFonts w:ascii="Ebrima" w:hAnsi="Ebrima"/>
+          <w:lang w:val="nl-BE"/>
+        </w:rPr>
+        <w:t>Social</w:t>
+      </w:r>
+      <w:proofErr w:type="spellEnd"/>
+      <w:r>
+        <w:rPr>
+          <w:rFonts w:ascii="Ebrima" w:hAnsi="Ebrima"/>
+          <w:lang w:val="nl-BE"/>
+        </w:rPr>
+        <w:t xml:space="preserve"> Media</w:t>
       </w:r>
       <w:r>
         <w:rPr>
@@ -3135,8 +3774,16 @@
           <w:rFonts w:ascii="Ebrima" w:hAnsi="Ebrima"/>
         </w:rPr>
         <w:lastRenderedPageBreak/>
-        <w:t>Angular framework implementatie</w:t>
-      </w:r>
+        <w:t xml:space="preserve">Angular framework </w:t>
+      </w:r>
+      <w:proofErr w:type="spellStart"/>
+      <w:r>
+        <w:rPr>
+          <w:rFonts w:ascii="Ebrima" w:hAnsi="Ebrima"/>
+        </w:rPr>
+        <w:t>implementatie</w:t>
+      </w:r>
+      <w:proofErr w:type="spellEnd"/>
       <w:r>
         <w:rPr>
           <w:rFonts w:ascii="Ebrima" w:hAnsi="Ebrima"/>
@@ -3180,7 +3827,23 @@
           <w:rFonts w:ascii="Ebrima" w:hAnsi="Ebrima"/>
           <w:b/>
         </w:rPr>
-        <w:t xml:space="preserve"> november Cedric &amp; Brecht</w:t>
+        <w:t xml:space="preserve"> </w:t>
+      </w:r>
+      <w:proofErr w:type="spellStart"/>
+      <w:r>
+        <w:rPr>
+          <w:rFonts w:ascii="Ebrima" w:hAnsi="Ebrima"/>
+          <w:b/>
+        </w:rPr>
+        <w:t>november</w:t>
+      </w:r>
+      <w:proofErr w:type="spellEnd"/>
+      <w:r>
+        <w:rPr>
+          <w:rFonts w:ascii="Ebrima" w:hAnsi="Ebrima"/>
+          <w:b/>
+        </w:rPr>
+        <w:t xml:space="preserve"> Cedric &amp; Brecht</w:t>
       </w:r>
     </w:p>
     <w:p>
@@ -3205,8 +3868,33 @@
           <w:rFonts w:ascii="Ebrima" w:hAnsi="Ebrima"/>
           <w:b/>
         </w:rPr>
-        <w:t>3 dec Wouter</w:t>
-      </w:r>
+        <w:t xml:space="preserve">3 </w:t>
+      </w:r>
+      <w:proofErr w:type="spellStart"/>
+      <w:r>
+        <w:rPr>
+          <w:rFonts w:ascii="Ebrima" w:hAnsi="Ebrima"/>
+          <w:b/>
+        </w:rPr>
+        <w:t>dec</w:t>
+      </w:r>
+      <w:proofErr w:type="spellEnd"/>
+      <w:r>
+        <w:rPr>
+          <w:rFonts w:ascii="Ebrima" w:hAnsi="Ebrima"/>
+          <w:b/>
+        </w:rPr>
+        <w:t xml:space="preserve"> </w:t>
+      </w:r>
+      <w:proofErr w:type="spellStart"/>
+      <w:r>
+        <w:rPr>
+          <w:rFonts w:ascii="Ebrima" w:hAnsi="Ebrima"/>
+          <w:b/>
+        </w:rPr>
+        <w:t>Wouter</w:t>
+      </w:r>
+      <w:proofErr w:type="spellEnd"/>
     </w:p>
     <w:p>
       <w:pPr>
@@ -3230,7 +3918,23 @@
           <w:rFonts w:ascii="Ebrima" w:hAnsi="Ebrima"/>
           <w:b/>
         </w:rPr>
-        <w:t>4 dec Brecht</w:t>
+        <w:t xml:space="preserve">4 </w:t>
+      </w:r>
+      <w:proofErr w:type="spellStart"/>
+      <w:r>
+        <w:rPr>
+          <w:rFonts w:ascii="Ebrima" w:hAnsi="Ebrima"/>
+          <w:b/>
+        </w:rPr>
+        <w:t>dec</w:t>
+      </w:r>
+      <w:proofErr w:type="spellEnd"/>
+      <w:r>
+        <w:rPr>
+          <w:rFonts w:ascii="Ebrima" w:hAnsi="Ebrima"/>
+          <w:b/>
+        </w:rPr>
+        <w:t xml:space="preserve"> Brecht</w:t>
       </w:r>
     </w:p>
     <w:p>
@@ -3248,14 +3952,58 @@
         <w:rPr>
           <w:rFonts w:ascii="Ebrima" w:hAnsi="Ebrima"/>
         </w:rPr>
-        <w:t xml:space="preserve">Angular Validation ( Alle formulieren ) ~ </w:t>
+        <w:t xml:space="preserve">Angular Validation ( </w:t>
+      </w:r>
+      <w:proofErr w:type="spellStart"/>
+      <w:r>
+        <w:rPr>
+          <w:rFonts w:ascii="Ebrima" w:hAnsi="Ebrima"/>
+        </w:rPr>
+        <w:t>Alle</w:t>
+      </w:r>
+      <w:proofErr w:type="spellEnd"/>
+      <w:r>
+        <w:rPr>
+          <w:rFonts w:ascii="Ebrima" w:hAnsi="Ebrima"/>
+        </w:rPr>
+        <w:t xml:space="preserve"> </w:t>
+      </w:r>
+      <w:proofErr w:type="spellStart"/>
+      <w:r>
+        <w:rPr>
+          <w:rFonts w:ascii="Ebrima" w:hAnsi="Ebrima"/>
+        </w:rPr>
+        <w:t>formulieren</w:t>
+      </w:r>
+      <w:proofErr w:type="spellEnd"/>
+      <w:r>
+        <w:rPr>
+          <w:rFonts w:ascii="Ebrima" w:hAnsi="Ebrima"/>
+        </w:rPr>
+        <w:t xml:space="preserve"> ) ~ </w:t>
       </w:r>
       <w:r>
         <w:rPr>
           <w:rFonts w:ascii="Ebrima" w:hAnsi="Ebrima"/>
           <w:b/>
         </w:rPr>
-        <w:t>8 dec Brecht</w:t>
+        <w:t xml:space="preserve">8 </w:t>
+      </w:r>
+      <w:proofErr w:type="spellStart"/>
+      <w:r>
+        <w:rPr>
+          <w:rFonts w:ascii="Ebrima" w:hAnsi="Ebrima"/>
+          <w:b/>
+        </w:rPr>
+        <w:t>dec</w:t>
+      </w:r>
+      <w:proofErr w:type="spellEnd"/>
+      <w:r>
+        <w:rPr>
+          <w:rFonts w:ascii="Ebrima" w:hAnsi="Ebrima"/>
+          <w:b/>
+        </w:rPr>
+        <w:t xml:space="preserve"> Brecht</w:t>
       </w:r>
     </w:p>
     <w:p>
@@ -3299,12 +4047,28 @@
           <w:rFonts w:ascii="Ebrima" w:hAnsi="Ebrima"/>
         </w:rPr>
       </w:pPr>
-      <w:r>
-        <w:rPr>
-          <w:rFonts w:ascii="Ebrima" w:hAnsi="Ebrima"/>
-        </w:rPr>
-        <w:t>Api routes + Angular Services ( jobs,landen,steden,status</w:t>
-      </w:r>
+      <w:proofErr w:type="spellStart"/>
+      <w:r>
+        <w:rPr>
+          <w:rFonts w:ascii="Ebrima" w:hAnsi="Ebrima"/>
+        </w:rPr>
+        <w:t>Api</w:t>
+      </w:r>
+      <w:proofErr w:type="spellEnd"/>
+      <w:r>
+        <w:rPr>
+          <w:rFonts w:ascii="Ebrima" w:hAnsi="Ebrima"/>
+        </w:rPr>
+        <w:t xml:space="preserve"> routes + Angular Services ( </w:t>
+      </w:r>
+      <w:proofErr w:type="spellStart"/>
+      <w:r>
+        <w:rPr>
+          <w:rFonts w:ascii="Ebrima" w:hAnsi="Ebrima"/>
+        </w:rPr>
+        <w:t>jobs,landen,steden,status</w:t>
+      </w:r>
+      <w:proofErr w:type="spellEnd"/>
       <w:r>
         <w:rPr>
           <w:rFonts w:ascii="Ebrima" w:hAnsi="Ebrima"/>
@@ -3328,57 +4092,55 @@
           <w:rFonts w:ascii="Ebrima" w:hAnsi="Ebrima"/>
           <w:b/>
         </w:rPr>
-        <w:t>18 dec Brecht</w:t>
+        <w:t xml:space="preserve">18 </w:t>
+      </w:r>
+      <w:proofErr w:type="spellStart"/>
+      <w:r>
+        <w:rPr>
+          <w:rFonts w:ascii="Ebrima" w:hAnsi="Ebrima"/>
+          <w:b/>
+        </w:rPr>
+        <w:t>dec</w:t>
+      </w:r>
+      <w:proofErr w:type="spellEnd"/>
+      <w:r>
+        <w:rPr>
+          <w:rFonts w:ascii="Ebrima" w:hAnsi="Ebrima"/>
+          <w:b/>
+        </w:rPr>
+        <w:t xml:space="preserve"> Brecht</w:t>
       </w:r>
     </w:p>
     <w:p>
       <w:pPr>
-        <w:pStyle w:val="Lijstalinea"/>
-        <w:numPr>
-          <w:ilvl w:val="0"/>
-          <w:numId w:val="4"/>
-        </w:numPr>
-        <w:spacing w:line="256" w:lineRule="auto"/>
-        <w:rPr>
-          <w:rFonts w:ascii="Ebrima" w:hAnsi="Ebrima"/>
-        </w:rPr>
-      </w:pPr>
-      <w:r>
-        <w:rPr>
-          <w:rFonts w:ascii="Ebrima" w:hAnsi="Ebrima"/>
-        </w:rPr>
-        <w:t xml:space="preserve">Administrator Page ~ </w:t>
-      </w:r>
-      <w:r>
-        <w:rPr>
-          <w:rFonts w:ascii="Ebrima" w:hAnsi="Ebrima"/>
-          <w:b/>
-        </w:rPr>
-        <w:t>2 jan Brecht</w:t>
-      </w:r>
+        <w:rPr>
+          <w:rFonts w:ascii="Ebrima" w:hAnsi="Ebrima"/>
+        </w:rPr>
+      </w:pPr>
     </w:p>
     <w:p>
       <w:pPr>
-        <w:rPr>
-          <w:rFonts w:ascii="Ebrima" w:hAnsi="Ebrima"/>
-        </w:rPr>
-      </w:pPr>
+        <w:pStyle w:val="Kop1"/>
+        <w:rPr>
+          <w:rFonts w:ascii="Ebrima" w:hAnsi="Ebrima"/>
+          <w:lang w:val="nl-BE"/>
+        </w:rPr>
+      </w:pPr>
+      <w:r>
+        <w:rPr>
+          <w:rFonts w:ascii="Ebrima" w:hAnsi="Ebrima"/>
+          <w:lang w:val="nl-BE"/>
+        </w:rPr>
+        <w:t>Succesfactoren</w:t>
+      </w:r>
     </w:p>
     <w:p>
       <w:pPr>
-        <w:pStyle w:val="Kop1"/>
-        <w:rPr>
-          <w:rFonts w:ascii="Ebrima" w:hAnsi="Ebrima"/>
-          <w:lang w:val="nl-BE"/>
-        </w:rPr>
-      </w:pPr>
-      <w:r>
-        <w:rPr>
-          <w:rFonts w:ascii="Ebrima" w:hAnsi="Ebrima"/>
-          <w:lang w:val="nl-BE"/>
-        </w:rPr>
-        <w:t>Succesfactoren</w:t>
-      </w:r>
+        <w:rPr>
+          <w:rFonts w:ascii="Ebrima" w:hAnsi="Ebrima"/>
+          <w:lang w:val="nl-BE"/>
+        </w:rPr>
+      </w:pPr>
     </w:p>
     <w:p>
       <w:pPr>
@@ -3390,14 +4152,6 @@
     </w:p>
     <w:p>
       <w:pPr>
-        <w:rPr>
-          <w:rFonts w:ascii="Ebrima" w:hAnsi="Ebrima"/>
-          <w:lang w:val="nl-BE"/>
-        </w:rPr>
-      </w:pPr>
-    </w:p>
-    <w:p>
-      <w:pPr>
         <w:pStyle w:val="Kop1"/>
         <w:rPr>
           <w:rFonts w:ascii="Ebrima" w:hAnsi="Ebrima"/>
@@ -3420,8 +4174,8 @@
       </w:r>
     </w:p>
     <w:sectPr>
-      <w:headerReference w:type="default" r:id="rId8"/>
-      <w:footerReference w:type="default" r:id="rId9"/>
+      <w:headerReference w:type="default" r:id="rId7"/>
+      <w:footerReference w:type="default" r:id="rId8"/>
       <w:pgSz w:w="12240" w:h="15840"/>
       <w:pgMar w:top="1440" w:right="1440" w:bottom="1440" w:left="1440" w:header="720" w:footer="720" w:gutter="0"/>
       <w:cols w:space="720"/>
@@ -3550,15 +4304,25 @@
       <w:sdtEndPr/>
       <w:sdtContent>
         <w:r>
-          <w:t>[Type here]</w:t>
+          <w:t>[Type here</w:t>
         </w:r>
+        <w:proofErr w:type="gramStart"/>
+        <w:r>
+          <w:t>]</w:t>
+        </w:r>
+        <w:proofErr w:type="gramEnd"/>
       </w:sdtContent>
     </w:sdt>
     <w:r>
       <w:ptab w:relativeTo="margin" w:alignment="right" w:leader="none"/>
     </w:r>
+    <w:proofErr w:type="spellStart"/>
     <w:r>
-      <w:t xml:space="preserve">Blz. </w:t>
+      <w:t>Blz</w:t>
+    </w:r>
+    <w:proofErr w:type="spellEnd"/>
+    <w:r>
+      <w:t xml:space="preserve">. </w:t>
     </w:r>
     <w:r>
       <w:fldChar w:fldCharType="begin"/>
@@ -5488,12 +6252,12 @@
     <w:rsid w:val="006604D2"/>
     <w:rsid w:val="006F49DF"/>
     <w:rsid w:val="0076380B"/>
+    <w:rsid w:val="00824F3E"/>
     <w:rsid w:val="00AC6D80"/>
     <w:rsid w:val="00B24B86"/>
     <w:rsid w:val="00B31D7C"/>
     <w:rsid w:val="00C44F7A"/>
     <w:rsid w:val="00DB3CF4"/>
-    <w:rsid w:val="00EB7DD8"/>
     <w:rsid w:val="00F053F4"/>
     <w:rsid w:val="00F22171"/>
     <w:rsid w:val="00F703EC"/>

</xml_diff>